<commit_message>
revised power supply PN
</commit_message>
<xml_diff>
--- a/Documents/Manuals/GTW000MWT0_ver_WiFi/GTW000WT0_DRAFT_4_I&C.docx
+++ b/Documents/Manuals/GTW000MWT0_ver_WiFi/GTW000WT0_DRAFT_4_I&C.docx
@@ -7854,12 +7854,29 @@
             <w:r>
               <w:rPr>
                 <w:rFonts w:ascii="MyriadPro-Light" w:eastAsiaTheme="minorHAnsi" w:hAnsi="MyriadPro-Light" w:cs="MyriadPro-Light"/>
-                <w:color w:val="FF0000"/>
-                <w:sz w:val="16"/>
-                <w:szCs w:val="16"/>
-                <w:lang w:eastAsia="en-US" w:bidi="ar-SA"/>
-              </w:rPr>
-              <w:t>PGTA00TRX0</w:t>
+                <w:sz w:val="16"/>
+                <w:szCs w:val="16"/>
+                <w:lang w:eastAsia="en-US" w:bidi="ar-SA"/>
+              </w:rPr>
+              <w:t>PGTA00TR</w:t>
+            </w:r>
+            <w:r>
+              <w:rPr>
+                <w:rFonts w:ascii="MyriadPro-Light" w:eastAsiaTheme="minorHAnsi" w:hAnsi="MyriadPro-Light" w:cs="MyriadPro-Light"/>
+                <w:sz w:val="16"/>
+                <w:szCs w:val="16"/>
+                <w:lang w:eastAsia="en-US" w:bidi="ar-SA"/>
+              </w:rPr>
+              <w:t>G</w:t>
+            </w:r>
+            <w:r>
+              <w:rPr>
+                <w:rFonts w:ascii="MyriadPro-Light" w:eastAsiaTheme="minorHAnsi" w:hAnsi="MyriadPro-Light" w:cs="MyriadPro-Light"/>
+                <w:sz w:val="16"/>
+                <w:szCs w:val="16"/>
+                <w:lang w:eastAsia="en-US" w:bidi="ar-SA"/>
+              </w:rPr>
+              <w:t>0</w:t>
             </w:r>
             <w:r>
               <w:rPr>
@@ -8650,8 +8667,6 @@
               </w:rPr>
               <w:t>0</w:t>
             </w:r>
-            <w:bookmarkStart w:id="0" w:name="_GoBack"/>
-            <w:bookmarkEnd w:id="0"/>
           </w:p>
           <w:p>
             <w:pPr>
@@ -8874,12 +8889,20 @@
             <w:r>
               <w:rPr>
                 <w:rFonts w:ascii="MyriadPro-Light" w:eastAsiaTheme="minorHAnsi" w:hAnsi="MyriadPro-Light" w:cs="MyriadPro-Light"/>
-                <w:color w:val="FF0000"/>
-                <w:sz w:val="16"/>
-                <w:szCs w:val="16"/>
-                <w:lang w:val="en-GB" w:eastAsia="en-US" w:bidi="ar-SA"/>
-              </w:rPr>
-              <w:t xml:space="preserve">PGTA00TRX0 </w:t>
+                <w:sz w:val="16"/>
+                <w:szCs w:val="16"/>
+                <w:lang w:val="en-GB" w:eastAsia="en-US" w:bidi="ar-SA"/>
+              </w:rPr>
+              <w:t>PGTA00TRG</w:t>
+            </w:r>
+            <w:r>
+              <w:rPr>
+                <w:rFonts w:ascii="MyriadPro-Light" w:eastAsiaTheme="minorHAnsi" w:hAnsi="MyriadPro-Light" w:cs="MyriadPro-Light"/>
+                <w:sz w:val="16"/>
+                <w:szCs w:val="16"/>
+                <w:lang w:val="en-GB" w:eastAsia="en-US" w:bidi="ar-SA"/>
+              </w:rPr>
+              <w:t xml:space="preserve">0 </w:t>
             </w:r>
             <w:r>
               <w:rPr>
@@ -9166,6 +9189,8 @@
           <w:lang w:val="en-GB" w:eastAsia="en-US" w:bidi="ar-SA"/>
         </w:rPr>
       </w:pPr>
+      <w:bookmarkStart w:id="0" w:name="_GoBack"/>
+      <w:bookmarkEnd w:id="0"/>
     </w:p>
     <w:tbl>
       <w:tblPr>

</xml_diff>

<commit_message>
docs: some little changes to the datasheet
</commit_message>
<xml_diff>
--- a/Documents/Manuals/GTW000MWT0_ver_WiFi/GTW000WT0_DRAFT_4_I&C.docx
+++ b/Documents/Manuals/GTW000MWT0_ver_WiFi/GTW000WT0_DRAFT_4_I&C.docx
@@ -125,16 +125,6 @@
         </w:tabs>
         <w:spacing w:before="6"/>
       </w:pPr>
-    </w:p>
-    <w:p>
-      <w:pPr>
-        <w:tabs>
-          <w:tab w:val="left" w:pos="5909"/>
-          <w:tab w:val="left" w:pos="11426"/>
-        </w:tabs>
-        <w:spacing w:before="6"/>
-        <w:ind w:left="296"/>
-      </w:pPr>
       <w:r>
         <w:rPr>
           <w:noProof/>
@@ -146,13 +136,13 @@
               <wp:anchor distT="0" distB="0" distL="114300" distR="114300" simplePos="0" relativeHeight="251661312" behindDoc="0" locked="0" layoutInCell="1" allowOverlap="1" wp14:anchorId="14000006" wp14:editId="5F0D9037">
                 <wp:simplePos x="0" y="0"/>
                 <wp:positionH relativeFrom="page">
-                  <wp:posOffset>1606780</wp:posOffset>
+                  <wp:posOffset>1627909</wp:posOffset>
                 </wp:positionH>
                 <wp:positionV relativeFrom="paragraph">
-                  <wp:posOffset>-6927</wp:posOffset>
+                  <wp:posOffset>50454</wp:posOffset>
                 </wp:positionV>
-                <wp:extent cx="1424305" cy="501015"/>
-                <wp:effectExtent l="0" t="0" r="0" b="0"/>
+                <wp:extent cx="1510146" cy="734291"/>
+                <wp:effectExtent l="0" t="0" r="13970" b="8890"/>
                 <wp:wrapNone/>
                 <wp:docPr id="173" name="Text Box 170"/>
                 <wp:cNvGraphicFramePr>
@@ -167,7 +157,7 @@
                       <wps:spPr bwMode="auto">
                         <a:xfrm>
                           <a:off x="0" y="0"/>
-                          <a:ext cx="1424305" cy="501015"/>
+                          <a:ext cx="1510146" cy="734291"/>
                         </a:xfrm>
                         <a:prstGeom prst="rect">
                           <a:avLst/>
@@ -489,6 +479,47 @@
                                   </w:r>
                                   <w:proofErr w:type="spellEnd"/>
                                 </w:p>
+                                <w:p>
+                                  <w:pPr>
+                                    <w:pStyle w:val="TableParagraph"/>
+                                    <w:numPr>
+                                      <w:ilvl w:val="0"/>
+                                      <w:numId w:val="4"/>
+                                    </w:numPr>
+                                    <w:tabs>
+                                      <w:tab w:val="left" w:pos="148"/>
+                                    </w:tabs>
+                                    <w:spacing w:line="127" w:lineRule="exact"/>
+                                    <w:rPr>
+                                      <w:sz w:val="15"/>
+                                    </w:rPr>
+                                  </w:pPr>
+                                  <w:proofErr w:type="spellStart"/>
+                                  <w:r>
+                                    <w:rPr>
+                                      <w:color w:val="231F20"/>
+                                      <w:sz w:val="15"/>
+                                    </w:rPr>
+                                    <w:t>Morsetti</w:t>
+                                  </w:r>
+                                  <w:proofErr w:type="spellEnd"/>
+                                  <w:r>
+                                    <w:rPr>
+                                      <w:color w:val="231F20"/>
+                                      <w:sz w:val="15"/>
+                                    </w:rPr>
+                                    <w:t xml:space="preserve"> a </w:t>
+                                  </w:r>
+                                  <w:proofErr w:type="spellStart"/>
+                                  <w:r>
+                                    <w:rPr>
+                                      <w:color w:val="231F20"/>
+                                      <w:sz w:val="15"/>
+                                    </w:rPr>
+                                    <w:t>vite</w:t>
+                                  </w:r>
+                                  <w:proofErr w:type="spellEnd"/>
+                                </w:p>
                               </w:tc>
                               <w:tc>
                                 <w:tcPr>
@@ -555,51 +586,15 @@
                                 <w:p>
                                   <w:pPr>
                                     <w:pStyle w:val="TableParagraph"/>
-                                    <w:numPr>
-                                      <w:ilvl w:val="0"/>
-                                      <w:numId w:val="2"/>
-                                    </w:numPr>
                                     <w:tabs>
                                       <w:tab w:val="left" w:pos="148"/>
                                     </w:tabs>
                                     <w:spacing w:line="162" w:lineRule="exact"/>
+                                    <w:ind w:left="0"/>
                                     <w:rPr>
                                       <w:sz w:val="15"/>
                                     </w:rPr>
                                   </w:pPr>
-                                  <w:proofErr w:type="spellStart"/>
-                                  <w:r>
-                                    <w:rPr>
-                                      <w:color w:val="231F20"/>
-                                      <w:sz w:val="15"/>
-                                    </w:rPr>
-                                    <w:t>Morsetti</w:t>
-                                  </w:r>
-                                  <w:proofErr w:type="spellEnd"/>
-                                  <w:r>
-                                    <w:rPr>
-                                      <w:color w:val="231F20"/>
-                                      <w:sz w:val="15"/>
-                                    </w:rPr>
-                                    <w:t xml:space="preserve"> a</w:t>
-                                  </w:r>
-                                  <w:r>
-                                    <w:rPr>
-                                      <w:color w:val="231F20"/>
-                                      <w:spacing w:val="-1"/>
-                                      <w:sz w:val="15"/>
-                                    </w:rPr>
-                                    <w:t xml:space="preserve"> </w:t>
-                                  </w:r>
-                                  <w:proofErr w:type="spellStart"/>
-                                  <w:r>
-                                    <w:rPr>
-                                      <w:color w:val="231F20"/>
-                                      <w:sz w:val="15"/>
-                                    </w:rPr>
-                                    <w:t>vite</w:t>
-                                  </w:r>
-                                  <w:proofErr w:type="spellEnd"/>
                                 </w:p>
                               </w:tc>
                               <w:tc>
@@ -690,7 +685,7 @@
                 <v:stroke joinstyle="miter"/>
                 <v:path gradientshapeok="t" o:connecttype="rect"/>
               </v:shapetype>
-              <v:shape id="Text Box 170" o:spid="_x0000_s1026" type="#_x0000_t202" style="position:absolute;left:0;text-align:left;margin-left:126.5pt;margin-top:-.55pt;width:112.15pt;height:39.45pt;z-index:251661312;visibility:visible;mso-wrap-style:square;mso-width-percent:0;mso-height-percent:0;mso-wrap-distance-left:9pt;mso-wrap-distance-top:0;mso-wrap-distance-right:9pt;mso-wrap-distance-bottom:0;mso-position-horizontal:absolute;mso-position-horizontal-relative:page;mso-position-vertical:absolute;mso-position-vertical-relative:text;mso-width-percent:0;mso-height-percent:0;mso-width-relative:page;mso-height-relative:page;v-text-anchor:top" o:gfxdata="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" filled="f" stroked="f">
+              <v:shape id="Text Box 170" o:spid="_x0000_s1026" type="#_x0000_t202" style="position:absolute;margin-left:128.2pt;margin-top:3.95pt;width:118.9pt;height:57.8pt;z-index:251661312;visibility:visible;mso-wrap-style:square;mso-width-percent:0;mso-height-percent:0;mso-wrap-distance-left:9pt;mso-wrap-distance-top:0;mso-wrap-distance-right:9pt;mso-wrap-distance-bottom:0;mso-position-horizontal:absolute;mso-position-horizontal-relative:page;mso-position-vertical:absolute;mso-position-vertical-relative:text;mso-width-percent:0;mso-height-percent:0;mso-width-relative:page;mso-height-relative:page;v-text-anchor:top" o:gfxdata="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" filled="f" stroked="f">
                 <v:textbox inset="0,0,0,0">
                   <w:txbxContent>
                     <w:tbl>
@@ -984,6 +979,47 @@
                             </w:r>
                             <w:proofErr w:type="spellEnd"/>
                           </w:p>
+                          <w:p>
+                            <w:pPr>
+                              <w:pStyle w:val="TableParagraph"/>
+                              <w:numPr>
+                                <w:ilvl w:val="0"/>
+                                <w:numId w:val="4"/>
+                              </w:numPr>
+                              <w:tabs>
+                                <w:tab w:val="left" w:pos="148"/>
+                              </w:tabs>
+                              <w:spacing w:line="127" w:lineRule="exact"/>
+                              <w:rPr>
+                                <w:sz w:val="15"/>
+                              </w:rPr>
+                            </w:pPr>
+                            <w:proofErr w:type="spellStart"/>
+                            <w:r>
+                              <w:rPr>
+                                <w:color w:val="231F20"/>
+                                <w:sz w:val="15"/>
+                              </w:rPr>
+                              <w:t>Morsetti</w:t>
+                            </w:r>
+                            <w:proofErr w:type="spellEnd"/>
+                            <w:r>
+                              <w:rPr>
+                                <w:color w:val="231F20"/>
+                                <w:sz w:val="15"/>
+                              </w:rPr>
+                              <w:t xml:space="preserve"> a </w:t>
+                            </w:r>
+                            <w:proofErr w:type="spellStart"/>
+                            <w:r>
+                              <w:rPr>
+                                <w:color w:val="231F20"/>
+                                <w:sz w:val="15"/>
+                              </w:rPr>
+                              <w:t>vite</w:t>
+                            </w:r>
+                            <w:proofErr w:type="spellEnd"/>
+                          </w:p>
                         </w:tc>
                         <w:tc>
                           <w:tcPr>
@@ -1050,51 +1086,15 @@
                           <w:p>
                             <w:pPr>
                               <w:pStyle w:val="TableParagraph"/>
-                              <w:numPr>
-                                <w:ilvl w:val="0"/>
-                                <w:numId w:val="2"/>
-                              </w:numPr>
                               <w:tabs>
                                 <w:tab w:val="left" w:pos="148"/>
                               </w:tabs>
                               <w:spacing w:line="162" w:lineRule="exact"/>
+                              <w:ind w:left="0"/>
                               <w:rPr>
                                 <w:sz w:val="15"/>
                               </w:rPr>
                             </w:pPr>
-                            <w:proofErr w:type="spellStart"/>
-                            <w:r>
-                              <w:rPr>
-                                <w:color w:val="231F20"/>
-                                <w:sz w:val="15"/>
-                              </w:rPr>
-                              <w:t>Morsetti</w:t>
-                            </w:r>
-                            <w:proofErr w:type="spellEnd"/>
-                            <w:r>
-                              <w:rPr>
-                                <w:color w:val="231F20"/>
-                                <w:sz w:val="15"/>
-                              </w:rPr>
-                              <w:t xml:space="preserve"> a</w:t>
-                            </w:r>
-                            <w:r>
-                              <w:rPr>
-                                <w:color w:val="231F20"/>
-                                <w:spacing w:val="-1"/>
-                                <w:sz w:val="15"/>
-                              </w:rPr>
-                              <w:t xml:space="preserve"> </w:t>
-                            </w:r>
-                            <w:proofErr w:type="spellStart"/>
-                            <w:r>
-                              <w:rPr>
-                                <w:color w:val="231F20"/>
-                                <w:sz w:val="15"/>
-                              </w:rPr>
-                              <w:t>vite</w:t>
-                            </w:r>
-                            <w:proofErr w:type="spellEnd"/>
                           </w:p>
                         </w:tc>
                         <w:tc>
@@ -1170,6 +1170,16 @@
           </mc:Fallback>
         </mc:AlternateContent>
       </w:r>
+    </w:p>
+    <w:p>
+      <w:pPr>
+        <w:tabs>
+          <w:tab w:val="left" w:pos="5909"/>
+          <w:tab w:val="left" w:pos="11426"/>
+        </w:tabs>
+        <w:spacing w:before="6"/>
+        <w:ind w:left="296"/>
+      </w:pPr>
       <w:r>
         <w:rPr>
           <w:noProof/>
@@ -2117,21 +2127,12 @@
                 <w:sz w:val="14"/>
               </w:rPr>
             </w:pPr>
-            <w:proofErr w:type="spellStart"/>
             <w:r>
               <w:rPr>
                 <w:color w:val="231F20"/>
                 <w:sz w:val="14"/>
               </w:rPr>
-              <w:t>Porta</w:t>
-            </w:r>
-            <w:proofErr w:type="spellEnd"/>
-            <w:r>
-              <w:rPr>
-                <w:color w:val="231F20"/>
-                <w:sz w:val="14"/>
-              </w:rPr>
-              <w:t xml:space="preserve"> </w:t>
+              <w:t xml:space="preserve">Porta </w:t>
             </w:r>
             <w:proofErr w:type="spellStart"/>
             <w:r>
@@ -2893,24 +2894,21 @@
     <w:p>
       <w:pPr>
         <w:rPr>
+          <w:strike/>
           <w:color w:val="FF0000"/>
         </w:rPr>
       </w:pPr>
       <w:r>
         <w:rPr>
+          <w:strike/>
           <w:color w:val="FF0000"/>
         </w:rPr>
-        <w:t xml:space="preserve">Riga 6 cambiare Verde = acceso fisso </w:t>
-      </w:r>
-      <w:r>
-        <w:rPr>
-          <w:color w:val="FF0000"/>
-        </w:rPr>
-        <w:t xml:space="preserve">CAREL </w:t>
+        <w:t xml:space="preserve">Riga 6 cambiare Verde = acceso fisso CAREL </w:t>
       </w:r>
       <w:proofErr w:type="spellStart"/>
       <w:r>
         <w:rPr>
+          <w:strike/>
           <w:color w:val="FF0000"/>
         </w:rPr>
         <w:t>cloud</w:t>
@@ -2918,6 +2916,7 @@
       <w:proofErr w:type="spellEnd"/>
       <w:r>
         <w:rPr>
+          <w:strike/>
           <w:color w:val="FF0000"/>
         </w:rPr>
         <w:t xml:space="preserve"> link attivo / lampeggiante Internet connesso</w:t>
@@ -2932,6 +2931,73 @@
       <w:r>
         <w:rPr>
           <w:color w:val="FF0000"/>
+          <w:highlight w:val="green"/>
+        </w:rPr>
+        <w:t xml:space="preserve">Cambiare </w:t>
+      </w:r>
+      <w:r>
+        <w:rPr>
+          <w:color w:val="FF0000"/>
+          <w:highlight w:val="green"/>
+        </w:rPr>
+        <w:t xml:space="preserve">RIGA 6 </w:t>
+      </w:r>
+      <w:r>
+        <w:rPr>
+          <w:color w:val="FF0000"/>
+          <w:highlight w:val="green"/>
+        </w:rPr>
+        <w:t xml:space="preserve">Led “Link” Verde acceso fisso = CAREL </w:t>
+      </w:r>
+      <w:proofErr w:type="spellStart"/>
+      <w:r>
+        <w:rPr>
+          <w:color w:val="FF0000"/>
+          <w:highlight w:val="green"/>
+        </w:rPr>
+        <w:t>cloud</w:t>
+      </w:r>
+      <w:proofErr w:type="spellEnd"/>
+      <w:r>
+        <w:rPr>
+          <w:color w:val="FF0000"/>
+          <w:highlight w:val="green"/>
+        </w:rPr>
+        <w:t xml:space="preserve"> connesso, gateway configurato, Led “Link” rosso acceso fisso = CAREL </w:t>
+      </w:r>
+      <w:proofErr w:type="spellStart"/>
+      <w:r>
+        <w:rPr>
+          <w:color w:val="FF0000"/>
+          <w:highlight w:val="green"/>
+        </w:rPr>
+        <w:t>cloud</w:t>
+      </w:r>
+      <w:proofErr w:type="spellEnd"/>
+      <w:r>
+        <w:rPr>
+          <w:color w:val="FF0000"/>
+          <w:highlight w:val="green"/>
+        </w:rPr>
+        <w:t xml:space="preserve"> connesso, gateway non configurato</w:t>
+      </w:r>
+      <w:r>
+        <w:rPr>
+          <w:color w:val="FF0000"/>
+          <w:highlight w:val="green"/>
+        </w:rPr>
+        <w:t xml:space="preserve"> o lasciare come è adesso, indicazione generale e poi si spiega meglio oltre</w:t>
+      </w:r>
+    </w:p>
+    <w:p>
+      <w:pPr>
+        <w:rPr>
+          <w:color w:val="FF0000"/>
+        </w:rPr>
+      </w:pPr>
+      <w:r>
+        <w:rPr>
+          <w:color w:val="FF0000"/>
         </w:rPr>
         <w:t>Riga 7 Tasto di reset parametri connessione</w:t>
       </w:r>
@@ -3111,7 +3177,6 @@
           <w:color w:val="231F20"/>
           <w:sz w:val="15"/>
         </w:rPr>
-        <w:lastRenderedPageBreak/>
         <w:t>Descrizione connettori</w:t>
       </w:r>
     </w:p>
@@ -3513,9 +3578,8 @@
           <w:sz w:val="15"/>
           <w:lang w:val="en-GB"/>
         </w:rPr>
-        <w:t>/</w:t>
+        <w:t>/Rosso</w:t>
       </w:r>
-      <w:proofErr w:type="spellStart"/>
       <w:r>
         <w:rPr>
           <w:rFonts w:ascii="Myriad Pro Cond" w:hAnsi="Myriad Pro Cond"/>
@@ -3523,9 +3587,8 @@
           <w:sz w:val="15"/>
           <w:lang w:val="en-GB"/>
         </w:rPr>
-        <w:t>Rosso</w:t>
+        <w:t xml:space="preserve">)/LED </w:t>
       </w:r>
-      <w:proofErr w:type="spellEnd"/>
       <w:r>
         <w:rPr>
           <w:rFonts w:ascii="Myriad Pro Cond" w:hAnsi="Myriad Pro Cond"/>
@@ -3533,7 +3596,7 @@
           <w:sz w:val="15"/>
           <w:lang w:val="en-GB"/>
         </w:rPr>
-        <w:t xml:space="preserve">)/LED </w:t>
+        <w:t>device status</w:t>
       </w:r>
       <w:r>
         <w:rPr>
@@ -3542,7 +3605,17 @@
           <w:sz w:val="15"/>
           <w:lang w:val="en-GB"/>
         </w:rPr>
-        <w:t>device status</w:t>
+        <w:t xml:space="preserve"> (Green</w:t>
+      </w:r>
+      <w:r>
+        <w:rPr>
+          <w:rFonts w:ascii="Myriad Pro Cond" w:hAnsi="Myriad Pro Cond"/>
+          <w:color w:val="231F20"/>
+          <w:sz w:val="15"/>
+          <w:highlight w:val="green"/>
+          <w:lang w:val="en-GB"/>
+        </w:rPr>
+        <w:t>/Red</w:t>
       </w:r>
       <w:r>
         <w:rPr>
@@ -3551,7 +3624,7 @@
           <w:sz w:val="15"/>
           <w:lang w:val="en-GB"/>
         </w:rPr>
-        <w:t xml:space="preserve"> (Green) </w:t>
+        <w:t xml:space="preserve">) </w:t>
       </w:r>
     </w:p>
     <w:p>
@@ -3957,28 +4030,8 @@
           <w:sz w:val="15"/>
           <w:u w:val="single"/>
         </w:rPr>
-        <w:t xml:space="preserve">Significato del </w:t>
+        <w:t>Significato del led</w:t>
       </w:r>
-      <w:proofErr w:type="spellStart"/>
-      <w:r>
-        <w:rPr>
-          <w:rFonts w:ascii="Myriad Pro Cond" w:hAnsi="Myriad Pro Cond"/>
-          <w:color w:val="231F20"/>
-          <w:sz w:val="15"/>
-          <w:u w:val="single"/>
-        </w:rPr>
-        <w:t>led</w:t>
-      </w:r>
-      <w:r>
-        <w:rPr>
-          <w:rFonts w:ascii="Myriad Pro Cond" w:hAnsi="Myriad Pro Cond"/>
-          <w:color w:val="231F20"/>
-          <w:sz w:val="15"/>
-          <w:u w:val="single"/>
-        </w:rPr>
-        <w:t>s</w:t>
-      </w:r>
-      <w:proofErr w:type="spellEnd"/>
       <w:r>
         <w:rPr>
           <w:rFonts w:ascii="Myriad Pro Cond"/>
@@ -4003,7 +4056,24 @@
           <w:sz w:val="15"/>
         </w:rPr>
         <w:br/>
-        <w:t xml:space="preserve">LED </w:t>
+      </w:r>
+      <w:proofErr w:type="spellStart"/>
+      <w:r>
+        <w:rPr>
+          <w:rFonts w:ascii="Myriad Pro Cond" w:hAnsi="Myriad Pro Cond"/>
+          <w:color w:val="231F20"/>
+          <w:sz w:val="15"/>
+        </w:rPr>
+        <w:t>LED</w:t>
+      </w:r>
+      <w:proofErr w:type="spellEnd"/>
+      <w:r>
+        <w:rPr>
+          <w:rFonts w:ascii="Myriad Pro Cond" w:hAnsi="Myriad Pro Cond"/>
+          <w:color w:val="231F20"/>
+          <w:sz w:val="15"/>
+        </w:rPr>
+        <w:t xml:space="preserve"> </w:t>
       </w:r>
       <w:r>
         <w:rPr>
@@ -4203,15 +4273,19 @@
             <w:pPr>
               <w:rPr>
                 <w:rFonts w:ascii="Myriad Pro Cond" w:hAnsi="Myriad Pro Cond"/>
+                <w:strike/>
                 <w:color w:val="231F20"/>
                 <w:sz w:val="15"/>
+                <w:highlight w:val="green"/>
               </w:rPr>
             </w:pPr>
             <w:r>
               <w:rPr>
                 <w:rFonts w:ascii="Myriad Pro Cond" w:hAnsi="Myriad Pro Cond"/>
+                <w:strike/>
                 <w:color w:val="231F20"/>
                 <w:sz w:val="15"/>
+                <w:highlight w:val="green"/>
               </w:rPr>
               <w:t>Verde</w:t>
             </w:r>
@@ -4225,15 +4299,19 @@
             <w:pPr>
               <w:rPr>
                 <w:rFonts w:ascii="Myriad Pro Cond" w:hAnsi="Myriad Pro Cond"/>
+                <w:strike/>
                 <w:color w:val="231F20"/>
                 <w:sz w:val="15"/>
+                <w:highlight w:val="green"/>
               </w:rPr>
             </w:pPr>
             <w:r>
               <w:rPr>
                 <w:rFonts w:ascii="Myriad Pro Cond" w:hAnsi="Myriad Pro Cond"/>
+                <w:strike/>
                 <w:color w:val="231F20"/>
                 <w:sz w:val="15"/>
+                <w:highlight w:val="green"/>
               </w:rPr>
               <w:t>Lampeggiante</w:t>
             </w:r>
@@ -4247,6 +4325,7 @@
             <w:pPr>
               <w:rPr>
                 <w:rFonts w:ascii="Myriad Pro Cond" w:hAnsi="Myriad Pro Cond"/>
+                <w:strike/>
                 <w:color w:val="231F20"/>
                 <w:sz w:val="15"/>
               </w:rPr>
@@ -4254,8 +4333,10 @@
             <w:r>
               <w:rPr>
                 <w:rFonts w:ascii="Myriad Pro Cond" w:hAnsi="Myriad Pro Cond"/>
+                <w:strike/>
                 <w:color w:val="231F20"/>
                 <w:sz w:val="15"/>
+                <w:highlight w:val="green"/>
               </w:rPr>
               <w:t xml:space="preserve">Sistema NON configurato ma connesso al </w:t>
             </w:r>
@@ -4263,8 +4344,10 @@
             <w:r>
               <w:rPr>
                 <w:rFonts w:ascii="Myriad Pro Cond" w:hAnsi="Myriad Pro Cond"/>
+                <w:strike/>
                 <w:color w:val="231F20"/>
                 <w:sz w:val="15"/>
+                <w:highlight w:val="green"/>
               </w:rPr>
               <w:t>cloud</w:t>
             </w:r>
@@ -4377,6 +4460,7 @@
                 <w:rFonts w:ascii="Myriad Pro Cond" w:hAnsi="Myriad Pro Cond"/>
                 <w:color w:val="231F20"/>
                 <w:sz w:val="15"/>
+                <w:highlight w:val="green"/>
               </w:rPr>
             </w:pPr>
             <w:r>
@@ -4384,6 +4468,7 @@
                 <w:rFonts w:ascii="Myriad Pro Cond" w:hAnsi="Myriad Pro Cond"/>
                 <w:color w:val="231F20"/>
                 <w:sz w:val="15"/>
+                <w:highlight w:val="green"/>
               </w:rPr>
               <w:t>Rosso</w:t>
             </w:r>
@@ -4395,11 +4480,11 @@
           </w:tcPr>
           <w:p>
             <w:pPr>
-              <w:jc w:val="both"/>
               <w:rPr>
                 <w:rFonts w:ascii="Myriad Pro Cond" w:hAnsi="Myriad Pro Cond"/>
                 <w:color w:val="231F20"/>
                 <w:sz w:val="15"/>
+                <w:highlight w:val="green"/>
               </w:rPr>
             </w:pPr>
             <w:r>
@@ -4407,8 +4492,9 @@
                 <w:rFonts w:ascii="Myriad Pro Cond" w:hAnsi="Myriad Pro Cond"/>
                 <w:color w:val="231F20"/>
                 <w:sz w:val="15"/>
-              </w:rPr>
-              <w:t>----</w:t>
+                <w:highlight w:val="green"/>
+              </w:rPr>
+              <w:t>Acceso</w:t>
             </w:r>
           </w:p>
         </w:tc>
@@ -4429,9 +4515,21 @@
                 <w:rFonts w:ascii="Myriad Pro Cond" w:hAnsi="Myriad Pro Cond"/>
                 <w:color w:val="231F20"/>
                 <w:sz w:val="15"/>
-              </w:rPr>
-              <w:t>Vedi uso con tasto reset</w:t>
-            </w:r>
+                <w:highlight w:val="green"/>
+              </w:rPr>
+              <w:t xml:space="preserve">Sistema non configurato ma connesso al </w:t>
+            </w:r>
+            <w:proofErr w:type="spellStart"/>
+            <w:r>
+              <w:rPr>
+                <w:rFonts w:ascii="Myriad Pro Cond" w:hAnsi="Myriad Pro Cond"/>
+                <w:color w:val="231F20"/>
+                <w:sz w:val="15"/>
+                <w:highlight w:val="green"/>
+              </w:rPr>
+              <w:t>cloud</w:t>
+            </w:r>
+            <w:proofErr w:type="spellEnd"/>
           </w:p>
         </w:tc>
       </w:tr>
@@ -4454,7 +4552,7 @@
                 <w:color w:val="231F20"/>
                 <w:sz w:val="15"/>
               </w:rPr>
-              <w:t>Rosso/Verde</w:t>
+              <w:t>Rosso</w:t>
             </w:r>
           </w:p>
         </w:tc>
@@ -4464,6 +4562,7 @@
           </w:tcPr>
           <w:p>
             <w:pPr>
+              <w:jc w:val="both"/>
               <w:rPr>
                 <w:rFonts w:ascii="Myriad Pro Cond" w:hAnsi="Myriad Pro Cond"/>
                 <w:color w:val="231F20"/>
@@ -4476,16 +4575,7 @@
                 <w:color w:val="231F20"/>
                 <w:sz w:val="15"/>
               </w:rPr>
-              <w:t>Lampeggiano</w:t>
-            </w:r>
-            <w:r>
-              <w:rPr>
-                <w:rFonts w:ascii="Myriad Pro Cond" w:hAnsi="Myriad Pro Cond"/>
-                <w:color w:val="231F20"/>
-                <w:sz w:val="15"/>
-              </w:rPr>
-              <w:br/>
-              <w:t>alternativamente</w:t>
+              <w:t>----</w:t>
             </w:r>
           </w:p>
         </w:tc>
@@ -4507,6 +4597,83 @@
                 <w:color w:val="231F20"/>
                 <w:sz w:val="15"/>
               </w:rPr>
+              <w:t>Vedi uso con tasto reset</w:t>
+            </w:r>
+          </w:p>
+        </w:tc>
+      </w:tr>
+      <w:tr>
+        <w:tc>
+          <w:tcPr>
+            <w:tcW w:w="937" w:type="dxa"/>
+          </w:tcPr>
+          <w:p>
+            <w:pPr>
+              <w:rPr>
+                <w:rFonts w:ascii="Myriad Pro Cond" w:hAnsi="Myriad Pro Cond"/>
+                <w:color w:val="231F20"/>
+                <w:sz w:val="15"/>
+              </w:rPr>
+            </w:pPr>
+            <w:r>
+              <w:rPr>
+                <w:rFonts w:ascii="Myriad Pro Cond" w:hAnsi="Myriad Pro Cond"/>
+                <w:color w:val="231F20"/>
+                <w:sz w:val="15"/>
+              </w:rPr>
+              <w:t>Rosso/Verde</w:t>
+            </w:r>
+          </w:p>
+        </w:tc>
+        <w:tc>
+          <w:tcPr>
+            <w:tcW w:w="1149" w:type="dxa"/>
+          </w:tcPr>
+          <w:p>
+            <w:pPr>
+              <w:rPr>
+                <w:rFonts w:ascii="Myriad Pro Cond" w:hAnsi="Myriad Pro Cond"/>
+                <w:color w:val="231F20"/>
+                <w:sz w:val="15"/>
+              </w:rPr>
+            </w:pPr>
+            <w:r>
+              <w:rPr>
+                <w:rFonts w:ascii="Myriad Pro Cond" w:hAnsi="Myriad Pro Cond"/>
+                <w:color w:val="231F20"/>
+                <w:sz w:val="15"/>
+              </w:rPr>
+              <w:t>Lampeggiano</w:t>
+            </w:r>
+            <w:r>
+              <w:rPr>
+                <w:rFonts w:ascii="Myriad Pro Cond" w:hAnsi="Myriad Pro Cond"/>
+                <w:color w:val="231F20"/>
+                <w:sz w:val="15"/>
+              </w:rPr>
+              <w:br/>
+              <w:t>alternativamente</w:t>
+            </w:r>
+          </w:p>
+        </w:tc>
+        <w:tc>
+          <w:tcPr>
+            <w:tcW w:w="3260" w:type="dxa"/>
+          </w:tcPr>
+          <w:p>
+            <w:pPr>
+              <w:rPr>
+                <w:rFonts w:ascii="Myriad Pro Cond" w:hAnsi="Myriad Pro Cond"/>
+                <w:color w:val="231F20"/>
+                <w:sz w:val="15"/>
+              </w:rPr>
+            </w:pPr>
+            <w:r>
+              <w:rPr>
+                <w:rFonts w:ascii="Myriad Pro Cond" w:hAnsi="Myriad Pro Cond"/>
+                <w:color w:val="231F20"/>
+                <w:sz w:val="15"/>
+              </w:rPr>
               <w:t>Il dispositivo si sta avviando o riavviando</w:t>
             </w:r>
           </w:p>
@@ -4521,6 +4688,24 @@
           <w:sz w:val="15"/>
         </w:rPr>
       </w:pPr>
+    </w:p>
+    <w:p>
+      <w:pPr>
+        <w:rPr>
+          <w:rFonts w:ascii="Myriad Pro Cond" w:hAnsi="Myriad Pro Cond"/>
+          <w:color w:val="231F20"/>
+          <w:sz w:val="15"/>
+        </w:rPr>
+      </w:pPr>
+      <w:r>
+        <w:rPr>
+          <w:rFonts w:ascii="Myriad Pro Cond" w:hAnsi="Myriad Pro Cond"/>
+          <w:color w:val="231F20"/>
+          <w:sz w:val="15"/>
+          <w:highlight w:val="green"/>
+        </w:rPr>
+        <w:t>Cancellata la riga sopra perché non fa così</w:t>
+      </w:r>
     </w:p>
     <w:p>
       <w:pPr>
@@ -4803,7 +4988,18 @@
                 <w:highlight w:val="green"/>
                 <w:lang w:val="it-IT"/>
               </w:rPr>
-              <w:t xml:space="preserve"> RTU a Wi-Fi, con comunicazione bi-direzionale</w:t>
+              <w:t xml:space="preserve"> RTU a Wi-Fi, con comunicazione bi-</w:t>
+            </w:r>
+            <w:r>
+              <w:rPr>
+                <w:strike/>
+                <w:color w:val="231F20"/>
+                <w:sz w:val="15"/>
+                <w:highlight w:val="green"/>
+                <w:lang w:val="it-IT"/>
+              </w:rPr>
+              <w:lastRenderedPageBreak/>
+              <w:t>direzionale</w:t>
             </w:r>
             <w:r>
               <w:rPr>
@@ -4974,7 +5170,6 @@
                 <w:highlight w:val="black"/>
                 <w:lang w:eastAsia="en-US" w:bidi="ar-SA"/>
               </w:rPr>
-              <w:lastRenderedPageBreak/>
               <w:t>ATTENZIONE</w:t>
             </w:r>
             <w:r>
@@ -5440,37 +5635,23 @@
               </w:rPr>
               <w:t>Prima di passare a qualsiasi operazione si raccomanda di controllare</w:t>
             </w:r>
-          </w:p>
-          <w:p>
-            <w:pPr>
-              <w:widowControl/>
-              <w:adjustRightInd w:val="0"/>
-              <w:rPr>
-                <w:rFonts w:ascii="MyriadPro-Light" w:eastAsiaTheme="minorHAnsi" w:hAnsi="MyriadPro-Light" w:cs="MyriadPro-Light"/>
-                <w:sz w:val="16"/>
-                <w:szCs w:val="16"/>
-                <w:lang w:eastAsia="en-US" w:bidi="ar-SA"/>
-              </w:rPr>
-            </w:pPr>
-            <w:proofErr w:type="gramStart"/>
-            <w:r>
-              <w:rPr>
-                <w:rFonts w:ascii="MyriadPro-Light" w:eastAsiaTheme="minorHAnsi" w:hAnsi="MyriadPro-Light" w:cs="MyriadPro-Light"/>
-                <w:sz w:val="16"/>
-                <w:szCs w:val="16"/>
-                <w:lang w:eastAsia="en-US" w:bidi="ar-SA"/>
-              </w:rPr>
-              <w:t>che</w:t>
-            </w:r>
-            <w:proofErr w:type="gramEnd"/>
-            <w:r>
-              <w:rPr>
-                <w:rFonts w:ascii="MyriadPro-Light" w:eastAsiaTheme="minorHAnsi" w:hAnsi="MyriadPro-Light" w:cs="MyriadPro-Light"/>
-                <w:sz w:val="16"/>
-                <w:szCs w:val="16"/>
-                <w:lang w:eastAsia="en-US" w:bidi="ar-SA"/>
-              </w:rPr>
-              <w:t xml:space="preserve"> nella scatola di </w:t>
+            <w:r>
+              <w:rPr>
+                <w:rFonts w:ascii="MyriadPro-Light" w:eastAsiaTheme="minorHAnsi" w:hAnsi="MyriadPro-Light" w:cs="MyriadPro-Light"/>
+                <w:sz w:val="16"/>
+                <w:szCs w:val="16"/>
+                <w:lang w:eastAsia="en-US" w:bidi="ar-SA"/>
+              </w:rPr>
+              <w:t xml:space="preserve"> </w:t>
+            </w:r>
+            <w:r>
+              <w:rPr>
+                <w:rFonts w:ascii="MyriadPro-Light" w:eastAsiaTheme="minorHAnsi" w:hAnsi="MyriadPro-Light" w:cs="MyriadPro-Light"/>
+                <w:sz w:val="16"/>
+                <w:szCs w:val="16"/>
+                <w:lang w:eastAsia="en-US" w:bidi="ar-SA"/>
+              </w:rPr>
+              <w:t xml:space="preserve">che nella scatola di </w:t>
             </w:r>
             <w:proofErr w:type="spellStart"/>
             <w:r>
@@ -5669,7 +5850,16 @@
                 <w:szCs w:val="16"/>
                 <w:lang w:eastAsia="en-US" w:bidi="ar-SA"/>
               </w:rPr>
-              <w:t>umidita relativa maggiore di quanto indicato nelle specifiche</w:t>
+              <w:t>umidità</w:t>
+            </w:r>
+            <w:r>
+              <w:rPr>
+                <w:rFonts w:ascii="MyriadPro-Light" w:eastAsiaTheme="minorHAnsi" w:hAnsi="MyriadPro-Light" w:cs="MyriadPro-Light"/>
+                <w:sz w:val="16"/>
+                <w:szCs w:val="16"/>
+                <w:lang w:eastAsia="en-US" w:bidi="ar-SA"/>
+              </w:rPr>
+              <w:t xml:space="preserve"> relativa maggiore di quanto indicato nelle specifiche</w:t>
             </w:r>
           </w:p>
           <w:p>
@@ -5763,69 +5953,41 @@
               </w:rPr>
               <w:t>esposizione ad atmosfere aggressive ed inquinanti (es.: gas solforici</w:t>
             </w:r>
-          </w:p>
-          <w:p>
-            <w:pPr>
-              <w:widowControl/>
-              <w:adjustRightInd w:val="0"/>
-              <w:rPr>
-                <w:rFonts w:ascii="MyriadPro-Light" w:eastAsiaTheme="minorHAnsi" w:hAnsi="MyriadPro-Light" w:cs="MyriadPro-Light"/>
-                <w:sz w:val="16"/>
-                <w:szCs w:val="16"/>
-                <w:lang w:eastAsia="en-US" w:bidi="ar-SA"/>
-              </w:rPr>
-            </w:pPr>
-            <w:proofErr w:type="gramStart"/>
-            <w:r>
-              <w:rPr>
-                <w:rFonts w:ascii="MyriadPro-Light" w:eastAsiaTheme="minorHAnsi" w:hAnsi="MyriadPro-Light" w:cs="MyriadPro-Light"/>
-                <w:sz w:val="16"/>
-                <w:szCs w:val="16"/>
-                <w:lang w:eastAsia="en-US" w:bidi="ar-SA"/>
-              </w:rPr>
-              <w:t>e</w:t>
-            </w:r>
-            <w:proofErr w:type="gramEnd"/>
-            <w:r>
-              <w:rPr>
-                <w:rFonts w:ascii="MyriadPro-Light" w:eastAsiaTheme="minorHAnsi" w:hAnsi="MyriadPro-Light" w:cs="MyriadPro-Light"/>
-                <w:sz w:val="16"/>
-                <w:szCs w:val="16"/>
-                <w:lang w:eastAsia="en-US" w:bidi="ar-SA"/>
-              </w:rPr>
-              <w:t xml:space="preserve"> ammoniacali, nebbie saline, fumi) con conseguente corrosione e/o</w:t>
-            </w:r>
-          </w:p>
-          <w:p>
-            <w:pPr>
-              <w:widowControl/>
-              <w:adjustRightInd w:val="0"/>
-              <w:rPr>
-                <w:rFonts w:ascii="MyriadPro-Light" w:eastAsiaTheme="minorHAnsi" w:hAnsi="MyriadPro-Light" w:cs="MyriadPro-Light"/>
-                <w:sz w:val="16"/>
-                <w:szCs w:val="16"/>
-                <w:lang w:eastAsia="en-US" w:bidi="ar-SA"/>
-              </w:rPr>
-            </w:pPr>
-            <w:proofErr w:type="gramStart"/>
-            <w:r>
-              <w:rPr>
-                <w:rFonts w:ascii="MyriadPro-Light" w:eastAsiaTheme="minorHAnsi" w:hAnsi="MyriadPro-Light" w:cs="MyriadPro-Light"/>
-                <w:sz w:val="16"/>
-                <w:szCs w:val="16"/>
-                <w:lang w:eastAsia="en-US" w:bidi="ar-SA"/>
-              </w:rPr>
-              <w:t>ossidazione</w:t>
-            </w:r>
-            <w:proofErr w:type="gramEnd"/>
-            <w:r>
-              <w:rPr>
-                <w:rFonts w:ascii="MyriadPro-Light" w:eastAsiaTheme="minorHAnsi" w:hAnsi="MyriadPro-Light" w:cs="MyriadPro-Light"/>
-                <w:sz w:val="16"/>
-                <w:szCs w:val="16"/>
-                <w:lang w:eastAsia="en-US" w:bidi="ar-SA"/>
-              </w:rPr>
-              <w:t>;</w:t>
+            <w:r>
+              <w:rPr>
+                <w:rFonts w:ascii="MyriadPro-Light" w:eastAsiaTheme="minorHAnsi" w:hAnsi="MyriadPro-Light" w:cs="MyriadPro-Light"/>
+                <w:sz w:val="16"/>
+                <w:szCs w:val="16"/>
+                <w:lang w:eastAsia="en-US" w:bidi="ar-SA"/>
+              </w:rPr>
+              <w:t xml:space="preserve"> </w:t>
+            </w:r>
+            <w:r>
+              <w:rPr>
+                <w:rFonts w:ascii="MyriadPro-Light" w:eastAsiaTheme="minorHAnsi" w:hAnsi="MyriadPro-Light" w:cs="MyriadPro-Light"/>
+                <w:sz w:val="16"/>
+                <w:szCs w:val="16"/>
+                <w:lang w:eastAsia="en-US" w:bidi="ar-SA"/>
+              </w:rPr>
+              <w:t>e ammoniacali, nebbie saline, fumi) con conseguente corrosione e/o</w:t>
+            </w:r>
+            <w:r>
+              <w:rPr>
+                <w:rFonts w:ascii="MyriadPro-Light" w:eastAsiaTheme="minorHAnsi" w:hAnsi="MyriadPro-Light" w:cs="MyriadPro-Light"/>
+                <w:sz w:val="16"/>
+                <w:szCs w:val="16"/>
+                <w:lang w:eastAsia="en-US" w:bidi="ar-SA"/>
+              </w:rPr>
+              <w:t xml:space="preserve"> </w:t>
+            </w:r>
+            <w:r>
+              <w:rPr>
+                <w:rFonts w:ascii="MyriadPro-Light" w:eastAsiaTheme="minorHAnsi" w:hAnsi="MyriadPro-Light" w:cs="MyriadPro-Light"/>
+                <w:sz w:val="16"/>
+                <w:szCs w:val="16"/>
+                <w:lang w:eastAsia="en-US" w:bidi="ar-SA"/>
+              </w:rPr>
+              <w:t>ossidazione;</w:t>
             </w:r>
           </w:p>
           <w:p>
@@ -5857,37 +6019,23 @@
               </w:rPr>
               <w:t>elevate interferenze magnetiche e/o radiofrequenze (evitare quindi</w:t>
             </w:r>
-          </w:p>
-          <w:p>
-            <w:pPr>
-              <w:widowControl/>
-              <w:adjustRightInd w:val="0"/>
-              <w:rPr>
-                <w:rFonts w:ascii="MyriadPro-Light" w:eastAsiaTheme="minorHAnsi" w:hAnsi="MyriadPro-Light" w:cs="MyriadPro-Light"/>
-                <w:sz w:val="16"/>
-                <w:szCs w:val="16"/>
-                <w:lang w:eastAsia="en-US" w:bidi="ar-SA"/>
-              </w:rPr>
-            </w:pPr>
-            <w:proofErr w:type="gramStart"/>
-            <w:r>
-              <w:rPr>
-                <w:rFonts w:ascii="MyriadPro-Light" w:eastAsiaTheme="minorHAnsi" w:hAnsi="MyriadPro-Light" w:cs="MyriadPro-Light"/>
-                <w:sz w:val="16"/>
-                <w:szCs w:val="16"/>
-                <w:lang w:eastAsia="en-US" w:bidi="ar-SA"/>
-              </w:rPr>
-              <w:t>l’installazione</w:t>
-            </w:r>
-            <w:proofErr w:type="gramEnd"/>
-            <w:r>
-              <w:rPr>
-                <w:rFonts w:ascii="MyriadPro-Light" w:eastAsiaTheme="minorHAnsi" w:hAnsi="MyriadPro-Light" w:cs="MyriadPro-Light"/>
-                <w:sz w:val="16"/>
-                <w:szCs w:val="16"/>
-                <w:lang w:eastAsia="en-US" w:bidi="ar-SA"/>
-              </w:rPr>
-              <w:t xml:space="preserve"> delle macchine vicino ad antenne trasmittenti);</w:t>
+            <w:r>
+              <w:rPr>
+                <w:rFonts w:ascii="MyriadPro-Light" w:eastAsiaTheme="minorHAnsi" w:hAnsi="MyriadPro-Light" w:cs="MyriadPro-Light"/>
+                <w:sz w:val="16"/>
+                <w:szCs w:val="16"/>
+                <w:lang w:eastAsia="en-US" w:bidi="ar-SA"/>
+              </w:rPr>
+              <w:t xml:space="preserve"> </w:t>
+            </w:r>
+            <w:r>
+              <w:rPr>
+                <w:rFonts w:ascii="MyriadPro-Light" w:eastAsiaTheme="minorHAnsi" w:hAnsi="MyriadPro-Light" w:cs="MyriadPro-Light"/>
+                <w:sz w:val="16"/>
+                <w:szCs w:val="16"/>
+                <w:lang w:eastAsia="en-US" w:bidi="ar-SA"/>
+              </w:rPr>
+              <w:t>l’installazione delle macchine vicino ad antenne trasmittenti);</w:t>
             </w:r>
           </w:p>
           <w:p>
@@ -5919,37 +6067,23 @@
               </w:rPr>
               <w:t>esposizione all’irraggiamento solare diretto e agli agenti atmosferici in</w:t>
             </w:r>
-          </w:p>
-          <w:p>
-            <w:pPr>
-              <w:widowControl/>
-              <w:adjustRightInd w:val="0"/>
-              <w:rPr>
-                <w:rFonts w:ascii="MyriadPro-Light" w:eastAsiaTheme="minorHAnsi" w:hAnsi="MyriadPro-Light" w:cs="MyriadPro-Light"/>
-                <w:sz w:val="16"/>
-                <w:szCs w:val="16"/>
-                <w:lang w:eastAsia="en-US" w:bidi="ar-SA"/>
-              </w:rPr>
-            </w:pPr>
-            <w:proofErr w:type="gramStart"/>
-            <w:r>
-              <w:rPr>
-                <w:rFonts w:ascii="MyriadPro-Light" w:eastAsiaTheme="minorHAnsi" w:hAnsi="MyriadPro-Light" w:cs="MyriadPro-Light"/>
-                <w:sz w:val="16"/>
-                <w:szCs w:val="16"/>
-                <w:lang w:eastAsia="en-US" w:bidi="ar-SA"/>
-              </w:rPr>
-              <w:t>genere</w:t>
-            </w:r>
-            <w:proofErr w:type="gramEnd"/>
-            <w:r>
-              <w:rPr>
-                <w:rFonts w:ascii="MyriadPro-Light" w:eastAsiaTheme="minorHAnsi" w:hAnsi="MyriadPro-Light" w:cs="MyriadPro-Light"/>
-                <w:sz w:val="16"/>
-                <w:szCs w:val="16"/>
-                <w:lang w:eastAsia="en-US" w:bidi="ar-SA"/>
-              </w:rPr>
-              <w:t>;</w:t>
+            <w:r>
+              <w:rPr>
+                <w:rFonts w:ascii="MyriadPro-Light" w:eastAsiaTheme="minorHAnsi" w:hAnsi="MyriadPro-Light" w:cs="MyriadPro-Light"/>
+                <w:sz w:val="16"/>
+                <w:szCs w:val="16"/>
+                <w:lang w:eastAsia="en-US" w:bidi="ar-SA"/>
+              </w:rPr>
+              <w:t xml:space="preserve"> </w:t>
+            </w:r>
+            <w:r>
+              <w:rPr>
+                <w:rFonts w:ascii="MyriadPro-Light" w:eastAsiaTheme="minorHAnsi" w:hAnsi="MyriadPro-Light" w:cs="MyriadPro-Light"/>
+                <w:sz w:val="16"/>
+                <w:szCs w:val="16"/>
+                <w:lang w:eastAsia="en-US" w:bidi="ar-SA"/>
+              </w:rPr>
+              <w:t>genere;</w:t>
             </w:r>
           </w:p>
           <w:p>
@@ -6082,7 +6216,16 @@
                 <w:szCs w:val="16"/>
                 <w:lang w:eastAsia="en-US" w:bidi="ar-SA"/>
               </w:rPr>
-              <w:t>adeguatamente</w:t>
+              <w:t>adeg</w:t>
+            </w:r>
+            <w:r>
+              <w:rPr>
+                <w:rFonts w:ascii="MyriadPro-Light" w:eastAsiaTheme="minorHAnsi" w:hAnsi="MyriadPro-Light" w:cs="MyriadPro-Light"/>
+                <w:sz w:val="16"/>
+                <w:szCs w:val="16"/>
+                <w:lang w:eastAsia="en-US" w:bidi="ar-SA"/>
+              </w:rPr>
+              <w:t>uatamente</w:t>
             </w:r>
             <w:proofErr w:type="gramEnd"/>
             <w:r>
@@ -6417,19 +6560,16 @@
               </w:rPr>
               <w:t>relative humidity greater than the value specified in the technical</w:t>
             </w:r>
-          </w:p>
-          <w:p>
-            <w:pPr>
-              <w:widowControl/>
-              <w:adjustRightInd w:val="0"/>
-              <w:rPr>
-                <w:rFonts w:ascii="MyriadPro-Light" w:eastAsiaTheme="minorHAnsi" w:hAnsi="MyriadPro-Light" w:cs="MyriadPro-Light"/>
-                <w:color w:val="000000"/>
-                <w:sz w:val="16"/>
-                <w:szCs w:val="16"/>
-                <w:lang w:val="en-GB" w:eastAsia="en-US" w:bidi="ar-SA"/>
-              </w:rPr>
-            </w:pPr>
+            <w:r>
+              <w:rPr>
+                <w:rFonts w:ascii="MyriadPro-Light" w:eastAsiaTheme="minorHAnsi" w:hAnsi="MyriadPro-Light" w:cs="MyriadPro-Light"/>
+                <w:color w:val="000000"/>
+                <w:sz w:val="16"/>
+                <w:szCs w:val="16"/>
+                <w:lang w:val="en-GB" w:eastAsia="en-US" w:bidi="ar-SA"/>
+              </w:rPr>
+              <w:t xml:space="preserve"> </w:t>
+            </w:r>
             <w:r>
               <w:rPr>
                 <w:rFonts w:ascii="MyriadPro-Light" w:eastAsiaTheme="minorHAnsi" w:hAnsi="MyriadPro-Light" w:cs="MyriadPro-Light"/>
@@ -6506,19 +6646,16 @@
               </w:rPr>
               <w:t>exposure to aggressive and polluting atmospheres (e.g.: sulphur and</w:t>
             </w:r>
-          </w:p>
-          <w:p>
-            <w:pPr>
-              <w:widowControl/>
-              <w:adjustRightInd w:val="0"/>
-              <w:rPr>
-                <w:rFonts w:ascii="MyriadPro-Light" w:eastAsiaTheme="minorHAnsi" w:hAnsi="MyriadPro-Light" w:cs="MyriadPro-Light"/>
-                <w:color w:val="000000"/>
-                <w:sz w:val="16"/>
-                <w:szCs w:val="16"/>
-                <w:lang w:val="en-GB" w:eastAsia="en-US" w:bidi="ar-SA"/>
-              </w:rPr>
-            </w:pPr>
+            <w:r>
+              <w:rPr>
+                <w:rFonts w:ascii="MyriadPro-Light" w:eastAsiaTheme="minorHAnsi" w:hAnsi="MyriadPro-Light" w:cs="MyriadPro-Light"/>
+                <w:color w:val="000000"/>
+                <w:sz w:val="16"/>
+                <w:szCs w:val="16"/>
+                <w:lang w:val="en-GB" w:eastAsia="en-US" w:bidi="ar-SA"/>
+              </w:rPr>
+              <w:t xml:space="preserve"> </w:t>
+            </w:r>
             <w:r>
               <w:rPr>
                 <w:rFonts w:ascii="MyriadPro-Light" w:eastAsiaTheme="minorHAnsi" w:hAnsi="MyriadPro-Light" w:cs="MyriadPro-Light"/>
@@ -6529,19 +6666,16 @@
               </w:rPr>
               <w:t>ammonia fumes, saline mist, smoke) so as to avoid corrosion and/or</w:t>
             </w:r>
-          </w:p>
-          <w:p>
-            <w:pPr>
-              <w:widowControl/>
-              <w:adjustRightInd w:val="0"/>
-              <w:rPr>
-                <w:rFonts w:ascii="MyriadPro-Light" w:eastAsiaTheme="minorHAnsi" w:hAnsi="MyriadPro-Light" w:cs="MyriadPro-Light"/>
-                <w:color w:val="000000"/>
-                <w:sz w:val="16"/>
-                <w:szCs w:val="16"/>
-                <w:lang w:val="en-GB" w:eastAsia="en-US" w:bidi="ar-SA"/>
-              </w:rPr>
-            </w:pPr>
+            <w:r>
+              <w:rPr>
+                <w:rFonts w:ascii="MyriadPro-Light" w:eastAsiaTheme="minorHAnsi" w:hAnsi="MyriadPro-Light" w:cs="MyriadPro-Light"/>
+                <w:color w:val="000000"/>
+                <w:sz w:val="16"/>
+                <w:szCs w:val="16"/>
+                <w:lang w:val="en-GB" w:eastAsia="en-US" w:bidi="ar-SA"/>
+              </w:rPr>
+              <w:t xml:space="preserve"> </w:t>
+            </w:r>
             <w:r>
               <w:rPr>
                 <w:rFonts w:ascii="MyriadPro-Light" w:eastAsiaTheme="minorHAnsi" w:hAnsi="MyriadPro-Light" w:cs="MyriadPro-Light"/>
@@ -6585,19 +6719,16 @@
               </w:rPr>
               <w:t>strong magnetic and/or radio frequency interference (therefore avoid</w:t>
             </w:r>
-          </w:p>
-          <w:p>
-            <w:pPr>
-              <w:widowControl/>
-              <w:adjustRightInd w:val="0"/>
-              <w:rPr>
-                <w:rFonts w:ascii="MyriadPro-Light" w:eastAsiaTheme="minorHAnsi" w:hAnsi="MyriadPro-Light" w:cs="MyriadPro-Light"/>
-                <w:color w:val="000000"/>
-                <w:sz w:val="16"/>
-                <w:szCs w:val="16"/>
-                <w:lang w:val="en-GB" w:eastAsia="en-US" w:bidi="ar-SA"/>
-              </w:rPr>
-            </w:pPr>
+            <w:r>
+              <w:rPr>
+                <w:rFonts w:ascii="MyriadPro-Light" w:eastAsiaTheme="minorHAnsi" w:hAnsi="MyriadPro-Light" w:cs="MyriadPro-Light"/>
+                <w:color w:val="000000"/>
+                <w:sz w:val="16"/>
+                <w:szCs w:val="16"/>
+                <w:lang w:val="en-GB" w:eastAsia="en-US" w:bidi="ar-SA"/>
+              </w:rPr>
+              <w:t xml:space="preserve"> </w:t>
+            </w:r>
             <w:r>
               <w:rPr>
                 <w:rFonts w:ascii="MyriadPro-Light" w:eastAsiaTheme="minorHAnsi" w:hAnsi="MyriadPro-Light" w:cs="MyriadPro-Light"/>
@@ -6697,29 +6828,6 @@
               </w:rPr>
               <w:t xml:space="preserve">• </w:t>
             </w:r>
-            <w:r>
-              <w:rPr>
-                <w:rFonts w:ascii="MyriadPro-Light" w:eastAsiaTheme="minorHAnsi" w:hAnsi="MyriadPro-Light" w:cs="MyriadPro-Light"/>
-                <w:color w:val="000000"/>
-                <w:sz w:val="16"/>
-                <w:szCs w:val="16"/>
-                <w:lang w:val="en-GB" w:eastAsia="en-US" w:bidi="ar-SA"/>
-              </w:rPr>
-              <w:t>environments where explosives or mixes of flammable gases are</w:t>
-            </w:r>
-          </w:p>
-          <w:p>
-            <w:pPr>
-              <w:widowControl/>
-              <w:adjustRightInd w:val="0"/>
-              <w:rPr>
-                <w:rFonts w:ascii="MyriadPro-Light" w:eastAsiaTheme="minorHAnsi" w:hAnsi="MyriadPro-Light" w:cs="MyriadPro-Light"/>
-                <w:color w:val="000000"/>
-                <w:sz w:val="16"/>
-                <w:szCs w:val="16"/>
-                <w:lang w:val="en-GB" w:eastAsia="en-US" w:bidi="ar-SA"/>
-              </w:rPr>
-            </w:pPr>
             <w:proofErr w:type="gramStart"/>
             <w:r>
               <w:rPr>
@@ -6729,7 +6837,7 @@
                 <w:szCs w:val="16"/>
                 <w:lang w:val="en-GB" w:eastAsia="en-US" w:bidi="ar-SA"/>
               </w:rPr>
-              <w:t>present</w:t>
+              <w:t>environments</w:t>
             </w:r>
             <w:proofErr w:type="gramEnd"/>
             <w:r>
@@ -6740,7 +6848,27 @@
                 <w:szCs w:val="16"/>
                 <w:lang w:val="en-GB" w:eastAsia="en-US" w:bidi="ar-SA"/>
               </w:rPr>
-              <w:t>.</w:t>
+              <w:t xml:space="preserve"> where explosives or mixes of flammable gases are</w:t>
+            </w:r>
+            <w:r>
+              <w:rPr>
+                <w:rFonts w:ascii="MyriadPro-Light" w:eastAsiaTheme="minorHAnsi" w:hAnsi="MyriadPro-Light" w:cs="MyriadPro-Light"/>
+                <w:color w:val="000000"/>
+                <w:sz w:val="16"/>
+                <w:szCs w:val="16"/>
+                <w:lang w:val="en-GB" w:eastAsia="en-US" w:bidi="ar-SA"/>
+              </w:rPr>
+              <w:t xml:space="preserve"> </w:t>
+            </w:r>
+            <w:r>
+              <w:rPr>
+                <w:rFonts w:ascii="MyriadPro-Light" w:eastAsiaTheme="minorHAnsi" w:hAnsi="MyriadPro-Light" w:cs="MyriadPro-Light"/>
+                <w:color w:val="000000"/>
+                <w:sz w:val="16"/>
+                <w:szCs w:val="16"/>
+                <w:lang w:val="en-GB" w:eastAsia="en-US" w:bidi="ar-SA"/>
+              </w:rPr>
+              <w:t>present.</w:t>
             </w:r>
           </w:p>
           <w:p>
@@ -6957,6 +7085,19 @@
                 <w:lang w:eastAsia="en-US" w:bidi="ar-SA"/>
               </w:rPr>
             </w:pPr>
+          </w:p>
+          <w:p>
+            <w:pPr>
+              <w:widowControl/>
+              <w:adjustRightInd w:val="0"/>
+              <w:rPr>
+                <w:rFonts w:ascii="MyriadPro-Light" w:eastAsiaTheme="minorHAnsi" w:hAnsi="MyriadPro-Light" w:cs="MyriadPro-Light"/>
+                <w:color w:val="000000"/>
+                <w:sz w:val="15"/>
+                <w:szCs w:val="15"/>
+                <w:lang w:eastAsia="en-US" w:bidi="ar-SA"/>
+              </w:rPr>
+            </w:pPr>
             <w:proofErr w:type="gramStart"/>
             <w:r>
               <w:rPr>
@@ -7772,7 +7913,6 @@
                 <w:szCs w:val="20"/>
                 <w:lang w:eastAsia="en-US" w:bidi="ar-SA"/>
               </w:rPr>
-              <w:lastRenderedPageBreak/>
               <w:t xml:space="preserve">• </w:t>
             </w:r>
             <w:r>
@@ -8797,7 +8937,6 @@
                 <w:szCs w:val="20"/>
                 <w:lang w:val="en-GB" w:eastAsia="en-US" w:bidi="ar-SA"/>
               </w:rPr>
-              <w:lastRenderedPageBreak/>
               <w:t xml:space="preserve">• </w:t>
             </w:r>
             <w:r>
@@ -9189,8 +9328,6 @@
           <w:lang w:val="en-GB" w:eastAsia="en-US" w:bidi="ar-SA"/>
         </w:rPr>
       </w:pPr>
-      <w:bookmarkStart w:id="0" w:name="_GoBack"/>
-      <w:bookmarkEnd w:id="0"/>
     </w:p>
     <w:tbl>
       <w:tblPr>
@@ -10056,7 +10193,25 @@
                 <w:szCs w:val="16"/>
                 <w:lang w:eastAsia="en-US" w:bidi="ar-SA"/>
               </w:rPr>
-              <w:t>Collegare solo l’antenna indoor presenti nella confezione.</w:t>
+              <w:t>Collegare solo l’antenna indoor present</w:t>
+            </w:r>
+            <w:r>
+              <w:rPr>
+                <w:rFonts w:ascii="MyriadPro-Light" w:eastAsiaTheme="minorHAnsi" w:hAnsi="MyriadPro-Light" w:cs="MyriadPro-Light"/>
+                <w:sz w:val="16"/>
+                <w:szCs w:val="16"/>
+                <w:lang w:eastAsia="en-US" w:bidi="ar-SA"/>
+              </w:rPr>
+              <w:t>e</w:t>
+            </w:r>
+            <w:r>
+              <w:rPr>
+                <w:rFonts w:ascii="MyriadPro-Light" w:eastAsiaTheme="minorHAnsi" w:hAnsi="MyriadPro-Light" w:cs="MyriadPro-Light"/>
+                <w:sz w:val="16"/>
+                <w:szCs w:val="16"/>
+                <w:lang w:eastAsia="en-US" w:bidi="ar-SA"/>
+              </w:rPr>
+              <w:t xml:space="preserve"> nella confezione.</w:t>
             </w:r>
           </w:p>
           <w:p>
@@ -10107,7 +10262,34 @@
                 <w:szCs w:val="16"/>
                 <w:lang w:eastAsia="en-US" w:bidi="ar-SA"/>
               </w:rPr>
-              <w:t xml:space="preserve"> la necessita di installare il prodotto in un quadro metallico e opportuno </w:t>
+              <w:t xml:space="preserve"> la necessità</w:t>
+            </w:r>
+            <w:r>
+              <w:rPr>
+                <w:rFonts w:ascii="MyriadPro-Light" w:eastAsiaTheme="minorHAnsi" w:hAnsi="MyriadPro-Light" w:cs="MyriadPro-Light"/>
+                <w:sz w:val="16"/>
+                <w:szCs w:val="16"/>
+                <w:lang w:eastAsia="en-US" w:bidi="ar-SA"/>
+              </w:rPr>
+              <w:t xml:space="preserve"> di installare il p</w:t>
+            </w:r>
+            <w:r>
+              <w:rPr>
+                <w:rFonts w:ascii="MyriadPro-Light" w:eastAsiaTheme="minorHAnsi" w:hAnsi="MyriadPro-Light" w:cs="MyriadPro-Light"/>
+                <w:sz w:val="16"/>
+                <w:szCs w:val="16"/>
+                <w:lang w:eastAsia="en-US" w:bidi="ar-SA"/>
+              </w:rPr>
+              <w:t>rodotto in un quadro metallico è</w:t>
+            </w:r>
+            <w:r>
+              <w:rPr>
+                <w:rFonts w:ascii="MyriadPro-Light" w:eastAsiaTheme="minorHAnsi" w:hAnsi="MyriadPro-Light" w:cs="MyriadPro-Light"/>
+                <w:sz w:val="16"/>
+                <w:szCs w:val="16"/>
+                <w:lang w:eastAsia="en-US" w:bidi="ar-SA"/>
+              </w:rPr>
+              <w:t xml:space="preserve"> opportuno </w:t>
             </w:r>
             <w:proofErr w:type="spellStart"/>
             <w:r>
@@ -10154,7 +10336,16 @@
                 <w:szCs w:val="16"/>
                 <w:lang w:eastAsia="en-US" w:bidi="ar-SA"/>
               </w:rPr>
-              <w:t>massima della prolunga e di 3 m.</w:t>
+              <w:t>massima della prolunga è</w:t>
+            </w:r>
+            <w:r>
+              <w:rPr>
+                <w:rFonts w:ascii="MyriadPro-Light" w:eastAsiaTheme="minorHAnsi" w:hAnsi="MyriadPro-Light" w:cs="MyriadPro-Light"/>
+                <w:sz w:val="16"/>
+                <w:szCs w:val="16"/>
+                <w:lang w:eastAsia="en-US" w:bidi="ar-SA"/>
+              </w:rPr>
+              <w:t xml:space="preserve"> di 3 m.</w:t>
             </w:r>
           </w:p>
           <w:p>
@@ -11014,9 +11205,8 @@
                 <w:szCs w:val="16"/>
                 <w:lang w:eastAsia="en-US" w:bidi="ar-SA"/>
               </w:rPr>
-              <w:t xml:space="preserve">Messa in </w:t>
-            </w:r>
-            <w:proofErr w:type="spellStart"/>
+              <w:t>Messa in serviz</w:t>
+            </w:r>
             <w:r>
               <w:rPr>
                 <w:rFonts w:ascii="MyriadPro-Light" w:eastAsiaTheme="minorHAnsi" w:hAnsi="MyriadPro-Light" w:cs="MyriadPro-Light"/>
@@ -11025,9 +11215,8 @@
                 <w:szCs w:val="16"/>
                 <w:lang w:eastAsia="en-US" w:bidi="ar-SA"/>
               </w:rPr>
-              <w:t>servizo</w:t>
-            </w:r>
-            <w:proofErr w:type="spellEnd"/>
+              <w:t>i</w:t>
+            </w:r>
             <w:r>
               <w:rPr>
                 <w:rFonts w:ascii="MyriadPro-Light" w:eastAsiaTheme="minorHAnsi" w:hAnsi="MyriadPro-Light" w:cs="MyriadPro-Light"/>
@@ -11036,7 +11225,7 @@
                 <w:szCs w:val="16"/>
                 <w:lang w:eastAsia="en-US" w:bidi="ar-SA"/>
               </w:rPr>
-              <w:t xml:space="preserve"> GATEWAY WI-FI </w:t>
+              <w:t xml:space="preserve">o GATEWAY WI-FI </w:t>
             </w:r>
           </w:p>
           <w:p>
@@ -11095,6 +11284,7 @@
                 <w:szCs w:val="16"/>
                 <w:lang w:eastAsia="en-US" w:bidi="ar-SA"/>
               </w:rPr>
+              <w:lastRenderedPageBreak/>
               <w:t xml:space="preserve">Ricercare la rete Wi-Fi creata dal gateway, il nome (SSID) di default della rete creata dal gateway è </w:t>
             </w:r>
             <w:proofErr w:type="spellStart"/>
@@ -11135,7 +11325,27 @@
                 <w:szCs w:val="16"/>
                 <w:lang w:eastAsia="en-US" w:bidi="ar-SA"/>
               </w:rPr>
-              <w:t xml:space="preserve">  dove  XXXXXX  corrisponde  agli ultimi byte dell’indirizzo MAC. Il MAC è riportato nell’etichetta applicata al prodotto.</w:t>
+              <w:t xml:space="preserve">  dove  </w:t>
+            </w:r>
+            <w:proofErr w:type="spellStart"/>
+            <w:r>
+              <w:rPr>
+                <w:rFonts w:ascii="MyriadPro-Light" w:eastAsiaTheme="minorHAnsi" w:hAnsi="MyriadPro-Light" w:cs="MyriadPro-Light"/>
+                <w:sz w:val="16"/>
+                <w:szCs w:val="16"/>
+                <w:lang w:eastAsia="en-US" w:bidi="ar-SA"/>
+              </w:rPr>
+              <w:t>xxxxxx</w:t>
+            </w:r>
+            <w:proofErr w:type="spellEnd"/>
+            <w:r>
+              <w:rPr>
+                <w:rFonts w:ascii="MyriadPro-Light" w:eastAsiaTheme="minorHAnsi" w:hAnsi="MyriadPro-Light" w:cs="MyriadPro-Light"/>
+                <w:sz w:val="16"/>
+                <w:szCs w:val="16"/>
+                <w:lang w:eastAsia="en-US" w:bidi="ar-SA"/>
+              </w:rPr>
+              <w:t xml:space="preserve">  corrisponde  agli ultimi byte dell’indirizzo MAC. Il MAC è riportato nell’etichetta applicata al prodotto.</w:t>
             </w:r>
           </w:p>
           <w:p>
@@ -11161,7 +11371,6 @@
                 <w:szCs w:val="16"/>
                 <w:lang w:eastAsia="en-US" w:bidi="ar-SA"/>
               </w:rPr>
-              <w:lastRenderedPageBreak/>
               <w:t xml:space="preserve">Collegarsi a questa rete Wi-Fi con un PC o altri dispositivi </w:t>
             </w:r>
             <w:proofErr w:type="spellStart"/>
@@ -11295,36 +11504,48 @@
                 <w:szCs w:val="16"/>
                 <w:lang w:eastAsia="en-US" w:bidi="ar-SA"/>
               </w:rPr>
-              <w:t>” ed una nuova “password</w:t>
-            </w:r>
-            <w:proofErr w:type="gramStart"/>
-            <w:r>
-              <w:rPr>
-                <w:rFonts w:ascii="MyriadPro-Light" w:eastAsiaTheme="minorHAnsi" w:hAnsi="MyriadPro-Light" w:cs="MyriadPro-Light"/>
-                <w:sz w:val="16"/>
-                <w:szCs w:val="16"/>
-                <w:lang w:eastAsia="en-US" w:bidi="ar-SA"/>
-              </w:rPr>
-              <w:t>”.</w:t>
-            </w:r>
-            <w:r>
-              <w:rPr>
-                <w:rFonts w:ascii="MyriadPro-Light" w:eastAsiaTheme="minorHAnsi" w:hAnsi="MyriadPro-Light" w:cs="MyriadPro-Light"/>
-                <w:sz w:val="16"/>
-                <w:szCs w:val="16"/>
-                <w:lang w:eastAsia="en-US" w:bidi="ar-SA"/>
-              </w:rPr>
-              <w:br/>
-            </w:r>
-            <w:r>
-              <w:rPr>
-                <w:rFonts w:ascii="MyriadPro-Light" w:eastAsiaTheme="minorHAnsi" w:hAnsi="MyriadPro-Light" w:cs="MyriadPro-Light"/>
-                <w:sz w:val="16"/>
-                <w:szCs w:val="16"/>
-                <w:lang w:eastAsia="en-US" w:bidi="ar-SA"/>
-              </w:rPr>
-              <w:br/>
-            </w:r>
+              <w:t>” ed una nuova “</w:t>
+            </w:r>
+            <w:r>
+              <w:rPr>
+                <w:rFonts w:ascii="MyriadPro-Light" w:eastAsiaTheme="minorHAnsi" w:hAnsi="MyriadPro-Light" w:cs="MyriadPro-Light"/>
+                <w:sz w:val="16"/>
+                <w:szCs w:val="16"/>
+                <w:lang w:eastAsia="en-US" w:bidi="ar-SA"/>
+              </w:rPr>
+              <w:t>password”</w:t>
+            </w:r>
+          </w:p>
+          <w:p>
+            <w:pPr>
+              <w:pStyle w:val="Paragrafoelenco"/>
+              <w:widowControl/>
+              <w:adjustRightInd w:val="0"/>
+              <w:ind w:left="389"/>
+              <w:rPr>
+                <w:rFonts w:ascii="MyriadPro-Light" w:eastAsiaTheme="minorHAnsi" w:hAnsi="MyriadPro-Light" w:cs="MyriadPro-Light"/>
+                <w:sz w:val="16"/>
+                <w:szCs w:val="16"/>
+                <w:lang w:eastAsia="en-US" w:bidi="ar-SA"/>
+              </w:rPr>
+            </w:pPr>
+          </w:p>
+          <w:p>
+            <w:pPr>
+              <w:pStyle w:val="Paragrafoelenco"/>
+              <w:widowControl/>
+              <w:numPr>
+                <w:ilvl w:val="0"/>
+                <w:numId w:val="20"/>
+              </w:numPr>
+              <w:adjustRightInd w:val="0"/>
+              <w:rPr>
+                <w:rFonts w:ascii="MyriadPro-Light" w:eastAsiaTheme="minorHAnsi" w:hAnsi="MyriadPro-Light" w:cs="MyriadPro-Light"/>
+                <w:sz w:val="16"/>
+                <w:szCs w:val="16"/>
+                <w:lang w:eastAsia="en-US" w:bidi="ar-SA"/>
+              </w:rPr>
+            </w:pPr>
             <w:r>
               <w:rPr>
                 <w:rFonts w:ascii="MyriadPro-Light" w:eastAsiaTheme="minorHAnsi" w:hAnsi="MyriadPro-Light" w:cs="MyriadPro-Light"/>
@@ -11335,7 +11556,6 @@
               </w:rPr>
               <w:t>ATTENZIONE</w:t>
             </w:r>
-            <w:proofErr w:type="gramEnd"/>
             <w:r>
               <w:rPr>
                 <w:rFonts w:ascii="MyriadPro-Light" w:eastAsiaTheme="minorHAnsi" w:hAnsi="MyriadPro-Light" w:cs="MyriadPro-Light"/>
@@ -12015,6 +12235,16 @@
                 <w:highlight w:val="green"/>
                 <w:lang w:eastAsia="en-US" w:bidi="ar-SA"/>
               </w:rPr>
+              <w:t>,</w:t>
+            </w:r>
+            <w:r>
+              <w:rPr>
+                <w:rFonts w:ascii="MyriadPro-Light" w:eastAsiaTheme="minorHAnsi" w:hAnsi="MyriadPro-Light" w:cs="MyriadPro-Light"/>
+                <w:sz w:val="16"/>
+                <w:szCs w:val="16"/>
+                <w:highlight w:val="green"/>
+                <w:lang w:eastAsia="en-US" w:bidi="ar-SA"/>
+              </w:rPr>
               <w:t xml:space="preserve"> vedi oltre</w:t>
             </w:r>
             <w:r>
@@ -12069,7 +12299,27 @@
                 <w:highlight w:val="green"/>
                 <w:lang w:eastAsia="en-US" w:bidi="ar-SA"/>
               </w:rPr>
-              <w:t xml:space="preserve"> del server NTP al quale si desidera sincronizzarsi la porta usata è la standard 123. Infine, possono essere modificate le credenziali di accesso alle pagine.</w:t>
+              <w:t xml:space="preserve"> del server NTP al quale si desidera sincronizzarsi</w:t>
+            </w:r>
+            <w:r>
+              <w:rPr>
+                <w:rFonts w:ascii="MyriadPro-Light" w:eastAsiaTheme="minorHAnsi" w:hAnsi="MyriadPro-Light" w:cs="MyriadPro-Light"/>
+                <w:sz w:val="16"/>
+                <w:szCs w:val="16"/>
+                <w:highlight w:val="green"/>
+                <w:lang w:eastAsia="en-US" w:bidi="ar-SA"/>
+              </w:rPr>
+              <w:t>,</w:t>
+            </w:r>
+            <w:r>
+              <w:rPr>
+                <w:rFonts w:ascii="MyriadPro-Light" w:eastAsiaTheme="minorHAnsi" w:hAnsi="MyriadPro-Light" w:cs="MyriadPro-Light"/>
+                <w:sz w:val="16"/>
+                <w:szCs w:val="16"/>
+                <w:highlight w:val="green"/>
+                <w:lang w:eastAsia="en-US" w:bidi="ar-SA"/>
+              </w:rPr>
+              <w:t xml:space="preserve"> la porta usata è la standard 123. Infine, possono essere modificate le credenziali di accesso alle pagine.</w:t>
             </w:r>
           </w:p>
           <w:p>
@@ -12292,6 +12542,51 @@
                 <w:lang w:eastAsia="en-US" w:bidi="ar-SA"/>
               </w:rPr>
               <w:t>che succede</w:t>
+            </w:r>
+            <w:r>
+              <w:rPr>
+                <w:rFonts w:ascii="MyriadPro-Light" w:eastAsiaTheme="minorHAnsi" w:hAnsi="MyriadPro-Light" w:cs="MyriadPro-Light"/>
+                <w:color w:val="FF0000"/>
+                <w:sz w:val="16"/>
+                <w:szCs w:val="16"/>
+                <w:lang w:eastAsia="en-US" w:bidi="ar-SA"/>
+              </w:rPr>
+              <w:t xml:space="preserve"> </w:t>
+            </w:r>
+            <w:r>
+              <w:rPr>
+                <w:rFonts w:ascii="MyriadPro-Light" w:eastAsiaTheme="minorHAnsi" w:hAnsi="MyriadPro-Light" w:cs="MyriadPro-Light"/>
+                <w:color w:val="FF0000"/>
+                <w:sz w:val="16"/>
+                <w:szCs w:val="16"/>
+                <w:highlight w:val="green"/>
+                <w:lang w:eastAsia="en-US" w:bidi="ar-SA"/>
+              </w:rPr>
+              <w:t xml:space="preserve">anche in questo caso dopo aver recuperato i dati necessari, il </w:t>
+            </w:r>
+            <w:proofErr w:type="spellStart"/>
+            <w:r>
+              <w:rPr>
+                <w:rFonts w:ascii="MyriadPro-Light" w:eastAsiaTheme="minorHAnsi" w:hAnsi="MyriadPro-Light" w:cs="MyriadPro-Light"/>
+                <w:color w:val="FF0000"/>
+                <w:sz w:val="16"/>
+                <w:szCs w:val="16"/>
+                <w:highlight w:val="green"/>
+                <w:lang w:eastAsia="en-US" w:bidi="ar-SA"/>
+              </w:rPr>
+              <w:t>gme</w:t>
+            </w:r>
+            <w:proofErr w:type="spellEnd"/>
+            <w:r>
+              <w:rPr>
+                <w:rFonts w:ascii="MyriadPro-Light" w:eastAsiaTheme="minorHAnsi" w:hAnsi="MyriadPro-Light" w:cs="MyriadPro-Light"/>
+                <w:color w:val="FF0000"/>
+                <w:sz w:val="16"/>
+                <w:szCs w:val="16"/>
+                <w:highlight w:val="green"/>
+                <w:lang w:eastAsia="en-US" w:bidi="ar-SA"/>
+              </w:rPr>
+              <w:t xml:space="preserve"> si resetta e riparte con i nuovi dati</w:t>
             </w:r>
           </w:p>
           <w:p>
@@ -12512,7 +12807,6 @@
                 <w:szCs w:val="16"/>
                 <w:lang w:eastAsia="en-US" w:bidi="ar-SA"/>
               </w:rPr>
-              <w:lastRenderedPageBreak/>
               <w:t>se</w:t>
             </w:r>
             <w:proofErr w:type="gramEnd"/>
@@ -12617,27 +12911,34 @@
                 <w:szCs w:val="16"/>
                 <w:lang w:eastAsia="en-US" w:bidi="ar-SA"/>
               </w:rPr>
-              <w:t xml:space="preserve"> parametri di </w:t>
-            </w:r>
-            <w:proofErr w:type="spellStart"/>
-            <w:r>
-              <w:rPr>
-                <w:rFonts w:ascii="MyriadPro-Light" w:eastAsiaTheme="minorHAnsi" w:hAnsi="MyriadPro-Light" w:cs="MyriadPro-Light"/>
-                <w:sz w:val="16"/>
-                <w:szCs w:val="16"/>
-                <w:lang w:eastAsia="en-US" w:bidi="ar-SA"/>
-              </w:rPr>
-              <w:t>configuarzione</w:t>
-            </w:r>
-            <w:proofErr w:type="spellEnd"/>
-            <w:r>
-              <w:rPr>
-                <w:rFonts w:ascii="MyriadPro-Light" w:eastAsiaTheme="minorHAnsi" w:hAnsi="MyriadPro-Light" w:cs="MyriadPro-Light"/>
-                <w:sz w:val="16"/>
-                <w:szCs w:val="16"/>
-                <w:lang w:eastAsia="en-US" w:bidi="ar-SA"/>
-              </w:rPr>
-              <w:t xml:space="preserve"> (vedi sotto)</w:t>
+              <w:t xml:space="preserve"> parametri di configu</w:t>
+            </w:r>
+            <w:r>
+              <w:rPr>
+                <w:rFonts w:ascii="MyriadPro-Light" w:eastAsiaTheme="minorHAnsi" w:hAnsi="MyriadPro-Light" w:cs="MyriadPro-Light"/>
+                <w:sz w:val="16"/>
+                <w:szCs w:val="16"/>
+                <w:lang w:eastAsia="en-US" w:bidi="ar-SA"/>
+              </w:rPr>
+              <w:t>r</w:t>
+            </w:r>
+            <w:r>
+              <w:rPr>
+                <w:rFonts w:ascii="MyriadPro-Light" w:eastAsiaTheme="minorHAnsi" w:hAnsi="MyriadPro-Light" w:cs="MyriadPro-Light"/>
+                <w:sz w:val="16"/>
+                <w:szCs w:val="16"/>
+                <w:lang w:eastAsia="en-US" w:bidi="ar-SA"/>
+              </w:rPr>
+              <w:t>a</w:t>
+            </w:r>
+            <w:r>
+              <w:rPr>
+                <w:rFonts w:ascii="MyriadPro-Light" w:eastAsiaTheme="minorHAnsi" w:hAnsi="MyriadPro-Light" w:cs="MyriadPro-Light"/>
+                <w:sz w:val="16"/>
+                <w:szCs w:val="16"/>
+                <w:lang w:eastAsia="en-US" w:bidi="ar-SA"/>
+              </w:rPr>
+              <w:t>zione (vedi sotto)</w:t>
             </w:r>
           </w:p>
           <w:p>
@@ -12848,7 +13149,35 @@
                 <w:szCs w:val="16"/>
                 <w:lang w:eastAsia="en-US" w:bidi="ar-SA"/>
               </w:rPr>
-              <w:t>tasto premuto per più di 10 secondi, il led (</w:t>
+              <w:t>tasto premuto per più di 10 secondi, il led</w:t>
+            </w:r>
+            <w:r>
+              <w:rPr>
+                <w:rFonts w:ascii="MyriadPro-Light" w:eastAsiaTheme="minorHAnsi" w:hAnsi="MyriadPro-Light" w:cs="MyriadPro-Light"/>
+                <w:sz w:val="16"/>
+                <w:szCs w:val="16"/>
+                <w:lang w:eastAsia="en-US" w:bidi="ar-SA"/>
+              </w:rPr>
+              <w:t xml:space="preserve"> </w:t>
+            </w:r>
+            <w:r>
+              <w:rPr>
+                <w:rFonts w:ascii="MyriadPro-Light" w:eastAsiaTheme="minorHAnsi" w:hAnsi="MyriadPro-Light" w:cs="MyriadPro-Light"/>
+                <w:sz w:val="16"/>
+                <w:szCs w:val="16"/>
+                <w:highlight w:val="green"/>
+                <w:lang w:eastAsia="en-US" w:bidi="ar-SA"/>
+              </w:rPr>
+              <w:t>Link</w:t>
+            </w:r>
+            <w:r>
+              <w:rPr>
+                <w:rFonts w:ascii="MyriadPro-Light" w:eastAsiaTheme="minorHAnsi" w:hAnsi="MyriadPro-Light" w:cs="MyriadPro-Light"/>
+                <w:sz w:val="16"/>
+                <w:szCs w:val="16"/>
+                <w:lang w:eastAsia="en-US" w:bidi="ar-SA"/>
+              </w:rPr>
+              <w:t xml:space="preserve"> (</w:t>
             </w:r>
             <w:r>
               <w:rPr>
@@ -13028,7 +13357,18 @@
                 <w:szCs w:val="16"/>
                 <w:lang w:eastAsia="en-US" w:bidi="ar-SA"/>
               </w:rPr>
-              <w:t xml:space="preserve"> del dispositivo, in caso contrario il gateway non si ricollegherà al </w:t>
+              <w:t xml:space="preserve"> del dispositivo, in caso </w:t>
+            </w:r>
+            <w:bookmarkStart w:id="0" w:name="_GoBack"/>
+            <w:bookmarkEnd w:id="0"/>
+            <w:r>
+              <w:rPr>
+                <w:rFonts w:ascii="MyriadPro-Light" w:eastAsiaTheme="minorHAnsi" w:hAnsi="MyriadPro-Light" w:cs="MyriadPro-Light"/>
+                <w:sz w:val="16"/>
+                <w:szCs w:val="16"/>
+                <w:lang w:eastAsia="en-US" w:bidi="ar-SA"/>
+              </w:rPr>
+              <w:t xml:space="preserve">contrario il gateway non si ricollegherà al </w:t>
             </w:r>
             <w:proofErr w:type="spellStart"/>
             <w:r>
@@ -13866,6 +14206,7 @@
                 <w:b/>
                 <w:sz w:val="15"/>
               </w:rPr>
+              <w:lastRenderedPageBreak/>
               <w:t>IMPORTANT WARNINGS</w:t>
             </w:r>
           </w:p>
@@ -15575,7 +15916,7 @@
 
 <file path=word/numbering.xml><?xml version="1.0" encoding="utf-8"?>
 <w:numbering xmlns:wpc="http://schemas.microsoft.com/office/word/2010/wordprocessingCanvas" xmlns:mc="http://schemas.openxmlformats.org/markup-compatibility/2006" xmlns:o="urn:schemas-microsoft-com:office:office" xmlns:r="http://schemas.openxmlformats.org/officeDocument/2006/relationships" xmlns:m="http://schemas.openxmlformats.org/officeDocument/2006/math" xmlns:v="urn:schemas-microsoft-com:vml" xmlns:wp14="http://schemas.microsoft.com/office/word/2010/wordprocessingDrawing" xmlns:wp="http://schemas.openxmlformats.org/drawingml/2006/wordprocessingDrawing" xmlns:w10="urn:schemas-microsoft-com:office:word" xmlns:w="http://schemas.openxmlformats.org/wordprocessingml/2006/main" xmlns:w14="http://schemas.microsoft.com/office/word/2010/wordml" xmlns:w15="http://schemas.microsoft.com/office/word/2012/wordml" xmlns:wpg="http://schemas.microsoft.com/office/word/2010/wordprocessingGroup" xmlns:wpi="http://schemas.microsoft.com/office/word/2010/wordprocessingInk" xmlns:wne="http://schemas.microsoft.com/office/word/2006/wordml" xmlns:wps="http://schemas.microsoft.com/office/word/2010/wordprocessingShape" mc:Ignorable="w14 w15 wp14">
-  <w:abstractNum w:abstractNumId="0">
+  <w:abstractNum w:abstractNumId="0" w15:restartNumberingAfterBreak="0">
     <w:nsid w:val="0105480F"/>
     <w:multiLevelType w:val="hybridMultilevel"/>
     <w:tmpl w:val="4A92364C"/>
@@ -15690,7 +16031,7 @@
       </w:rPr>
     </w:lvl>
   </w:abstractNum>
-  <w:abstractNum w:abstractNumId="1">
+  <w:abstractNum w:abstractNumId="1" w15:restartNumberingAfterBreak="0">
     <w:nsid w:val="122A18B3"/>
     <w:multiLevelType w:val="hybridMultilevel"/>
     <w:tmpl w:val="963C0A7E"/>
@@ -15808,7 +16149,7 @@
       </w:rPr>
     </w:lvl>
   </w:abstractNum>
-  <w:abstractNum w:abstractNumId="2">
+  <w:abstractNum w:abstractNumId="2" w15:restartNumberingAfterBreak="0">
     <w:nsid w:val="174A2EFD"/>
     <w:multiLevelType w:val="hybridMultilevel"/>
     <w:tmpl w:val="B0A2D1D2"/>
@@ -15926,7 +16267,7 @@
       </w:rPr>
     </w:lvl>
   </w:abstractNum>
-  <w:abstractNum w:abstractNumId="3">
+  <w:abstractNum w:abstractNumId="3" w15:restartNumberingAfterBreak="0">
     <w:nsid w:val="18720C05"/>
     <w:multiLevelType w:val="hybridMultilevel"/>
     <w:tmpl w:val="76AC1FD0"/>
@@ -16044,7 +16385,7 @@
       </w:rPr>
     </w:lvl>
   </w:abstractNum>
-  <w:abstractNum w:abstractNumId="4">
+  <w:abstractNum w:abstractNumId="4" w15:restartNumberingAfterBreak="0">
     <w:nsid w:val="1D0D23AC"/>
     <w:multiLevelType w:val="hybridMultilevel"/>
     <w:tmpl w:val="65943704"/>
@@ -16162,7 +16503,7 @@
       </w:rPr>
     </w:lvl>
   </w:abstractNum>
-  <w:abstractNum w:abstractNumId="5">
+  <w:abstractNum w:abstractNumId="5" w15:restartNumberingAfterBreak="0">
     <w:nsid w:val="1F1239CE"/>
     <w:multiLevelType w:val="hybridMultilevel"/>
     <w:tmpl w:val="B9A0A420"/>
@@ -16248,7 +16589,7 @@
       </w:pPr>
     </w:lvl>
   </w:abstractNum>
-  <w:abstractNum w:abstractNumId="6">
+  <w:abstractNum w:abstractNumId="6" w15:restartNumberingAfterBreak="0">
     <w:nsid w:val="2D316E4A"/>
     <w:multiLevelType w:val="hybridMultilevel"/>
     <w:tmpl w:val="9CEA2552"/>
@@ -16361,7 +16702,7 @@
       </w:rPr>
     </w:lvl>
   </w:abstractNum>
-  <w:abstractNum w:abstractNumId="7">
+  <w:abstractNum w:abstractNumId="7" w15:restartNumberingAfterBreak="0">
     <w:nsid w:val="2DA55AA2"/>
     <w:multiLevelType w:val="hybridMultilevel"/>
     <w:tmpl w:val="906045E0"/>
@@ -16479,7 +16820,7 @@
       </w:rPr>
     </w:lvl>
   </w:abstractNum>
-  <w:abstractNum w:abstractNumId="8">
+  <w:abstractNum w:abstractNumId="8" w15:restartNumberingAfterBreak="0">
     <w:nsid w:val="31B825B8"/>
     <w:multiLevelType w:val="hybridMultilevel"/>
     <w:tmpl w:val="909AFCDE"/>
@@ -16597,7 +16938,7 @@
       </w:rPr>
     </w:lvl>
   </w:abstractNum>
-  <w:abstractNum w:abstractNumId="9">
+  <w:abstractNum w:abstractNumId="9" w15:restartNumberingAfterBreak="0">
     <w:nsid w:val="34FF470C"/>
     <w:multiLevelType w:val="hybridMultilevel"/>
     <w:tmpl w:val="58DC40BC"/>
@@ -16710,7 +17051,7 @@
       </w:rPr>
     </w:lvl>
   </w:abstractNum>
-  <w:abstractNum w:abstractNumId="10">
+  <w:abstractNum w:abstractNumId="10" w15:restartNumberingAfterBreak="0">
     <w:nsid w:val="379D3971"/>
     <w:multiLevelType w:val="hybridMultilevel"/>
     <w:tmpl w:val="AADA1EB0"/>
@@ -16828,7 +17169,7 @@
       </w:rPr>
     </w:lvl>
   </w:abstractNum>
-  <w:abstractNum w:abstractNumId="11">
+  <w:abstractNum w:abstractNumId="11" w15:restartNumberingAfterBreak="0">
     <w:nsid w:val="3A4F3678"/>
     <w:multiLevelType w:val="hybridMultilevel"/>
     <w:tmpl w:val="C7C68656"/>
@@ -16914,7 +17255,7 @@
       </w:pPr>
     </w:lvl>
   </w:abstractNum>
-  <w:abstractNum w:abstractNumId="12">
+  <w:abstractNum w:abstractNumId="12" w15:restartNumberingAfterBreak="0">
     <w:nsid w:val="3D494BCC"/>
     <w:multiLevelType w:val="hybridMultilevel"/>
     <w:tmpl w:val="277AD4B0"/>
@@ -17032,7 +17373,7 @@
       </w:rPr>
     </w:lvl>
   </w:abstractNum>
-  <w:abstractNum w:abstractNumId="13">
+  <w:abstractNum w:abstractNumId="13" w15:restartNumberingAfterBreak="0">
     <w:nsid w:val="4A1F4495"/>
     <w:multiLevelType w:val="hybridMultilevel"/>
     <w:tmpl w:val="898AF1B2"/>
@@ -17150,7 +17491,7 @@
       </w:rPr>
     </w:lvl>
   </w:abstractNum>
-  <w:abstractNum w:abstractNumId="14">
+  <w:abstractNum w:abstractNumId="14" w15:restartNumberingAfterBreak="0">
     <w:nsid w:val="4A20649B"/>
     <w:multiLevelType w:val="hybridMultilevel"/>
     <w:tmpl w:val="B93A9440"/>
@@ -17268,7 +17609,7 @@
       </w:rPr>
     </w:lvl>
   </w:abstractNum>
-  <w:abstractNum w:abstractNumId="15">
+  <w:abstractNum w:abstractNumId="15" w15:restartNumberingAfterBreak="0">
     <w:nsid w:val="4A502712"/>
     <w:multiLevelType w:val="hybridMultilevel"/>
     <w:tmpl w:val="2CA05612"/>
@@ -17354,7 +17695,7 @@
       </w:pPr>
     </w:lvl>
   </w:abstractNum>
-  <w:abstractNum w:abstractNumId="16">
+  <w:abstractNum w:abstractNumId="16" w15:restartNumberingAfterBreak="0">
     <w:nsid w:val="52AB29BA"/>
     <w:multiLevelType w:val="hybridMultilevel"/>
     <w:tmpl w:val="E788FCA8"/>
@@ -17472,7 +17813,7 @@
       </w:rPr>
     </w:lvl>
   </w:abstractNum>
-  <w:abstractNum w:abstractNumId="17">
+  <w:abstractNum w:abstractNumId="17" w15:restartNumberingAfterBreak="0">
     <w:nsid w:val="62B053E9"/>
     <w:multiLevelType w:val="hybridMultilevel"/>
     <w:tmpl w:val="9B6AA498"/>
@@ -17590,7 +17931,7 @@
       </w:rPr>
     </w:lvl>
   </w:abstractNum>
-  <w:abstractNum w:abstractNumId="18">
+  <w:abstractNum w:abstractNumId="18" w15:restartNumberingAfterBreak="0">
     <w:nsid w:val="6468337E"/>
     <w:multiLevelType w:val="hybridMultilevel"/>
     <w:tmpl w:val="396EA8FA"/>
@@ -17705,7 +18046,7 @@
       </w:rPr>
     </w:lvl>
   </w:abstractNum>
-  <w:abstractNum w:abstractNumId="19">
+  <w:abstractNum w:abstractNumId="19" w15:restartNumberingAfterBreak="0">
     <w:nsid w:val="6AD53FA7"/>
     <w:multiLevelType w:val="hybridMultilevel"/>
     <w:tmpl w:val="798C780C"/>
@@ -17823,7 +18164,7 @@
       </w:rPr>
     </w:lvl>
   </w:abstractNum>
-  <w:abstractNum w:abstractNumId="20">
+  <w:abstractNum w:abstractNumId="20" w15:restartNumberingAfterBreak="0">
     <w:nsid w:val="6F001D4F"/>
     <w:multiLevelType w:val="hybridMultilevel"/>
     <w:tmpl w:val="275E8C52"/>
@@ -17941,7 +18282,7 @@
       </w:rPr>
     </w:lvl>
   </w:abstractNum>
-  <w:abstractNum w:abstractNumId="21">
+  <w:abstractNum w:abstractNumId="21" w15:restartNumberingAfterBreak="0">
     <w:nsid w:val="716A3FBD"/>
     <w:multiLevelType w:val="hybridMultilevel"/>
     <w:tmpl w:val="E904E212"/>
@@ -18059,7 +18400,7 @@
       </w:rPr>
     </w:lvl>
   </w:abstractNum>
-  <w:abstractNum w:abstractNumId="22">
+  <w:abstractNum w:abstractNumId="22" w15:restartNumberingAfterBreak="0">
     <w:nsid w:val="77FA13A2"/>
     <w:multiLevelType w:val="hybridMultilevel"/>
     <w:tmpl w:val="D5606848"/>
@@ -18145,7 +18486,7 @@
       </w:pPr>
     </w:lvl>
   </w:abstractNum>
-  <w:abstractNum w:abstractNumId="23">
+  <w:abstractNum w:abstractNumId="23" w15:restartNumberingAfterBreak="0">
     <w:nsid w:val="7844100A"/>
     <w:multiLevelType w:val="hybridMultilevel"/>
     <w:tmpl w:val="F2FE7A40"/>
@@ -18231,7 +18572,7 @@
       </w:pPr>
     </w:lvl>
   </w:abstractNum>
-  <w:abstractNum w:abstractNumId="24">
+  <w:abstractNum w:abstractNumId="24" w15:restartNumberingAfterBreak="0">
     <w:nsid w:val="7EC92B85"/>
     <w:multiLevelType w:val="hybridMultilevel"/>
     <w:tmpl w:val="14426C8E"/>
@@ -18925,7 +19266,6 @@
       <w:spacing w:after="0" w:line="240" w:lineRule="auto"/>
     </w:pPr>
     <w:tblPr>
-      <w:tblInd w:w="0" w:type="dxa"/>
       <w:tblBorders>
         <w:top w:val="single" w:sz="4" w:space="0" w:color="auto"/>
         <w:left w:val="single" w:sz="4" w:space="0" w:color="auto"/>
@@ -18934,12 +19274,6 @@
         <w:insideH w:val="single" w:sz="4" w:space="0" w:color="auto"/>
         <w:insideV w:val="single" w:sz="4" w:space="0" w:color="auto"/>
       </w:tblBorders>
-      <w:tblCellMar>
-        <w:top w:w="0" w:type="dxa"/>
-        <w:left w:w="108" w:type="dxa"/>
-        <w:bottom w:w="0" w:type="dxa"/>
-        <w:right w:w="108" w:type="dxa"/>
-      </w:tblCellMar>
     </w:tblPr>
   </w:style>
   <w:style w:type="paragraph" w:styleId="Paragrafoelenco">

</xml_diff>

<commit_message>
revised the power 2.5W
</commit_message>
<xml_diff>
--- a/Documents/Manuals/GTW000MWT0_ver_WiFi/GTW000WT0_DRAFT_4_I&C.docx
+++ b/Documents/Manuals/GTW000MWT0_ver_WiFi/GTW000WT0_DRAFT_4_I&C.docx
@@ -2127,12 +2127,21 @@
                 <w:sz w:val="14"/>
               </w:rPr>
             </w:pPr>
+            <w:proofErr w:type="spellStart"/>
             <w:r>
               <w:rPr>
                 <w:color w:val="231F20"/>
                 <w:sz w:val="14"/>
               </w:rPr>
-              <w:t xml:space="preserve">Porta </w:t>
+              <w:t>Porta</w:t>
+            </w:r>
+            <w:proofErr w:type="spellEnd"/>
+            <w:r>
+              <w:rPr>
+                <w:color w:val="231F20"/>
+                <w:sz w:val="14"/>
+              </w:rPr>
+              <w:t xml:space="preserve"> </w:t>
             </w:r>
             <w:proofErr w:type="spellStart"/>
             <w:r>
@@ -3578,8 +3587,19 @@
           <w:sz w:val="15"/>
           <w:lang w:val="en-GB"/>
         </w:rPr>
-        <w:t>/Rosso</w:t>
+        <w:t>/</w:t>
       </w:r>
+      <w:proofErr w:type="spellStart"/>
+      <w:r>
+        <w:rPr>
+          <w:rFonts w:ascii="Myriad Pro Cond" w:hAnsi="Myriad Pro Cond"/>
+          <w:color w:val="231F20"/>
+          <w:sz w:val="15"/>
+          <w:lang w:val="en-GB"/>
+        </w:rPr>
+        <w:t>Rosso</w:t>
+      </w:r>
+      <w:proofErr w:type="spellEnd"/>
       <w:r>
         <w:rPr>
           <w:rFonts w:ascii="Myriad Pro Cond" w:hAnsi="Myriad Pro Cond"/>
@@ -4273,19 +4293,15 @@
             <w:pPr>
               <w:rPr>
                 <w:rFonts w:ascii="Myriad Pro Cond" w:hAnsi="Myriad Pro Cond"/>
-                <w:strike/>
                 <w:color w:val="231F20"/>
                 <w:sz w:val="15"/>
-                <w:highlight w:val="green"/>
               </w:rPr>
             </w:pPr>
             <w:r>
               <w:rPr>
                 <w:rFonts w:ascii="Myriad Pro Cond" w:hAnsi="Myriad Pro Cond"/>
-                <w:strike/>
                 <w:color w:val="231F20"/>
                 <w:sz w:val="15"/>
-                <w:highlight w:val="green"/>
               </w:rPr>
               <w:t>Verde</w:t>
             </w:r>
@@ -4299,21 +4315,17 @@
             <w:pPr>
               <w:rPr>
                 <w:rFonts w:ascii="Myriad Pro Cond" w:hAnsi="Myriad Pro Cond"/>
-                <w:strike/>
                 <w:color w:val="231F20"/>
                 <w:sz w:val="15"/>
-                <w:highlight w:val="green"/>
               </w:rPr>
             </w:pPr>
             <w:r>
               <w:rPr>
                 <w:rFonts w:ascii="Myriad Pro Cond" w:hAnsi="Myriad Pro Cond"/>
-                <w:strike/>
                 <w:color w:val="231F20"/>
                 <w:sz w:val="15"/>
-                <w:highlight w:val="green"/>
-              </w:rPr>
-              <w:t>Lampeggiante</w:t>
+              </w:rPr>
+              <w:t>Spento</w:t>
             </w:r>
           </w:p>
         </w:tc>
@@ -4325,7 +4337,6 @@
             <w:pPr>
               <w:rPr>
                 <w:rFonts w:ascii="Myriad Pro Cond" w:hAnsi="Myriad Pro Cond"/>
-                <w:strike/>
                 <w:color w:val="231F20"/>
                 <w:sz w:val="15"/>
               </w:rPr>
@@ -4333,21 +4344,114 @@
             <w:r>
               <w:rPr>
                 <w:rFonts w:ascii="Myriad Pro Cond" w:hAnsi="Myriad Pro Cond"/>
-                <w:strike/>
                 <w:color w:val="231F20"/>
                 <w:sz w:val="15"/>
-                <w:highlight w:val="green"/>
-              </w:rPr>
-              <w:t xml:space="preserve">Sistema NON configurato ma connesso al </w:t>
+              </w:rPr>
+              <w:t xml:space="preserve">Sistema NON configurato </w:t>
+            </w:r>
+            <w:r>
+              <w:rPr>
+                <w:rFonts w:ascii="Myriad Pro Cond" w:hAnsi="Myriad Pro Cond"/>
+                <w:color w:val="231F20"/>
+                <w:sz w:val="15"/>
+              </w:rPr>
+              <w:t>e</w:t>
+            </w:r>
+            <w:r>
+              <w:rPr>
+                <w:rFonts w:ascii="Myriad Pro Cond" w:hAnsi="Myriad Pro Cond"/>
+                <w:color w:val="231F20"/>
+                <w:sz w:val="15"/>
+              </w:rPr>
+              <w:t xml:space="preserve"> NON connesso al </w:t>
             </w:r>
             <w:proofErr w:type="spellStart"/>
             <w:r>
               <w:rPr>
                 <w:rFonts w:ascii="Myriad Pro Cond" w:hAnsi="Myriad Pro Cond"/>
-                <w:strike/>
                 <w:color w:val="231F20"/>
                 <w:sz w:val="15"/>
-                <w:highlight w:val="green"/>
+              </w:rPr>
+              <w:t>cloud</w:t>
+            </w:r>
+            <w:proofErr w:type="spellEnd"/>
+          </w:p>
+        </w:tc>
+      </w:tr>
+      <w:tr>
+        <w:tc>
+          <w:tcPr>
+            <w:tcW w:w="937" w:type="dxa"/>
+            <w:shd w:val="clear" w:color="auto" w:fill="auto"/>
+          </w:tcPr>
+          <w:p>
+            <w:pPr>
+              <w:rPr>
+                <w:rFonts w:ascii="Myriad Pro Cond" w:hAnsi="Myriad Pro Cond"/>
+                <w:color w:val="231F20"/>
+                <w:sz w:val="15"/>
+              </w:rPr>
+            </w:pPr>
+            <w:r>
+              <w:rPr>
+                <w:rFonts w:ascii="Myriad Pro Cond" w:hAnsi="Myriad Pro Cond"/>
+                <w:color w:val="231F20"/>
+                <w:sz w:val="15"/>
+              </w:rPr>
+              <w:t>Rosso</w:t>
+            </w:r>
+          </w:p>
+        </w:tc>
+        <w:tc>
+          <w:tcPr>
+            <w:tcW w:w="1149" w:type="dxa"/>
+            <w:shd w:val="clear" w:color="auto" w:fill="auto"/>
+          </w:tcPr>
+          <w:p>
+            <w:pPr>
+              <w:rPr>
+                <w:rFonts w:ascii="Myriad Pro Cond" w:hAnsi="Myriad Pro Cond"/>
+                <w:color w:val="231F20"/>
+                <w:sz w:val="15"/>
+              </w:rPr>
+            </w:pPr>
+            <w:r>
+              <w:rPr>
+                <w:rFonts w:ascii="Myriad Pro Cond" w:hAnsi="Myriad Pro Cond"/>
+                <w:color w:val="231F20"/>
+                <w:sz w:val="15"/>
+              </w:rPr>
+              <w:t>Acceso</w:t>
+            </w:r>
+          </w:p>
+        </w:tc>
+        <w:tc>
+          <w:tcPr>
+            <w:tcW w:w="3260" w:type="dxa"/>
+            <w:shd w:val="clear" w:color="auto" w:fill="auto"/>
+          </w:tcPr>
+          <w:p>
+            <w:pPr>
+              <w:rPr>
+                <w:rFonts w:ascii="Myriad Pro Cond" w:hAnsi="Myriad Pro Cond"/>
+                <w:color w:val="231F20"/>
+                <w:sz w:val="15"/>
+              </w:rPr>
+            </w:pPr>
+            <w:r>
+              <w:rPr>
+                <w:rFonts w:ascii="Myriad Pro Cond" w:hAnsi="Myriad Pro Cond"/>
+                <w:color w:val="231F20"/>
+                <w:sz w:val="15"/>
+              </w:rPr>
+              <w:t xml:space="preserve">Sistema non configurato ma connesso al </w:t>
+            </w:r>
+            <w:proofErr w:type="spellStart"/>
+            <w:r>
+              <w:rPr>
+                <w:rFonts w:ascii="Myriad Pro Cond" w:hAnsi="Myriad Pro Cond"/>
+                <w:color w:val="231F20"/>
+                <w:sz w:val="15"/>
               </w:rPr>
               <w:t>cloud</w:t>
             </w:r>
@@ -4374,7 +4478,7 @@
                 <w:color w:val="231F20"/>
                 <w:sz w:val="15"/>
               </w:rPr>
-              <w:t>Verde</w:t>
+              <w:t>Rosso</w:t>
             </w:r>
           </w:p>
         </w:tc>
@@ -4384,6 +4488,7 @@
           </w:tcPr>
           <w:p>
             <w:pPr>
+              <w:jc w:val="both"/>
               <w:rPr>
                 <w:rFonts w:ascii="Myriad Pro Cond" w:hAnsi="Myriad Pro Cond"/>
                 <w:color w:val="231F20"/>
@@ -4396,7 +4501,7 @@
                 <w:color w:val="231F20"/>
                 <w:sz w:val="15"/>
               </w:rPr>
-              <w:t>Spento</w:t>
+              <w:t>----</w:t>
             </w:r>
           </w:p>
         </w:tc>
@@ -4418,34 +4523,8 @@
                 <w:color w:val="231F20"/>
                 <w:sz w:val="15"/>
               </w:rPr>
-              <w:t xml:space="preserve">Sistema NON configurato </w:t>
-            </w:r>
-            <w:r>
-              <w:rPr>
-                <w:rFonts w:ascii="Myriad Pro Cond" w:hAnsi="Myriad Pro Cond"/>
-                <w:color w:val="231F20"/>
-                <w:sz w:val="15"/>
-              </w:rPr>
-              <w:t>e</w:t>
-            </w:r>
-            <w:r>
-              <w:rPr>
-                <w:rFonts w:ascii="Myriad Pro Cond" w:hAnsi="Myriad Pro Cond"/>
-                <w:color w:val="231F20"/>
-                <w:sz w:val="15"/>
-              </w:rPr>
-              <w:t xml:space="preserve"> NON connesso al </w:t>
-            </w:r>
-            <w:proofErr w:type="spellStart"/>
-            <w:r>
-              <w:rPr>
-                <w:rFonts w:ascii="Myriad Pro Cond" w:hAnsi="Myriad Pro Cond"/>
-                <w:color w:val="231F20"/>
-                <w:sz w:val="15"/>
-              </w:rPr>
-              <w:t>cloud</w:t>
-            </w:r>
-            <w:proofErr w:type="spellEnd"/>
+              <w:t>Vedi uso con tasto reset</w:t>
+            </w:r>
           </w:p>
         </w:tc>
       </w:tr>
@@ -4460,7 +4539,6 @@
                 <w:rFonts w:ascii="Myriad Pro Cond" w:hAnsi="Myriad Pro Cond"/>
                 <w:color w:val="231F20"/>
                 <w:sz w:val="15"/>
-                <w:highlight w:val="green"/>
               </w:rPr>
             </w:pPr>
             <w:r>
@@ -4468,9 +4546,8 @@
                 <w:rFonts w:ascii="Myriad Pro Cond" w:hAnsi="Myriad Pro Cond"/>
                 <w:color w:val="231F20"/>
                 <w:sz w:val="15"/>
-                <w:highlight w:val="green"/>
-              </w:rPr>
-              <w:t>Rosso</w:t>
+              </w:rPr>
+              <w:t>Rosso/Verde</w:t>
             </w:r>
           </w:p>
         </w:tc>
@@ -4484,7 +4561,6 @@
                 <w:rFonts w:ascii="Myriad Pro Cond" w:hAnsi="Myriad Pro Cond"/>
                 <w:color w:val="231F20"/>
                 <w:sz w:val="15"/>
-                <w:highlight w:val="green"/>
               </w:rPr>
             </w:pPr>
             <w:r>
@@ -4492,9 +4568,17 @@
                 <w:rFonts w:ascii="Myriad Pro Cond" w:hAnsi="Myriad Pro Cond"/>
                 <w:color w:val="231F20"/>
                 <w:sz w:val="15"/>
-                <w:highlight w:val="green"/>
-              </w:rPr>
-              <w:t>Acceso</w:t>
+              </w:rPr>
+              <w:t>Lampeggiano</w:t>
+            </w:r>
+            <w:r>
+              <w:rPr>
+                <w:rFonts w:ascii="Myriad Pro Cond" w:hAnsi="Myriad Pro Cond"/>
+                <w:color w:val="231F20"/>
+                <w:sz w:val="15"/>
+              </w:rPr>
+              <w:br/>
+              <w:t>alternativamente</w:t>
             </w:r>
           </w:p>
         </w:tc>
@@ -4515,164 +4599,6 @@
                 <w:rFonts w:ascii="Myriad Pro Cond" w:hAnsi="Myriad Pro Cond"/>
                 <w:color w:val="231F20"/>
                 <w:sz w:val="15"/>
-                <w:highlight w:val="green"/>
-              </w:rPr>
-              <w:t xml:space="preserve">Sistema non configurato ma connesso al </w:t>
-            </w:r>
-            <w:proofErr w:type="spellStart"/>
-            <w:r>
-              <w:rPr>
-                <w:rFonts w:ascii="Myriad Pro Cond" w:hAnsi="Myriad Pro Cond"/>
-                <w:color w:val="231F20"/>
-                <w:sz w:val="15"/>
-                <w:highlight w:val="green"/>
-              </w:rPr>
-              <w:t>cloud</w:t>
-            </w:r>
-            <w:proofErr w:type="spellEnd"/>
-          </w:p>
-        </w:tc>
-      </w:tr>
-      <w:tr>
-        <w:tc>
-          <w:tcPr>
-            <w:tcW w:w="937" w:type="dxa"/>
-          </w:tcPr>
-          <w:p>
-            <w:pPr>
-              <w:rPr>
-                <w:rFonts w:ascii="Myriad Pro Cond" w:hAnsi="Myriad Pro Cond"/>
-                <w:color w:val="231F20"/>
-                <w:sz w:val="15"/>
-              </w:rPr>
-            </w:pPr>
-            <w:r>
-              <w:rPr>
-                <w:rFonts w:ascii="Myriad Pro Cond" w:hAnsi="Myriad Pro Cond"/>
-                <w:color w:val="231F20"/>
-                <w:sz w:val="15"/>
-              </w:rPr>
-              <w:t>Rosso</w:t>
-            </w:r>
-          </w:p>
-        </w:tc>
-        <w:tc>
-          <w:tcPr>
-            <w:tcW w:w="1149" w:type="dxa"/>
-          </w:tcPr>
-          <w:p>
-            <w:pPr>
-              <w:jc w:val="both"/>
-              <w:rPr>
-                <w:rFonts w:ascii="Myriad Pro Cond" w:hAnsi="Myriad Pro Cond"/>
-                <w:color w:val="231F20"/>
-                <w:sz w:val="15"/>
-              </w:rPr>
-            </w:pPr>
-            <w:r>
-              <w:rPr>
-                <w:rFonts w:ascii="Myriad Pro Cond" w:hAnsi="Myriad Pro Cond"/>
-                <w:color w:val="231F20"/>
-                <w:sz w:val="15"/>
-              </w:rPr>
-              <w:t>----</w:t>
-            </w:r>
-          </w:p>
-        </w:tc>
-        <w:tc>
-          <w:tcPr>
-            <w:tcW w:w="3260" w:type="dxa"/>
-          </w:tcPr>
-          <w:p>
-            <w:pPr>
-              <w:rPr>
-                <w:rFonts w:ascii="Myriad Pro Cond" w:hAnsi="Myriad Pro Cond"/>
-                <w:color w:val="231F20"/>
-                <w:sz w:val="15"/>
-              </w:rPr>
-            </w:pPr>
-            <w:r>
-              <w:rPr>
-                <w:rFonts w:ascii="Myriad Pro Cond" w:hAnsi="Myriad Pro Cond"/>
-                <w:color w:val="231F20"/>
-                <w:sz w:val="15"/>
-              </w:rPr>
-              <w:t>Vedi uso con tasto reset</w:t>
-            </w:r>
-          </w:p>
-        </w:tc>
-      </w:tr>
-      <w:tr>
-        <w:tc>
-          <w:tcPr>
-            <w:tcW w:w="937" w:type="dxa"/>
-          </w:tcPr>
-          <w:p>
-            <w:pPr>
-              <w:rPr>
-                <w:rFonts w:ascii="Myriad Pro Cond" w:hAnsi="Myriad Pro Cond"/>
-                <w:color w:val="231F20"/>
-                <w:sz w:val="15"/>
-              </w:rPr>
-            </w:pPr>
-            <w:r>
-              <w:rPr>
-                <w:rFonts w:ascii="Myriad Pro Cond" w:hAnsi="Myriad Pro Cond"/>
-                <w:color w:val="231F20"/>
-                <w:sz w:val="15"/>
-              </w:rPr>
-              <w:t>Rosso/Verde</w:t>
-            </w:r>
-          </w:p>
-        </w:tc>
-        <w:tc>
-          <w:tcPr>
-            <w:tcW w:w="1149" w:type="dxa"/>
-          </w:tcPr>
-          <w:p>
-            <w:pPr>
-              <w:rPr>
-                <w:rFonts w:ascii="Myriad Pro Cond" w:hAnsi="Myriad Pro Cond"/>
-                <w:color w:val="231F20"/>
-                <w:sz w:val="15"/>
-              </w:rPr>
-            </w:pPr>
-            <w:r>
-              <w:rPr>
-                <w:rFonts w:ascii="Myriad Pro Cond" w:hAnsi="Myriad Pro Cond"/>
-                <w:color w:val="231F20"/>
-                <w:sz w:val="15"/>
-              </w:rPr>
-              <w:t>Lampeggiano</w:t>
-            </w:r>
-            <w:r>
-              <w:rPr>
-                <w:rFonts w:ascii="Myriad Pro Cond" w:hAnsi="Myriad Pro Cond"/>
-                <w:color w:val="231F20"/>
-                <w:sz w:val="15"/>
-              </w:rPr>
-              <w:br/>
-              <w:t>alternativamente</w:t>
-            </w:r>
-          </w:p>
-        </w:tc>
-        <w:tc>
-          <w:tcPr>
-            <w:tcW w:w="3260" w:type="dxa"/>
-          </w:tcPr>
-          <w:p>
-            <w:pPr>
-              <w:rPr>
-                <w:rFonts w:ascii="Myriad Pro Cond" w:hAnsi="Myriad Pro Cond"/>
-                <w:color w:val="231F20"/>
-                <w:sz w:val="15"/>
-              </w:rPr>
-            </w:pPr>
-            <w:r>
-              <w:rPr>
-                <w:rFonts w:ascii="Myriad Pro Cond" w:hAnsi="Myriad Pro Cond"/>
-                <w:color w:val="231F20"/>
-                <w:sz w:val="15"/>
               </w:rPr>
               <w:t>Il dispositivo si sta avviando o riavviando</w:t>
             </w:r>
@@ -4697,15 +4623,6 @@
           <w:sz w:val="15"/>
         </w:rPr>
       </w:pPr>
-      <w:r>
-        <w:rPr>
-          <w:rFonts w:ascii="Myriad Pro Cond" w:hAnsi="Myriad Pro Cond"/>
-          <w:color w:val="231F20"/>
-          <w:sz w:val="15"/>
-          <w:highlight w:val="green"/>
-        </w:rPr>
-        <w:t>Cancellata la riga sopra perché non fa così</w:t>
-      </w:r>
     </w:p>
     <w:p>
       <w:pPr>
@@ -4958,76 +4875,37 @@
                 <w:lang w:val="it-IT"/>
               </w:rPr>
             </w:pPr>
-            <w:r>
-              <w:rPr>
-                <w:strike/>
+          </w:p>
+          <w:p>
+            <w:pPr>
+              <w:pStyle w:val="TableParagraph"/>
+              <w:spacing w:line="142" w:lineRule="exact"/>
+              <w:rPr>
                 <w:color w:val="231F20"/>
                 <w:sz w:val="15"/>
                 <w:highlight w:val="green"/>
                 <w:lang w:val="it-IT"/>
               </w:rPr>
-              <w:t xml:space="preserve">I gateway wireless sono convertitori da rete seriale </w:t>
-            </w:r>
-            <w:proofErr w:type="spellStart"/>
-            <w:r>
+            </w:pPr>
+          </w:p>
+          <w:p>
+            <w:pPr>
+              <w:pStyle w:val="TableParagraph"/>
+              <w:spacing w:line="142" w:lineRule="exact"/>
               <w:rPr>
                 <w:strike/>
+                <w:sz w:val="15"/>
+                <w:lang w:val="it-IT"/>
+              </w:rPr>
+            </w:pPr>
+            <w:r>
+              <w:rPr>
                 <w:color w:val="231F20"/>
                 <w:sz w:val="15"/>
                 <w:highlight w:val="green"/>
                 <w:lang w:val="it-IT"/>
               </w:rPr>
-              <w:t>Modbus</w:t>
-            </w:r>
-            <w:proofErr w:type="spellEnd"/>
-            <w:r>
-              <w:rPr>
-                <w:strike/>
-                <w:color w:val="231F20"/>
-                <w:sz w:val="15"/>
-                <w:highlight w:val="green"/>
-                <w:lang w:val="it-IT"/>
-              </w:rPr>
-              <w:t xml:space="preserve"> RTU a Wi-Fi, con comunicazione bi-</w:t>
-            </w:r>
-            <w:r>
-              <w:rPr>
-                <w:strike/>
-                <w:color w:val="231F20"/>
-                <w:sz w:val="15"/>
-                <w:highlight w:val="green"/>
-                <w:lang w:val="it-IT"/>
-              </w:rPr>
               <w:lastRenderedPageBreak/>
-              <w:t>direzionale</w:t>
-            </w:r>
-            <w:r>
-              <w:rPr>
-                <w:color w:val="231F20"/>
-                <w:sz w:val="15"/>
-                <w:highlight w:val="green"/>
-                <w:lang w:val="it-IT"/>
-              </w:rPr>
-              <w:t>.</w:t>
-            </w:r>
-          </w:p>
-          <w:p>
-            <w:pPr>
-              <w:pStyle w:val="TableParagraph"/>
-              <w:spacing w:line="142" w:lineRule="exact"/>
-              <w:rPr>
-                <w:strike/>
-                <w:sz w:val="15"/>
-                <w:lang w:val="it-IT"/>
-              </w:rPr>
-            </w:pPr>
-            <w:r>
-              <w:rPr>
-                <w:color w:val="231F20"/>
-                <w:sz w:val="15"/>
-                <w:highlight w:val="green"/>
-                <w:lang w:val="it-IT"/>
-              </w:rPr>
               <w:t xml:space="preserve">Il gateway permette di monitorare un dispositivo collegato in </w:t>
             </w:r>
             <w:proofErr w:type="gramStart"/>
@@ -7185,7 +7063,27 @@
                 <w:szCs w:val="15"/>
                 <w:lang w:eastAsia="en-US" w:bidi="ar-SA"/>
               </w:rPr>
-              <w:t xml:space="preserve"> 5W @5V</w:t>
+              <w:t xml:space="preserve"> </w:t>
+            </w:r>
+            <w:r>
+              <w:rPr>
+                <w:rFonts w:ascii="MyriadPro-Light" w:eastAsiaTheme="minorHAnsi" w:hAnsi="MyriadPro-Light" w:cs="MyriadPro-Light"/>
+                <w:color w:val="000000"/>
+                <w:sz w:val="15"/>
+                <w:szCs w:val="15"/>
+                <w:lang w:eastAsia="en-US" w:bidi="ar-SA"/>
+              </w:rPr>
+              <w:t>2.</w:t>
+            </w:r>
+            <w:r>
+              <w:rPr>
+                <w:rFonts w:ascii="MyriadPro-Light" w:eastAsiaTheme="minorHAnsi" w:hAnsi="MyriadPro-Light" w:cs="MyriadPro-Light"/>
+                <w:color w:val="000000"/>
+                <w:sz w:val="15"/>
+                <w:szCs w:val="15"/>
+                <w:lang w:eastAsia="en-US" w:bidi="ar-SA"/>
+              </w:rPr>
+              <w:t>5W @5V</w:t>
             </w:r>
           </w:p>
           <w:p>
@@ -8243,7 +8141,17 @@
                 <w:szCs w:val="15"/>
                 <w:lang w:val="en-GB" w:eastAsia="en-US" w:bidi="ar-SA"/>
               </w:rPr>
-              <w:t xml:space="preserve">Input power </w:t>
+              <w:t>Input power</w:t>
+            </w:r>
+            <w:r>
+              <w:rPr>
+                <w:rFonts w:ascii="MyriadPro-Light" w:eastAsiaTheme="minorHAnsi" w:hAnsi="MyriadPro-Light" w:cs="MyriadPro-Light"/>
+                <w:color w:val="000000"/>
+                <w:sz w:val="15"/>
+                <w:szCs w:val="15"/>
+                <w:lang w:val="en-GB" w:eastAsia="en-US" w:bidi="ar-SA"/>
+              </w:rPr>
+              <w:t xml:space="preserve"> 2.</w:t>
             </w:r>
             <w:r>
               <w:rPr>
@@ -8914,6 +8822,7 @@
                 <w:szCs w:val="16"/>
                 <w:lang w:val="en-GB" w:eastAsia="en-US" w:bidi="ar-SA"/>
               </w:rPr>
+              <w:lastRenderedPageBreak/>
               <w:t>Power supply</w:t>
             </w:r>
           </w:p>
@@ -11284,48 +11193,57 @@
                 <w:szCs w:val="16"/>
                 <w:lang w:eastAsia="en-US" w:bidi="ar-SA"/>
               </w:rPr>
+              <w:t xml:space="preserve">Ricercare la rete Wi-Fi creata dal gateway, il nome (SSID) di default della rete creata dal gateway è </w:t>
+            </w:r>
+            <w:proofErr w:type="spellStart"/>
+            <w:r>
+              <w:rPr>
+                <w:rFonts w:ascii="MyriadPro-Light" w:eastAsiaTheme="minorHAnsi" w:hAnsi="MyriadPro-Light" w:cs="MyriadPro-Light"/>
+                <w:sz w:val="16"/>
+                <w:szCs w:val="16"/>
+                <w:lang w:eastAsia="en-US" w:bidi="ar-SA"/>
+              </w:rPr>
+              <w:t>cgatem_</w:t>
+            </w:r>
+            <w:proofErr w:type="gramStart"/>
+            <w:r>
+              <w:rPr>
+                <w:rFonts w:ascii="MyriadPro-Light" w:eastAsiaTheme="minorHAnsi" w:hAnsi="MyriadPro-Light" w:cs="MyriadPro-Light"/>
+                <w:sz w:val="16"/>
+                <w:szCs w:val="16"/>
+                <w:lang w:eastAsia="en-US" w:bidi="ar-SA"/>
+              </w:rPr>
+              <w:t>xxxxxx</w:t>
+            </w:r>
+            <w:proofErr w:type="spellEnd"/>
+            <w:r>
+              <w:rPr>
+                <w:rFonts w:ascii="MyriadPro-Light" w:eastAsiaTheme="minorHAnsi" w:hAnsi="MyriadPro-Light" w:cs="MyriadPro-Light"/>
+                <w:sz w:val="16"/>
+                <w:szCs w:val="16"/>
+                <w:lang w:eastAsia="en-US" w:bidi="ar-SA"/>
+              </w:rPr>
+              <w:t xml:space="preserve">  ,</w:t>
+            </w:r>
+            <w:proofErr w:type="gramEnd"/>
+            <w:r>
+              <w:rPr>
+                <w:rFonts w:ascii="MyriadPro-Light" w:eastAsiaTheme="minorHAnsi" w:hAnsi="MyriadPro-Light" w:cs="MyriadPro-Light"/>
+                <w:sz w:val="16"/>
+                <w:szCs w:val="16"/>
+                <w:lang w:eastAsia="en-US" w:bidi="ar-SA"/>
+              </w:rPr>
+              <w:t xml:space="preserve">  </w:t>
+            </w:r>
+            <w:r>
+              <w:rPr>
+                <w:rFonts w:ascii="MyriadPro-Light" w:eastAsiaTheme="minorHAnsi" w:hAnsi="MyriadPro-Light" w:cs="MyriadPro-Light"/>
+                <w:sz w:val="16"/>
+                <w:szCs w:val="16"/>
+                <w:lang w:eastAsia="en-US" w:bidi="ar-SA"/>
+              </w:rPr>
               <w:lastRenderedPageBreak/>
-              <w:t xml:space="preserve">Ricercare la rete Wi-Fi creata dal gateway, il nome (SSID) di default della rete creata dal gateway è </w:t>
-            </w:r>
-            <w:proofErr w:type="spellStart"/>
-            <w:r>
-              <w:rPr>
-                <w:rFonts w:ascii="MyriadPro-Light" w:eastAsiaTheme="minorHAnsi" w:hAnsi="MyriadPro-Light" w:cs="MyriadPro-Light"/>
-                <w:sz w:val="16"/>
-                <w:szCs w:val="16"/>
-                <w:lang w:eastAsia="en-US" w:bidi="ar-SA"/>
-              </w:rPr>
-              <w:t>cgatem_</w:t>
-            </w:r>
-            <w:proofErr w:type="gramStart"/>
-            <w:r>
-              <w:rPr>
-                <w:rFonts w:ascii="MyriadPro-Light" w:eastAsiaTheme="minorHAnsi" w:hAnsi="MyriadPro-Light" w:cs="MyriadPro-Light"/>
-                <w:sz w:val="16"/>
-                <w:szCs w:val="16"/>
-                <w:lang w:eastAsia="en-US" w:bidi="ar-SA"/>
-              </w:rPr>
-              <w:t>xxxxxx</w:t>
-            </w:r>
-            <w:proofErr w:type="spellEnd"/>
-            <w:r>
-              <w:rPr>
-                <w:rFonts w:ascii="MyriadPro-Light" w:eastAsiaTheme="minorHAnsi" w:hAnsi="MyriadPro-Light" w:cs="MyriadPro-Light"/>
-                <w:sz w:val="16"/>
-                <w:szCs w:val="16"/>
-                <w:lang w:eastAsia="en-US" w:bidi="ar-SA"/>
-              </w:rPr>
-              <w:t xml:space="preserve">  ,</w:t>
-            </w:r>
-            <w:proofErr w:type="gramEnd"/>
-            <w:r>
-              <w:rPr>
-                <w:rFonts w:ascii="MyriadPro-Light" w:eastAsiaTheme="minorHAnsi" w:hAnsi="MyriadPro-Light" w:cs="MyriadPro-Light"/>
-                <w:sz w:val="16"/>
-                <w:szCs w:val="16"/>
-                <w:lang w:eastAsia="en-US" w:bidi="ar-SA"/>
-              </w:rPr>
-              <w:t xml:space="preserve">  dove  </w:t>
+              <w:t xml:space="preserve">dove  </w:t>
             </w:r>
             <w:proofErr w:type="spellStart"/>
             <w:r>
@@ -12531,7 +12449,7 @@
                 <w:szCs w:val="16"/>
                 <w:lang w:eastAsia="en-US" w:bidi="ar-SA"/>
               </w:rPr>
-              <w:t xml:space="preserve"> si sarà accoppiato ……</w:t>
+              <w:t xml:space="preserve"> si sarà accoppiato </w:t>
             </w:r>
             <w:r>
               <w:rPr>
@@ -12541,7 +12459,7 @@
                 <w:szCs w:val="16"/>
                 <w:lang w:eastAsia="en-US" w:bidi="ar-SA"/>
               </w:rPr>
-              <w:t>che succede</w:t>
+              <w:t xml:space="preserve">ed </w:t>
             </w:r>
             <w:r>
               <w:rPr>
@@ -12549,6 +12467,18 @@
                 <w:color w:val="FF0000"/>
                 <w:sz w:val="16"/>
                 <w:szCs w:val="16"/>
+                <w:highlight w:val="green"/>
+                <w:lang w:eastAsia="en-US" w:bidi="ar-SA"/>
+              </w:rPr>
+              <w:t>ha</w:t>
+            </w:r>
+            <w:r>
+              <w:rPr>
+                <w:rFonts w:ascii="MyriadPro-Light" w:eastAsiaTheme="minorHAnsi" w:hAnsi="MyriadPro-Light" w:cs="MyriadPro-Light"/>
+                <w:color w:val="FF0000"/>
+                <w:sz w:val="16"/>
+                <w:szCs w:val="16"/>
+                <w:highlight w:val="green"/>
                 <w:lang w:eastAsia="en-US" w:bidi="ar-SA"/>
               </w:rPr>
               <w:t xml:space="preserve"> </w:t>
@@ -12562,9 +12492,8 @@
                 <w:highlight w:val="green"/>
                 <w:lang w:eastAsia="en-US" w:bidi="ar-SA"/>
               </w:rPr>
-              <w:t xml:space="preserve">anche in questo caso dopo aver recuperato i dati necessari, il </w:t>
-            </w:r>
-            <w:proofErr w:type="spellStart"/>
+              <w:t>ricevuto</w:t>
+            </w:r>
             <w:r>
               <w:rPr>
                 <w:rFonts w:ascii="MyriadPro-Light" w:eastAsiaTheme="minorHAnsi" w:hAnsi="MyriadPro-Light" w:cs="MyriadPro-Light"/>
@@ -12574,9 +12503,8 @@
                 <w:highlight w:val="green"/>
                 <w:lang w:eastAsia="en-US" w:bidi="ar-SA"/>
               </w:rPr>
-              <w:t>gme</w:t>
-            </w:r>
-            <w:proofErr w:type="spellEnd"/>
+              <w:t xml:space="preserve"> i dati necessari</w:t>
+            </w:r>
             <w:r>
               <w:rPr>
                 <w:rFonts w:ascii="MyriadPro-Light" w:eastAsiaTheme="minorHAnsi" w:hAnsi="MyriadPro-Light" w:cs="MyriadPro-Light"/>
@@ -12586,7 +12514,28 @@
                 <w:highlight w:val="green"/>
                 <w:lang w:eastAsia="en-US" w:bidi="ar-SA"/>
               </w:rPr>
-              <w:t xml:space="preserve"> si resetta e riparte con i nuovi dati</w:t>
+              <w:t xml:space="preserve"> dal router, esso</w:t>
+            </w:r>
+            <w:r>
+              <w:rPr>
+                <w:rFonts w:ascii="MyriadPro-Light" w:eastAsiaTheme="minorHAnsi" w:hAnsi="MyriadPro-Light" w:cs="MyriadPro-Light"/>
+                <w:color w:val="FF0000"/>
+                <w:sz w:val="16"/>
+                <w:szCs w:val="16"/>
+                <w:highlight w:val="green"/>
+                <w:lang w:eastAsia="en-US" w:bidi="ar-SA"/>
+              </w:rPr>
+              <w:t xml:space="preserve"> riparte con i nuovi dati</w:t>
+            </w:r>
+            <w:r>
+              <w:rPr>
+                <w:rFonts w:ascii="MyriadPro-Light" w:eastAsiaTheme="minorHAnsi" w:hAnsi="MyriadPro-Light" w:cs="MyriadPro-Light"/>
+                <w:color w:val="FF0000"/>
+                <w:sz w:val="16"/>
+                <w:szCs w:val="16"/>
+                <w:lang w:eastAsia="en-US" w:bidi="ar-SA"/>
+              </w:rPr>
+              <w:t xml:space="preserve"> di collegamento.</w:t>
             </w:r>
           </w:p>
           <w:p>
@@ -12600,6 +12549,8 @@
                 <w:lang w:eastAsia="en-US" w:bidi="ar-SA"/>
               </w:rPr>
             </w:pPr>
+            <w:bookmarkStart w:id="0" w:name="_GoBack"/>
+            <w:bookmarkEnd w:id="0"/>
           </w:p>
           <w:p>
             <w:pPr>
@@ -12746,6 +12697,7 @@
                 <w:szCs w:val="16"/>
                 <w:lang w:eastAsia="en-US" w:bidi="ar-SA"/>
               </w:rPr>
+              <w:lastRenderedPageBreak/>
               <w:t xml:space="preserve">Utilizzo del tasto </w:t>
             </w:r>
           </w:p>
@@ -13357,18 +13309,7 @@
                 <w:szCs w:val="16"/>
                 <w:lang w:eastAsia="en-US" w:bidi="ar-SA"/>
               </w:rPr>
-              <w:t xml:space="preserve"> del dispositivo, in caso </w:t>
-            </w:r>
-            <w:bookmarkStart w:id="0" w:name="_GoBack"/>
-            <w:bookmarkEnd w:id="0"/>
-            <w:r>
-              <w:rPr>
-                <w:rFonts w:ascii="MyriadPro-Light" w:eastAsiaTheme="minorHAnsi" w:hAnsi="MyriadPro-Light" w:cs="MyriadPro-Light"/>
-                <w:sz w:val="16"/>
-                <w:szCs w:val="16"/>
-                <w:lang w:eastAsia="en-US" w:bidi="ar-SA"/>
-              </w:rPr>
-              <w:t xml:space="preserve">contrario il gateway non si ricollegherà al </w:t>
+              <w:t xml:space="preserve"> del dispositivo, in caso contrario il gateway non si ricollegherà al </w:t>
             </w:r>
             <w:proofErr w:type="spellStart"/>
             <w:r>
@@ -14206,7 +14147,6 @@
                 <w:b/>
                 <w:sz w:val="15"/>
               </w:rPr>
-              <w:lastRenderedPageBreak/>
               <w:t>IMPORTANT WARNINGS</w:t>
             </w:r>
           </w:p>
@@ -15916,7 +15856,7 @@
 
 <file path=word/numbering.xml><?xml version="1.0" encoding="utf-8"?>
 <w:numbering xmlns:wpc="http://schemas.microsoft.com/office/word/2010/wordprocessingCanvas" xmlns:mc="http://schemas.openxmlformats.org/markup-compatibility/2006" xmlns:o="urn:schemas-microsoft-com:office:office" xmlns:r="http://schemas.openxmlformats.org/officeDocument/2006/relationships" xmlns:m="http://schemas.openxmlformats.org/officeDocument/2006/math" xmlns:v="urn:schemas-microsoft-com:vml" xmlns:wp14="http://schemas.microsoft.com/office/word/2010/wordprocessingDrawing" xmlns:wp="http://schemas.openxmlformats.org/drawingml/2006/wordprocessingDrawing" xmlns:w10="urn:schemas-microsoft-com:office:word" xmlns:w="http://schemas.openxmlformats.org/wordprocessingml/2006/main" xmlns:w14="http://schemas.microsoft.com/office/word/2010/wordml" xmlns:w15="http://schemas.microsoft.com/office/word/2012/wordml" xmlns:wpg="http://schemas.microsoft.com/office/word/2010/wordprocessingGroup" xmlns:wpi="http://schemas.microsoft.com/office/word/2010/wordprocessingInk" xmlns:wne="http://schemas.microsoft.com/office/word/2006/wordml" xmlns:wps="http://schemas.microsoft.com/office/word/2010/wordprocessingShape" mc:Ignorable="w14 w15 wp14">
-  <w:abstractNum w:abstractNumId="0" w15:restartNumberingAfterBreak="0">
+  <w:abstractNum w:abstractNumId="0">
     <w:nsid w:val="0105480F"/>
     <w:multiLevelType w:val="hybridMultilevel"/>
     <w:tmpl w:val="4A92364C"/>
@@ -16031,7 +15971,7 @@
       </w:rPr>
     </w:lvl>
   </w:abstractNum>
-  <w:abstractNum w:abstractNumId="1" w15:restartNumberingAfterBreak="0">
+  <w:abstractNum w:abstractNumId="1">
     <w:nsid w:val="122A18B3"/>
     <w:multiLevelType w:val="hybridMultilevel"/>
     <w:tmpl w:val="963C0A7E"/>
@@ -16149,7 +16089,7 @@
       </w:rPr>
     </w:lvl>
   </w:abstractNum>
-  <w:abstractNum w:abstractNumId="2" w15:restartNumberingAfterBreak="0">
+  <w:abstractNum w:abstractNumId="2">
     <w:nsid w:val="174A2EFD"/>
     <w:multiLevelType w:val="hybridMultilevel"/>
     <w:tmpl w:val="B0A2D1D2"/>
@@ -16267,7 +16207,7 @@
       </w:rPr>
     </w:lvl>
   </w:abstractNum>
-  <w:abstractNum w:abstractNumId="3" w15:restartNumberingAfterBreak="0">
+  <w:abstractNum w:abstractNumId="3">
     <w:nsid w:val="18720C05"/>
     <w:multiLevelType w:val="hybridMultilevel"/>
     <w:tmpl w:val="76AC1FD0"/>
@@ -16385,7 +16325,7 @@
       </w:rPr>
     </w:lvl>
   </w:abstractNum>
-  <w:abstractNum w:abstractNumId="4" w15:restartNumberingAfterBreak="0">
+  <w:abstractNum w:abstractNumId="4">
     <w:nsid w:val="1D0D23AC"/>
     <w:multiLevelType w:val="hybridMultilevel"/>
     <w:tmpl w:val="65943704"/>
@@ -16503,7 +16443,7 @@
       </w:rPr>
     </w:lvl>
   </w:abstractNum>
-  <w:abstractNum w:abstractNumId="5" w15:restartNumberingAfterBreak="0">
+  <w:abstractNum w:abstractNumId="5">
     <w:nsid w:val="1F1239CE"/>
     <w:multiLevelType w:val="hybridMultilevel"/>
     <w:tmpl w:val="B9A0A420"/>
@@ -16589,7 +16529,7 @@
       </w:pPr>
     </w:lvl>
   </w:abstractNum>
-  <w:abstractNum w:abstractNumId="6" w15:restartNumberingAfterBreak="0">
+  <w:abstractNum w:abstractNumId="6">
     <w:nsid w:val="2D316E4A"/>
     <w:multiLevelType w:val="hybridMultilevel"/>
     <w:tmpl w:val="9CEA2552"/>
@@ -16702,7 +16642,7 @@
       </w:rPr>
     </w:lvl>
   </w:abstractNum>
-  <w:abstractNum w:abstractNumId="7" w15:restartNumberingAfterBreak="0">
+  <w:abstractNum w:abstractNumId="7">
     <w:nsid w:val="2DA55AA2"/>
     <w:multiLevelType w:val="hybridMultilevel"/>
     <w:tmpl w:val="906045E0"/>
@@ -16820,7 +16760,7 @@
       </w:rPr>
     </w:lvl>
   </w:abstractNum>
-  <w:abstractNum w:abstractNumId="8" w15:restartNumberingAfterBreak="0">
+  <w:abstractNum w:abstractNumId="8">
     <w:nsid w:val="31B825B8"/>
     <w:multiLevelType w:val="hybridMultilevel"/>
     <w:tmpl w:val="909AFCDE"/>
@@ -16938,7 +16878,7 @@
       </w:rPr>
     </w:lvl>
   </w:abstractNum>
-  <w:abstractNum w:abstractNumId="9" w15:restartNumberingAfterBreak="0">
+  <w:abstractNum w:abstractNumId="9">
     <w:nsid w:val="34FF470C"/>
     <w:multiLevelType w:val="hybridMultilevel"/>
     <w:tmpl w:val="58DC40BC"/>
@@ -17051,7 +16991,7 @@
       </w:rPr>
     </w:lvl>
   </w:abstractNum>
-  <w:abstractNum w:abstractNumId="10" w15:restartNumberingAfterBreak="0">
+  <w:abstractNum w:abstractNumId="10">
     <w:nsid w:val="379D3971"/>
     <w:multiLevelType w:val="hybridMultilevel"/>
     <w:tmpl w:val="AADA1EB0"/>
@@ -17169,7 +17109,7 @@
       </w:rPr>
     </w:lvl>
   </w:abstractNum>
-  <w:abstractNum w:abstractNumId="11" w15:restartNumberingAfterBreak="0">
+  <w:abstractNum w:abstractNumId="11">
     <w:nsid w:val="3A4F3678"/>
     <w:multiLevelType w:val="hybridMultilevel"/>
     <w:tmpl w:val="C7C68656"/>
@@ -17255,7 +17195,7 @@
       </w:pPr>
     </w:lvl>
   </w:abstractNum>
-  <w:abstractNum w:abstractNumId="12" w15:restartNumberingAfterBreak="0">
+  <w:abstractNum w:abstractNumId="12">
     <w:nsid w:val="3D494BCC"/>
     <w:multiLevelType w:val="hybridMultilevel"/>
     <w:tmpl w:val="277AD4B0"/>
@@ -17373,7 +17313,7 @@
       </w:rPr>
     </w:lvl>
   </w:abstractNum>
-  <w:abstractNum w:abstractNumId="13" w15:restartNumberingAfterBreak="0">
+  <w:abstractNum w:abstractNumId="13">
     <w:nsid w:val="4A1F4495"/>
     <w:multiLevelType w:val="hybridMultilevel"/>
     <w:tmpl w:val="898AF1B2"/>
@@ -17491,7 +17431,7 @@
       </w:rPr>
     </w:lvl>
   </w:abstractNum>
-  <w:abstractNum w:abstractNumId="14" w15:restartNumberingAfterBreak="0">
+  <w:abstractNum w:abstractNumId="14">
     <w:nsid w:val="4A20649B"/>
     <w:multiLevelType w:val="hybridMultilevel"/>
     <w:tmpl w:val="B93A9440"/>
@@ -17609,7 +17549,7 @@
       </w:rPr>
     </w:lvl>
   </w:abstractNum>
-  <w:abstractNum w:abstractNumId="15" w15:restartNumberingAfterBreak="0">
+  <w:abstractNum w:abstractNumId="15">
     <w:nsid w:val="4A502712"/>
     <w:multiLevelType w:val="hybridMultilevel"/>
     <w:tmpl w:val="2CA05612"/>
@@ -17695,7 +17635,7 @@
       </w:pPr>
     </w:lvl>
   </w:abstractNum>
-  <w:abstractNum w:abstractNumId="16" w15:restartNumberingAfterBreak="0">
+  <w:abstractNum w:abstractNumId="16">
     <w:nsid w:val="52AB29BA"/>
     <w:multiLevelType w:val="hybridMultilevel"/>
     <w:tmpl w:val="E788FCA8"/>
@@ -17813,7 +17753,7 @@
       </w:rPr>
     </w:lvl>
   </w:abstractNum>
-  <w:abstractNum w:abstractNumId="17" w15:restartNumberingAfterBreak="0">
+  <w:abstractNum w:abstractNumId="17">
     <w:nsid w:val="62B053E9"/>
     <w:multiLevelType w:val="hybridMultilevel"/>
     <w:tmpl w:val="9B6AA498"/>
@@ -17931,7 +17871,7 @@
       </w:rPr>
     </w:lvl>
   </w:abstractNum>
-  <w:abstractNum w:abstractNumId="18" w15:restartNumberingAfterBreak="0">
+  <w:abstractNum w:abstractNumId="18">
     <w:nsid w:val="6468337E"/>
     <w:multiLevelType w:val="hybridMultilevel"/>
     <w:tmpl w:val="396EA8FA"/>
@@ -18046,7 +17986,7 @@
       </w:rPr>
     </w:lvl>
   </w:abstractNum>
-  <w:abstractNum w:abstractNumId="19" w15:restartNumberingAfterBreak="0">
+  <w:abstractNum w:abstractNumId="19">
     <w:nsid w:val="6AD53FA7"/>
     <w:multiLevelType w:val="hybridMultilevel"/>
     <w:tmpl w:val="798C780C"/>
@@ -18164,7 +18104,7 @@
       </w:rPr>
     </w:lvl>
   </w:abstractNum>
-  <w:abstractNum w:abstractNumId="20" w15:restartNumberingAfterBreak="0">
+  <w:abstractNum w:abstractNumId="20">
     <w:nsid w:val="6F001D4F"/>
     <w:multiLevelType w:val="hybridMultilevel"/>
     <w:tmpl w:val="275E8C52"/>
@@ -18282,7 +18222,7 @@
       </w:rPr>
     </w:lvl>
   </w:abstractNum>
-  <w:abstractNum w:abstractNumId="21" w15:restartNumberingAfterBreak="0">
+  <w:abstractNum w:abstractNumId="21">
     <w:nsid w:val="716A3FBD"/>
     <w:multiLevelType w:val="hybridMultilevel"/>
     <w:tmpl w:val="E904E212"/>
@@ -18400,7 +18340,7 @@
       </w:rPr>
     </w:lvl>
   </w:abstractNum>
-  <w:abstractNum w:abstractNumId="22" w15:restartNumberingAfterBreak="0">
+  <w:abstractNum w:abstractNumId="22">
     <w:nsid w:val="77FA13A2"/>
     <w:multiLevelType w:val="hybridMultilevel"/>
     <w:tmpl w:val="D5606848"/>
@@ -18486,7 +18426,7 @@
       </w:pPr>
     </w:lvl>
   </w:abstractNum>
-  <w:abstractNum w:abstractNumId="23" w15:restartNumberingAfterBreak="0">
+  <w:abstractNum w:abstractNumId="23">
     <w:nsid w:val="7844100A"/>
     <w:multiLevelType w:val="hybridMultilevel"/>
     <w:tmpl w:val="F2FE7A40"/>
@@ -18572,7 +18512,7 @@
       </w:pPr>
     </w:lvl>
   </w:abstractNum>
-  <w:abstractNum w:abstractNumId="24" w15:restartNumberingAfterBreak="0">
+  <w:abstractNum w:abstractNumId="24">
     <w:nsid w:val="7EC92B85"/>
     <w:multiLevelType w:val="hybridMultilevel"/>
     <w:tmpl w:val="14426C8E"/>
@@ -19266,6 +19206,7 @@
       <w:spacing w:after="0" w:line="240" w:lineRule="auto"/>
     </w:pPr>
     <w:tblPr>
+      <w:tblInd w:w="0" w:type="dxa"/>
       <w:tblBorders>
         <w:top w:val="single" w:sz="4" w:space="0" w:color="auto"/>
         <w:left w:val="single" w:sz="4" w:space="0" w:color="auto"/>
@@ -19274,6 +19215,12 @@
         <w:insideH w:val="single" w:sz="4" w:space="0" w:color="auto"/>
         <w:insideV w:val="single" w:sz="4" w:space="0" w:color="auto"/>
       </w:tblBorders>
+      <w:tblCellMar>
+        <w:top w:w="0" w:type="dxa"/>
+        <w:left w:w="108" w:type="dxa"/>
+        <w:bottom w:w="0" w:type="dxa"/>
+        <w:right w:w="108" w:type="dxa"/>
+      </w:tblCellMar>
     </w:tblPr>
   </w:style>
   <w:style w:type="paragraph" w:styleId="Paragrafoelenco">

</xml_diff>

<commit_message>
V.1.3 modified to 9V and power
</commit_message>
<xml_diff>
--- a/Documents/Manuals/GTW000MWT0_ver_WiFi/GTW000WT0_DRAFT_4_I&C.docx
+++ b/Documents/Manuals/GTW000MWT0_ver_WiFi/GTW000WT0_DRAFT_4_I&C.docx
@@ -34,7 +34,23 @@
         <w:spacing w:after="160" w:line="259" w:lineRule="auto"/>
       </w:pPr>
       <w:r>
-        <w:t>V.1.0. primo draft tramite copia incolla e modifica dei punti salienti.</w:t>
+        <w:t xml:space="preserve">V.1.0. </w:t>
+      </w:r>
+      <w:proofErr w:type="gramStart"/>
+      <w:r>
+        <w:t>primo</w:t>
+      </w:r>
+      <w:proofErr w:type="gramEnd"/>
+      <w:r>
+        <w:t xml:space="preserve"> </w:t>
+      </w:r>
+      <w:proofErr w:type="spellStart"/>
+      <w:r>
+        <w:t>draft</w:t>
+      </w:r>
+      <w:proofErr w:type="spellEnd"/>
+      <w:r>
+        <w:t xml:space="preserve"> tramite copia incolla e modifica dei punti salienti.</w:t>
       </w:r>
     </w:p>
     <w:p>
@@ -60,12 +76,14 @@
         <w:br/>
         <w:t xml:space="preserve">Modifiche </w:t>
       </w:r>
+      <w:proofErr w:type="spellStart"/>
       <w:r>
         <w:rPr>
           <w:highlight w:val="cyan"/>
         </w:rPr>
         <w:t>AleB</w:t>
       </w:r>
+      <w:proofErr w:type="spellEnd"/>
     </w:p>
     <w:p>
       <w:pPr>
@@ -88,12 +106,33 @@
       <w:r>
         <w:t xml:space="preserve">V.1.2 Modifica </w:t>
       </w:r>
+      <w:proofErr w:type="spellStart"/>
       <w:r>
         <w:rPr>
           <w:highlight w:val="magenta"/>
         </w:rPr>
         <w:t>AleB</w:t>
       </w:r>
+      <w:proofErr w:type="spellEnd"/>
+    </w:p>
+    <w:p>
+      <w:pPr>
+        <w:widowControl/>
+        <w:autoSpaceDE/>
+        <w:autoSpaceDN/>
+        <w:spacing w:after="160" w:line="259" w:lineRule="auto"/>
+      </w:pPr>
+      <w:r>
+        <w:t xml:space="preserve">V.1.3 Modifica </w:t>
+      </w:r>
+      <w:proofErr w:type="spellStart"/>
+      <w:r>
+        <w:rPr>
+          <w:highlight w:val="magenta"/>
+        </w:rPr>
+        <w:t>AleB</w:t>
+      </w:r>
+      <w:proofErr w:type="spellEnd"/>
     </w:p>
     <w:p>
       <w:pPr>
@@ -226,14 +265,52 @@
                                       <w:sz w:val="14"/>
                                     </w:rPr>
                                   </w:pPr>
+                                  <w:proofErr w:type="spellStart"/>
                                   <w:r>
                                     <w:rPr>
                                       <w:rFonts w:ascii="Myriad Pro Cond"/>
                                       <w:color w:val="231F20"/>
                                       <w:sz w:val="14"/>
                                     </w:rPr>
-                                    <w:t>Contenuto della confezione</w:t>
+                                    <w:t>Contenuto</w:t>
                                   </w:r>
+                                  <w:proofErr w:type="spellEnd"/>
+                                  <w:r>
+                                    <w:rPr>
+                                      <w:rFonts w:ascii="Myriad Pro Cond"/>
+                                      <w:color w:val="231F20"/>
+                                      <w:sz w:val="14"/>
+                                    </w:rPr>
+                                    <w:t xml:space="preserve"> </w:t>
+                                  </w:r>
+                                  <w:proofErr w:type="spellStart"/>
+                                  <w:r>
+                                    <w:rPr>
+                                      <w:rFonts w:ascii="Myriad Pro Cond"/>
+                                      <w:color w:val="231F20"/>
+                                      <w:sz w:val="14"/>
+                                    </w:rPr>
+                                    <w:t>della</w:t>
+                                  </w:r>
+                                  <w:proofErr w:type="spellEnd"/>
+                                  <w:r>
+                                    <w:rPr>
+                                      <w:rFonts w:ascii="Myriad Pro Cond"/>
+                                      <w:color w:val="231F20"/>
+                                      <w:sz w:val="14"/>
+                                    </w:rPr>
+                                    <w:t xml:space="preserve"> </w:t>
+                                  </w:r>
+                                  <w:proofErr w:type="spellStart"/>
+                                  <w:r>
+                                    <w:rPr>
+                                      <w:rFonts w:ascii="Myriad Pro Cond"/>
+                                      <w:color w:val="231F20"/>
+                                      <w:sz w:val="14"/>
+                                    </w:rPr>
+                                    <w:t>confezione</w:t>
+                                  </w:r>
+                                  <w:proofErr w:type="spellEnd"/>
                                 </w:p>
                               </w:tc>
                               <w:tc>
@@ -421,6 +498,7 @@
                                       <w:sz w:val="15"/>
                                     </w:rPr>
                                   </w:pPr>
+                                  <w:proofErr w:type="spellStart"/>
                                   <w:r>
                                     <w:rPr>
                                       <w:color w:val="231F20"/>
@@ -428,6 +506,7 @@
                                     </w:rPr>
                                     <w:t>Foglio</w:t>
                                   </w:r>
+                                  <w:proofErr w:type="spellEnd"/>
                                   <w:r>
                                     <w:rPr>
                                       <w:color w:val="231F20"/>
@@ -436,6 +515,7 @@
                                     </w:rPr>
                                     <w:t xml:space="preserve"> </w:t>
                                   </w:r>
+                                  <w:proofErr w:type="spellStart"/>
                                   <w:r>
                                     <w:rPr>
                                       <w:color w:val="231F20"/>
@@ -443,6 +523,7 @@
                                     </w:rPr>
                                     <w:t>istruzioni</w:t>
                                   </w:r>
+                                  <w:proofErr w:type="spellEnd"/>
                                 </w:p>
                                 <w:p>
                                   <w:pPr>
@@ -459,13 +540,31 @@
                                       <w:sz w:val="15"/>
                                     </w:rPr>
                                   </w:pPr>
+                                  <w:proofErr w:type="spellStart"/>
                                   <w:r>
                                     <w:rPr>
                                       <w:color w:val="231F20"/>
                                       <w:sz w:val="15"/>
                                     </w:rPr>
-                                    <w:t>Morsetti a vite</w:t>
+                                    <w:t>Morsetti</w:t>
                                   </w:r>
+                                  <w:proofErr w:type="spellEnd"/>
+                                  <w:r>
+                                    <w:rPr>
+                                      <w:color w:val="231F20"/>
+                                      <w:sz w:val="15"/>
+                                    </w:rPr>
+                                    <w:t xml:space="preserve"> a </w:t>
+                                  </w:r>
+                                  <w:proofErr w:type="spellStart"/>
+                                  <w:r>
+                                    <w:rPr>
+                                      <w:color w:val="231F20"/>
+                                      <w:sz w:val="15"/>
+                                    </w:rPr>
+                                    <w:t>vite</w:t>
+                                  </w:r>
+                                  <w:proofErr w:type="spellEnd"/>
                                 </w:p>
                               </w:tc>
                               <w:tc>
@@ -666,14 +765,52 @@
                                 <w:sz w:val="14"/>
                               </w:rPr>
                             </w:pPr>
+                            <w:proofErr w:type="spellStart"/>
                             <w:r>
                               <w:rPr>
                                 <w:rFonts w:ascii="Myriad Pro Cond"/>
                                 <w:color w:val="231F20"/>
                                 <w:sz w:val="14"/>
                               </w:rPr>
-                              <w:t>Contenuto della confezione</w:t>
+                              <w:t>Contenuto</w:t>
                             </w:r>
+                            <w:proofErr w:type="spellEnd"/>
+                            <w:r>
+                              <w:rPr>
+                                <w:rFonts w:ascii="Myriad Pro Cond"/>
+                                <w:color w:val="231F20"/>
+                                <w:sz w:val="14"/>
+                              </w:rPr>
+                              <w:t xml:space="preserve"> </w:t>
+                            </w:r>
+                            <w:proofErr w:type="spellStart"/>
+                            <w:r>
+                              <w:rPr>
+                                <w:rFonts w:ascii="Myriad Pro Cond"/>
+                                <w:color w:val="231F20"/>
+                                <w:sz w:val="14"/>
+                              </w:rPr>
+                              <w:t>della</w:t>
+                            </w:r>
+                            <w:proofErr w:type="spellEnd"/>
+                            <w:r>
+                              <w:rPr>
+                                <w:rFonts w:ascii="Myriad Pro Cond"/>
+                                <w:color w:val="231F20"/>
+                                <w:sz w:val="14"/>
+                              </w:rPr>
+                              <w:t xml:space="preserve"> </w:t>
+                            </w:r>
+                            <w:proofErr w:type="spellStart"/>
+                            <w:r>
+                              <w:rPr>
+                                <w:rFonts w:ascii="Myriad Pro Cond"/>
+                                <w:color w:val="231F20"/>
+                                <w:sz w:val="14"/>
+                              </w:rPr>
+                              <w:t>confezione</w:t>
+                            </w:r>
+                            <w:proofErr w:type="spellEnd"/>
                           </w:p>
                         </w:tc>
                         <w:tc>
@@ -861,6 +998,7 @@
                                 <w:sz w:val="15"/>
                               </w:rPr>
                             </w:pPr>
+                            <w:proofErr w:type="spellStart"/>
                             <w:r>
                               <w:rPr>
                                 <w:color w:val="231F20"/>
@@ -868,6 +1006,7 @@
                               </w:rPr>
                               <w:t>Foglio</w:t>
                             </w:r>
+                            <w:proofErr w:type="spellEnd"/>
                             <w:r>
                               <w:rPr>
                                 <w:color w:val="231F20"/>
@@ -876,6 +1015,7 @@
                               </w:rPr>
                               <w:t xml:space="preserve"> </w:t>
                             </w:r>
+                            <w:proofErr w:type="spellStart"/>
                             <w:r>
                               <w:rPr>
                                 <w:color w:val="231F20"/>
@@ -883,6 +1023,7 @@
                               </w:rPr>
                               <w:t>istruzioni</w:t>
                             </w:r>
+                            <w:proofErr w:type="spellEnd"/>
                           </w:p>
                           <w:p>
                             <w:pPr>
@@ -899,13 +1040,31 @@
                                 <w:sz w:val="15"/>
                               </w:rPr>
                             </w:pPr>
+                            <w:proofErr w:type="spellStart"/>
                             <w:r>
                               <w:rPr>
                                 <w:color w:val="231F20"/>
                                 <w:sz w:val="15"/>
                               </w:rPr>
-                              <w:t>Morsetti a vite</w:t>
+                              <w:t>Morsetti</w:t>
                             </w:r>
+                            <w:proofErr w:type="spellEnd"/>
+                            <w:r>
+                              <w:rPr>
+                                <w:color w:val="231F20"/>
+                                <w:sz w:val="15"/>
+                              </w:rPr>
+                              <w:t xml:space="preserve"> a </w:t>
+                            </w:r>
+                            <w:proofErr w:type="spellStart"/>
+                            <w:r>
+                              <w:rPr>
+                                <w:color w:val="231F20"/>
+                                <w:sz w:val="15"/>
+                              </w:rPr>
+                              <w:t>vite</w:t>
+                            </w:r>
+                            <w:proofErr w:type="spellEnd"/>
                           </w:p>
                         </w:tc>
                         <w:tc>
@@ -1213,6 +1372,7 @@
         </w:rPr>
         <w:t xml:space="preserve"> </w:t>
       </w:r>
+      <w:proofErr w:type="spellStart"/>
       <w:r>
         <w:rPr>
           <w:rFonts w:ascii="Myriad Pro Cond" w:hAnsi="Myriad Pro Cond"/>
@@ -1223,6 +1383,7 @@
         </w:rPr>
         <w:t>installation</w:t>
       </w:r>
+      <w:proofErr w:type="spellEnd"/>
       <w:r>
         <w:rPr>
           <w:rFonts w:ascii="Myriad Pro Cond" w:hAnsi="Myriad Pro Cond"/>
@@ -1556,8 +1717,18 @@
           <w:color w:val="231F20"/>
           <w:sz w:val="15"/>
         </w:rPr>
-        <w:t>Dimensioni/forature (in mm)  /</w:t>
+        <w:t>Dimensioni/forature (in mm</w:t>
       </w:r>
+      <w:proofErr w:type="gramStart"/>
+      <w:r>
+        <w:rPr>
+          <w:rFonts w:ascii="Myriad Pro Cond" w:hAnsi="Myriad Pro Cond"/>
+          <w:color w:val="231F20"/>
+          <w:sz w:val="15"/>
+        </w:rPr>
+        <w:t>)  /</w:t>
+      </w:r>
+      <w:proofErr w:type="gramEnd"/>
       <w:r>
         <w:rPr>
           <w:rFonts w:ascii="Myriad Pro Cond"/>
@@ -1728,6 +1899,7 @@
           <w:lang w:val="en-GB"/>
         </w:rPr>
       </w:pPr>
+      <w:proofErr w:type="spellStart"/>
       <w:r>
         <w:rPr>
           <w:rFonts w:ascii="Myriad Pro Cond"/>
@@ -1736,7 +1908,40 @@
           <w:u w:val="single" w:color="231F20"/>
           <w:lang w:val="en-GB"/>
         </w:rPr>
-        <w:t xml:space="preserve">Collegamento elettrico, rete RS485 / </w:t>
+        <w:t>Collegamento</w:t>
+      </w:r>
+      <w:proofErr w:type="spellEnd"/>
+      <w:r>
+        <w:rPr>
+          <w:rFonts w:ascii="Myriad Pro Cond"/>
+          <w:color w:val="231F20"/>
+          <w:sz w:val="18"/>
+          <w:u w:val="single" w:color="231F20"/>
+          <w:lang w:val="en-GB"/>
+        </w:rPr>
+        <w:t xml:space="preserve"> </w:t>
+      </w:r>
+      <w:proofErr w:type="spellStart"/>
+      <w:r>
+        <w:rPr>
+          <w:rFonts w:ascii="Myriad Pro Cond"/>
+          <w:color w:val="231F20"/>
+          <w:sz w:val="18"/>
+          <w:u w:val="single" w:color="231F20"/>
+          <w:lang w:val="en-GB"/>
+        </w:rPr>
+        <w:t>elettrico</w:t>
+      </w:r>
+      <w:proofErr w:type="spellEnd"/>
+      <w:r>
+        <w:rPr>
+          <w:rFonts w:ascii="Myriad Pro Cond"/>
+          <w:color w:val="231F20"/>
+          <w:sz w:val="18"/>
+          <w:u w:val="single" w:color="231F20"/>
+          <w:lang w:val="en-GB"/>
+        </w:rPr>
+        <w:t xml:space="preserve">, rete RS485 / </w:t>
       </w:r>
       <w:r>
         <w:rPr>
@@ -1747,7 +1952,19 @@
           <w:u w:val="single" w:color="231F20"/>
           <w:lang w:val="en-GB"/>
         </w:rPr>
-        <w:t xml:space="preserve">Power and RS485 network </w:t>
+        <w:t xml:space="preserve">Power and RS485 </w:t>
+      </w:r>
+      <w:proofErr w:type="gramStart"/>
+      <w:r>
+        <w:rPr>
+          <w:rFonts w:ascii="Myriad Pro Cond"/>
+          <w:i/>
+          <w:color w:val="231F20"/>
+          <w:sz w:val="18"/>
+          <w:u w:val="single" w:color="231F20"/>
+          <w:lang w:val="en-GB"/>
+        </w:rPr>
+        <w:t xml:space="preserve">network </w:t>
       </w:r>
       <w:r>
         <w:rPr>
@@ -1772,6 +1989,7 @@
         </w:rPr>
         <w:t>connection</w:t>
       </w:r>
+      <w:proofErr w:type="gramEnd"/>
       <w:r>
         <w:rPr>
           <w:rFonts w:ascii="Myriad Pro Cond" w:hAnsi="Myriad Pro Cond"/>
@@ -1850,7 +2068,27 @@
           <w:color w:val="FF0000"/>
           <w:sz w:val="15"/>
         </w:rPr>
-        <w:t>Inserire imagine nuova</w:t>
+        <w:t xml:space="preserve">Inserire </w:t>
+      </w:r>
+      <w:proofErr w:type="spellStart"/>
+      <w:r>
+        <w:rPr>
+          <w:rFonts w:ascii="Myriad Pro Cond" w:hAnsi="Myriad Pro Cond"/>
+          <w:i/>
+          <w:color w:val="FF0000"/>
+          <w:sz w:val="15"/>
+        </w:rPr>
+        <w:t>imagine</w:t>
+      </w:r>
+      <w:proofErr w:type="spellEnd"/>
+      <w:r>
+        <w:rPr>
+          <w:rFonts w:ascii="Myriad Pro Cond" w:hAnsi="Myriad Pro Cond"/>
+          <w:i/>
+          <w:color w:val="FF0000"/>
+          <w:sz w:val="15"/>
+        </w:rPr>
+        <w:t xml:space="preserve"> nuova</w:t>
       </w:r>
     </w:p>
     <w:p>
@@ -1945,12 +2183,37 @@
                 <w:sz w:val="14"/>
               </w:rPr>
             </w:pPr>
+            <w:proofErr w:type="spellStart"/>
             <w:r>
               <w:rPr>
                 <w:color w:val="231F20"/>
                 <w:sz w:val="14"/>
               </w:rPr>
-              <w:t>Porta seriale RS485</w:t>
+              <w:t>Porta</w:t>
+            </w:r>
+            <w:proofErr w:type="spellEnd"/>
+            <w:r>
+              <w:rPr>
+                <w:color w:val="231F20"/>
+                <w:sz w:val="14"/>
+              </w:rPr>
+              <w:t xml:space="preserve"> </w:t>
+            </w:r>
+            <w:proofErr w:type="spellStart"/>
+            <w:r>
+              <w:rPr>
+                <w:color w:val="231F20"/>
+                <w:sz w:val="14"/>
+              </w:rPr>
+              <w:t>seriale</w:t>
+            </w:r>
+            <w:proofErr w:type="spellEnd"/>
+            <w:r>
+              <w:rPr>
+                <w:color w:val="231F20"/>
+                <w:sz w:val="14"/>
+              </w:rPr>
+              <w:t xml:space="preserve"> RS485</w:t>
             </w:r>
           </w:p>
         </w:tc>
@@ -2053,7 +2316,17 @@
                 <w:highlight w:val="green"/>
                 <w:lang w:val="it-IT"/>
               </w:rPr>
-              <w:t>aggiornamento FW via seriale</w:t>
+              <w:t xml:space="preserve">aggiornamento FW via </w:t>
+            </w:r>
+            <w:proofErr w:type="gramStart"/>
+            <w:r>
+              <w:rPr>
+                <w:color w:val="231F20"/>
+                <w:sz w:val="14"/>
+                <w:highlight w:val="green"/>
+                <w:lang w:val="it-IT"/>
+              </w:rPr>
+              <w:t>seriale</w:t>
             </w:r>
             <w:r>
               <w:rPr>
@@ -2071,6 +2344,7 @@
               </w:rPr>
               <w:t>)</w:t>
             </w:r>
+            <w:proofErr w:type="gramEnd"/>
           </w:p>
         </w:tc>
         <w:tc>
@@ -2238,13 +2512,31 @@
                 <w:sz w:val="14"/>
               </w:rPr>
             </w:pPr>
+            <w:proofErr w:type="spellStart"/>
             <w:r>
               <w:rPr>
                 <w:color w:val="231F20"/>
                 <w:sz w:val="14"/>
               </w:rPr>
-              <w:t>Alimentazione Jack-Maschio</w:t>
-            </w:r>
+              <w:t>Alimentazione</w:t>
+            </w:r>
+            <w:proofErr w:type="spellEnd"/>
+            <w:r>
+              <w:rPr>
+                <w:color w:val="231F20"/>
+                <w:sz w:val="14"/>
+              </w:rPr>
+              <w:t xml:space="preserve"> Jack-</w:t>
+            </w:r>
+            <w:proofErr w:type="spellStart"/>
+            <w:r>
+              <w:rPr>
+                <w:color w:val="231F20"/>
+                <w:sz w:val="14"/>
+              </w:rPr>
+              <w:t>Maschio</w:t>
+            </w:r>
+            <w:proofErr w:type="spellEnd"/>
           </w:p>
         </w:tc>
         <w:tc>
@@ -2317,13 +2609,47 @@
                 <w:sz w:val="14"/>
               </w:rPr>
             </w:pPr>
+            <w:proofErr w:type="spellStart"/>
             <w:r>
               <w:rPr>
                 <w:color w:val="231F20"/>
                 <w:sz w:val="14"/>
               </w:rPr>
-              <w:t>Alimentazione morsetti a vite</w:t>
-            </w:r>
+              <w:t>Alimentazione</w:t>
+            </w:r>
+            <w:proofErr w:type="spellEnd"/>
+            <w:r>
+              <w:rPr>
+                <w:color w:val="231F20"/>
+                <w:sz w:val="14"/>
+              </w:rPr>
+              <w:t xml:space="preserve"> </w:t>
+            </w:r>
+            <w:proofErr w:type="spellStart"/>
+            <w:r>
+              <w:rPr>
+                <w:color w:val="231F20"/>
+                <w:sz w:val="14"/>
+              </w:rPr>
+              <w:t>morsetti</w:t>
+            </w:r>
+            <w:proofErr w:type="spellEnd"/>
+            <w:r>
+              <w:rPr>
+                <w:color w:val="231F20"/>
+                <w:sz w:val="14"/>
+              </w:rPr>
+              <w:t xml:space="preserve"> a </w:t>
+            </w:r>
+            <w:proofErr w:type="spellStart"/>
+            <w:r>
+              <w:rPr>
+                <w:color w:val="231F20"/>
+                <w:sz w:val="14"/>
+              </w:rPr>
+              <w:t>vite</w:t>
+            </w:r>
+            <w:proofErr w:type="spellEnd"/>
           </w:p>
         </w:tc>
         <w:tc>
@@ -2403,8 +2729,18 @@
                 <w:sz w:val="14"/>
                 <w:lang w:val="it-IT"/>
               </w:rPr>
-              <w:t>Led di stato: Verde = Link; Rosso = Power</w:t>
-            </w:r>
+              <w:t xml:space="preserve">Led di stato: Verde = Link; Rosso = </w:t>
+            </w:r>
+            <w:proofErr w:type="spellStart"/>
+            <w:r>
+              <w:rPr>
+                <w:color w:val="231F20"/>
+                <w:sz w:val="14"/>
+                <w:lang w:val="it-IT"/>
+              </w:rPr>
+              <w:t>Power</w:t>
+            </w:r>
+            <w:proofErr w:type="spellEnd"/>
           </w:p>
         </w:tc>
         <w:tc>
@@ -2431,7 +2767,27 @@
                 <w:sz w:val="14"/>
                 <w:lang w:val="en-GB"/>
               </w:rPr>
-              <w:t xml:space="preserve">Status leds: </w:t>
+              <w:t xml:space="preserve">Status </w:t>
+            </w:r>
+            <w:proofErr w:type="spellStart"/>
+            <w:r>
+              <w:rPr>
+                <w:i/>
+                <w:color w:val="231F20"/>
+                <w:sz w:val="14"/>
+                <w:lang w:val="en-GB"/>
+              </w:rPr>
+              <w:t>leds</w:t>
+            </w:r>
+            <w:proofErr w:type="spellEnd"/>
+            <w:r>
+              <w:rPr>
+                <w:i/>
+                <w:color w:val="231F20"/>
+                <w:sz w:val="14"/>
+                <w:lang w:val="en-GB"/>
+              </w:rPr>
+              <w:t xml:space="preserve">: </w:t>
             </w:r>
             <w:r>
               <w:rPr>
@@ -2488,12 +2844,21 @@
                 <w:sz w:val="14"/>
               </w:rPr>
             </w:pPr>
+            <w:proofErr w:type="spellStart"/>
             <w:r>
               <w:rPr>
                 <w:color w:val="231F20"/>
                 <w:sz w:val="14"/>
               </w:rPr>
-              <w:t>Tasto di reset</w:t>
+              <w:t>Tasto</w:t>
+            </w:r>
+            <w:proofErr w:type="spellEnd"/>
+            <w:r>
+              <w:rPr>
+                <w:color w:val="231F20"/>
+                <w:sz w:val="14"/>
+              </w:rPr>
+              <w:t xml:space="preserve"> di reset</w:t>
             </w:r>
           </w:p>
         </w:tc>
@@ -2603,7 +2968,23 @@
           <w:strike/>
           <w:color w:val="FF0000"/>
         </w:rPr>
-        <w:t>Riga 6 cambiare Verde = acceso fisso CAREL cloud link attivo / lampeggiante Internet connesso</w:t>
+        <w:t xml:space="preserve">Riga 6 cambiare Verde = acceso fisso CAREL </w:t>
+      </w:r>
+      <w:proofErr w:type="spellStart"/>
+      <w:r>
+        <w:rPr>
+          <w:strike/>
+          <w:color w:val="FF0000"/>
+        </w:rPr>
+        <w:t>cloud</w:t>
+      </w:r>
+      <w:proofErr w:type="spellEnd"/>
+      <w:r>
+        <w:rPr>
+          <w:strike/>
+          <w:color w:val="FF0000"/>
+        </w:rPr>
+        <w:t xml:space="preserve"> link attivo / lampeggiante Internet connesso</w:t>
       </w:r>
     </w:p>
     <w:p>
@@ -2631,7 +3012,39 @@
           <w:color w:val="FF0000"/>
           <w:highlight w:val="green"/>
         </w:rPr>
-        <w:t>Led “Link” Verde acceso fisso = CAREL cloud connesso, gateway configurato, Led “Link” rosso acceso fisso = CAREL cloud connesso, gateway non configurato</w:t>
+        <w:t xml:space="preserve">Led “Link” Verde acceso fisso = CAREL </w:t>
+      </w:r>
+      <w:proofErr w:type="spellStart"/>
+      <w:r>
+        <w:rPr>
+          <w:color w:val="FF0000"/>
+          <w:highlight w:val="green"/>
+        </w:rPr>
+        <w:t>cloud</w:t>
+      </w:r>
+      <w:proofErr w:type="spellEnd"/>
+      <w:r>
+        <w:rPr>
+          <w:color w:val="FF0000"/>
+          <w:highlight w:val="green"/>
+        </w:rPr>
+        <w:t xml:space="preserve"> connesso, gateway configurato, Led “Link” rosso acceso fisso = CAREL </w:t>
+      </w:r>
+      <w:proofErr w:type="spellStart"/>
+      <w:r>
+        <w:rPr>
+          <w:color w:val="FF0000"/>
+          <w:highlight w:val="green"/>
+        </w:rPr>
+        <w:t>cloud</w:t>
+      </w:r>
+      <w:proofErr w:type="spellEnd"/>
+      <w:r>
+        <w:rPr>
+          <w:color w:val="FF0000"/>
+          <w:highlight w:val="green"/>
+        </w:rPr>
+        <w:t xml:space="preserve"> connesso, gateway non configurato</w:t>
       </w:r>
       <w:r>
         <w:rPr>
@@ -2936,23 +3349,45 @@
           <w:color w:val="231F20"/>
           <w:sz w:val="15"/>
         </w:rPr>
-        <w:t>1 - Connettore alimentazione 5mm positivo al centro 5..36</w:t>
+        <w:t xml:space="preserve">1 - Connettore alimentazione 5mm positivo al </w:t>
       </w:r>
       <w:r>
         <w:rPr>
           <w:rFonts w:ascii="Myriad Pro Cond" w:hAnsi="Myriad Pro Cond"/>
           <w:color w:val="231F20"/>
           <w:sz w:val="15"/>
-        </w:rPr>
-        <w:t>V</w:t>
+          <w:highlight w:val="magenta"/>
+        </w:rPr>
+        <w:t xml:space="preserve">centro </w:t>
       </w:r>
+      <w:proofErr w:type="gramStart"/>
       <w:r>
         <w:rPr>
           <w:rFonts w:ascii="Myriad Pro Cond" w:hAnsi="Myriad Pro Cond"/>
           <w:color w:val="231F20"/>
           <w:sz w:val="15"/>
-        </w:rPr>
-        <w:t>dc</w:t>
+          <w:highlight w:val="magenta"/>
+        </w:rPr>
+        <w:t>9</w:t>
+      </w:r>
+      <w:r>
+        <w:rPr>
+          <w:rFonts w:ascii="Myriad Pro Cond" w:hAnsi="Myriad Pro Cond"/>
+          <w:color w:val="231F20"/>
+          <w:sz w:val="15"/>
+          <w:highlight w:val="magenta"/>
+        </w:rPr>
+        <w:t>..</w:t>
+      </w:r>
+      <w:proofErr w:type="gramEnd"/>
+      <w:r>
+        <w:rPr>
+          <w:rFonts w:ascii="Myriad Pro Cond" w:hAnsi="Myriad Pro Cond"/>
+          <w:color w:val="231F20"/>
+          <w:sz w:val="15"/>
+          <w:highlight w:val="magenta"/>
+        </w:rPr>
+        <w:t>36Vdc</w:t>
       </w:r>
       <w:r>
         <w:rPr>
@@ -2995,39 +3430,45 @@
           <w:color w:val="231F20"/>
           <w:sz w:val="15"/>
         </w:rPr>
-        <w:t>Connettore per l’alimentazione [+</w:t>
+        <w:t xml:space="preserve">Connettore per l’alimentazione </w:t>
       </w:r>
       <w:r>
         <w:rPr>
           <w:rFonts w:ascii="Myriad Pro Cond" w:hAnsi="Myriad Pro Cond"/>
           <w:color w:val="231F20"/>
           <w:sz w:val="15"/>
-        </w:rPr>
-        <w:t>/</w:t>
+          <w:highlight w:val="magenta"/>
+        </w:rPr>
+        <w:t xml:space="preserve">[+/-] </w:t>
       </w:r>
+      <w:proofErr w:type="gramStart"/>
       <w:r>
         <w:rPr>
           <w:rFonts w:ascii="Myriad Pro Cond" w:hAnsi="Myriad Pro Cond"/>
           <w:color w:val="231F20"/>
           <w:sz w:val="15"/>
-        </w:rPr>
-        <w:t xml:space="preserve">-] </w:t>
+          <w:highlight w:val="magenta"/>
+        </w:rPr>
+        <w:t>9</w:t>
       </w:r>
       <w:r>
         <w:rPr>
           <w:rFonts w:ascii="Myriad Pro Cond" w:hAnsi="Myriad Pro Cond"/>
           <w:color w:val="231F20"/>
           <w:sz w:val="15"/>
-        </w:rPr>
-        <w:t>5..36</w:t>
+          <w:highlight w:val="magenta"/>
+        </w:rPr>
+        <w:t>..</w:t>
       </w:r>
+      <w:proofErr w:type="gramEnd"/>
       <w:r>
         <w:rPr>
           <w:rFonts w:ascii="Myriad Pro Cond" w:hAnsi="Myriad Pro Cond"/>
           <w:color w:val="231F20"/>
           <w:sz w:val="15"/>
-        </w:rPr>
-        <w:t>Vdc</w:t>
+          <w:highlight w:val="magenta"/>
+        </w:rPr>
+        <w:t>36Vdc</w:t>
       </w:r>
       <w:r>
         <w:rPr>
@@ -3064,8 +3505,30 @@
           <w:sz w:val="15"/>
           <w:lang w:val="en-GB"/>
         </w:rPr>
-        <w:t>Power supply connector [+/-] 5..36Vdc</w:t>
+        <w:t xml:space="preserve">Power supply connector </w:t>
       </w:r>
+      <w:r>
+        <w:rPr>
+          <w:rFonts w:ascii="Myriad Pro Cond" w:hAnsi="Myriad Pro Cond"/>
+          <w:color w:val="231F20"/>
+          <w:sz w:val="15"/>
+          <w:highlight w:val="magenta"/>
+          <w:lang w:val="en-GB"/>
+        </w:rPr>
+        <w:t>[+/-] 9</w:t>
+      </w:r>
+      <w:proofErr w:type="gramStart"/>
+      <w:r>
+        <w:rPr>
+          <w:rFonts w:ascii="Myriad Pro Cond" w:hAnsi="Myriad Pro Cond"/>
+          <w:color w:val="231F20"/>
+          <w:sz w:val="15"/>
+          <w:highlight w:val="magenta"/>
+          <w:lang w:val="en-GB"/>
+        </w:rPr>
+        <w:t>..36Vdc</w:t>
+      </w:r>
+      <w:proofErr w:type="gramEnd"/>
       <w:r>
         <w:rPr>
           <w:rFonts w:ascii="Myriad Pro Cond" w:hAnsi="Myriad Pro Cond"/>
@@ -3133,8 +3596,9 @@
           <w:sz w:val="15"/>
           <w:lang w:val="en-GB"/>
         </w:rPr>
-        <w:t xml:space="preserve">Led stato dispositivo </w:t>
+        <w:t xml:space="preserve">Led </w:t>
       </w:r>
+      <w:proofErr w:type="spellStart"/>
       <w:r>
         <w:rPr>
           <w:rFonts w:ascii="Myriad Pro Cond" w:hAnsi="Myriad Pro Cond"/>
@@ -3142,8 +3606,9 @@
           <w:sz w:val="15"/>
           <w:lang w:val="en-GB"/>
         </w:rPr>
-        <w:t>(Verde</w:t>
+        <w:t>stato</w:t>
       </w:r>
+      <w:proofErr w:type="spellEnd"/>
       <w:r>
         <w:rPr>
           <w:rFonts w:ascii="Myriad Pro Cond" w:hAnsi="Myriad Pro Cond"/>
@@ -3151,8 +3616,57 @@
           <w:sz w:val="15"/>
           <w:lang w:val="en-GB"/>
         </w:rPr>
-        <w:t>/Rosso</w:t>
+        <w:t xml:space="preserve"> </w:t>
       </w:r>
+      <w:proofErr w:type="spellStart"/>
+      <w:r>
+        <w:rPr>
+          <w:rFonts w:ascii="Myriad Pro Cond" w:hAnsi="Myriad Pro Cond"/>
+          <w:color w:val="231F20"/>
+          <w:sz w:val="15"/>
+          <w:lang w:val="en-GB"/>
+        </w:rPr>
+        <w:t>dispositivo</w:t>
+      </w:r>
+      <w:proofErr w:type="spellEnd"/>
+      <w:r>
+        <w:rPr>
+          <w:rFonts w:ascii="Myriad Pro Cond" w:hAnsi="Myriad Pro Cond"/>
+          <w:color w:val="231F20"/>
+          <w:sz w:val="15"/>
+          <w:lang w:val="en-GB"/>
+        </w:rPr>
+        <w:t xml:space="preserve"> </w:t>
+      </w:r>
+      <w:r>
+        <w:rPr>
+          <w:rFonts w:ascii="Myriad Pro Cond" w:hAnsi="Myriad Pro Cond"/>
+          <w:color w:val="231F20"/>
+          <w:sz w:val="15"/>
+          <w:lang w:val="en-GB"/>
+        </w:rPr>
+        <w:t>(Verde</w:t>
+      </w:r>
+      <w:r>
+        <w:rPr>
+          <w:rFonts w:ascii="Myriad Pro Cond" w:hAnsi="Myriad Pro Cond"/>
+          <w:color w:val="231F20"/>
+          <w:sz w:val="15"/>
+          <w:lang w:val="en-GB"/>
+        </w:rPr>
+        <w:t>/</w:t>
+      </w:r>
+      <w:proofErr w:type="spellStart"/>
+      <w:r>
+        <w:rPr>
+          <w:rFonts w:ascii="Myriad Pro Cond" w:hAnsi="Myriad Pro Cond"/>
+          <w:color w:val="231F20"/>
+          <w:sz w:val="15"/>
+          <w:lang w:val="en-GB"/>
+        </w:rPr>
+        <w:t>Rosso</w:t>
+      </w:r>
+      <w:proofErr w:type="spellEnd"/>
       <w:r>
         <w:rPr>
           <w:rFonts w:ascii="Myriad Pro Cond" w:hAnsi="Myriad Pro Cond"/>
@@ -3248,8 +3762,9 @@
           <w:sz w:val="15"/>
           <w:lang w:val="en-GB"/>
         </w:rPr>
-        <w:t xml:space="preserve"> (Red) / LED power-on (Red)</w:t>
+        <w:t xml:space="preserve"> (Red) / LED power-on (Red</w:t>
       </w:r>
+      <w:proofErr w:type="gramStart"/>
       <w:r>
         <w:rPr>
           <w:rFonts w:ascii="Myriad Pro Cond" w:hAnsi="Myriad Pro Cond"/>
@@ -3257,8 +3772,9 @@
           <w:sz w:val="15"/>
           <w:lang w:val="en-GB"/>
         </w:rPr>
-        <w:br/>
+        <w:t>)</w:t>
       </w:r>
+      <w:proofErr w:type="gramEnd"/>
       <w:r>
         <w:rPr>
           <w:rFonts w:ascii="Myriad Pro Cond" w:hAnsi="Myriad Pro Cond"/>
@@ -3267,7 +3783,6 @@
           <w:lang w:val="en-GB"/>
         </w:rPr>
         <w:br/>
-        <w:t xml:space="preserve">5 – </w:t>
       </w:r>
       <w:r>
         <w:rPr>
@@ -3276,32 +3791,29 @@
           <w:sz w:val="15"/>
           <w:lang w:val="en-GB"/>
         </w:rPr>
-        <w:t xml:space="preserve">Reset parametri connessione /Reset connection parameters  </w:t>
+        <w:br/>
+        <w:t xml:space="preserve">5 – </w:t>
       </w:r>
-    </w:p>
-    <w:p>
-      <w:pPr>
-        <w:widowControl/>
-        <w:adjustRightInd w:val="0"/>
+      <w:r>
         <w:rPr>
           <w:rFonts w:ascii="Myriad Pro Cond" w:hAnsi="Myriad Pro Cond"/>
           <w:color w:val="231F20"/>
           <w:sz w:val="15"/>
           <w:lang w:val="en-GB"/>
         </w:rPr>
-      </w:pPr>
-    </w:p>
-    <w:p>
-      <w:pPr>
-        <w:widowControl/>
-        <w:adjustRightInd w:val="0"/>
+        <w:t xml:space="preserve">Reset </w:t>
+      </w:r>
+      <w:proofErr w:type="spellStart"/>
+      <w:r>
         <w:rPr>
           <w:rFonts w:ascii="Myriad Pro Cond" w:hAnsi="Myriad Pro Cond"/>
           <w:color w:val="231F20"/>
           <w:sz w:val="15"/>
           <w:lang w:val="en-GB"/>
         </w:rPr>
-      </w:pPr>
+        <w:t>parametri</w:t>
+      </w:r>
+      <w:proofErr w:type="spellEnd"/>
       <w:r>
         <w:rPr>
           <w:rFonts w:ascii="Myriad Pro Cond" w:hAnsi="Myriad Pro Cond"/>
@@ -3309,8 +3821,9 @@
           <w:sz w:val="15"/>
           <w:lang w:val="en-GB"/>
         </w:rPr>
-        <w:t xml:space="preserve">6 – </w:t>
+        <w:t xml:space="preserve"> </w:t>
       </w:r>
+      <w:proofErr w:type="spellStart"/>
       <w:r>
         <w:rPr>
           <w:rFonts w:ascii="Myriad Pro Cond" w:hAnsi="Myriad Pro Cond"/>
@@ -3318,20 +3831,18 @@
           <w:sz w:val="15"/>
           <w:lang w:val="en-GB"/>
         </w:rPr>
-        <w:t>Seriale RS485 Non Optoisolata / RS485 serial not opto-isolated;</w:t>
+        <w:t>connessione</w:t>
       </w:r>
-    </w:p>
-    <w:p>
-      <w:pPr>
-        <w:widowControl/>
-        <w:adjustRightInd w:val="0"/>
+      <w:proofErr w:type="spellEnd"/>
+      <w:r>
         <w:rPr>
           <w:rFonts w:ascii="Myriad Pro Cond" w:hAnsi="Myriad Pro Cond"/>
           <w:color w:val="231F20"/>
           <w:sz w:val="15"/>
           <w:lang w:val="en-GB"/>
         </w:rPr>
-      </w:pPr>
+        <w:t xml:space="preserve"> /Reset connection parameters  </w:t>
+      </w:r>
     </w:p>
     <w:p>
       <w:pPr>
@@ -3344,39 +3855,38 @@
           <w:lang w:val="en-GB"/>
         </w:rPr>
       </w:pPr>
-      <w:r>
+    </w:p>
+    <w:p>
+      <w:pPr>
+        <w:widowControl/>
+        <w:adjustRightInd w:val="0"/>
         <w:rPr>
           <w:rFonts w:ascii="Myriad Pro Cond" w:hAnsi="Myriad Pro Cond"/>
           <w:color w:val="231F20"/>
           <w:sz w:val="15"/>
           <w:lang w:val="en-GB"/>
         </w:rPr>
-        <w:t>7 – Seriale TTL / TTL serial port</w:t>
-      </w:r>
-    </w:p>
-    <w:p>
-      <w:pPr>
-        <w:widowControl/>
-        <w:adjustRightInd w:val="0"/>
+      </w:pPr>
+      <w:r>
         <w:rPr>
           <w:rFonts w:ascii="Myriad Pro Cond" w:hAnsi="Myriad Pro Cond"/>
           <w:color w:val="231F20"/>
           <w:sz w:val="15"/>
           <w:lang w:val="en-GB"/>
         </w:rPr>
-      </w:pPr>
-    </w:p>
-    <w:p>
-      <w:pPr>
-        <w:widowControl/>
-        <w:adjustRightInd w:val="0"/>
+        <w:t xml:space="preserve">6 – </w:t>
+      </w:r>
+      <w:proofErr w:type="spellStart"/>
+      <w:r>
         <w:rPr>
           <w:rFonts w:ascii="Myriad Pro Cond" w:hAnsi="Myriad Pro Cond"/>
           <w:color w:val="231F20"/>
           <w:sz w:val="15"/>
           <w:lang w:val="en-GB"/>
         </w:rPr>
-      </w:pPr>
+        <w:t>Seriale</w:t>
+      </w:r>
+      <w:proofErr w:type="spellEnd"/>
       <w:r>
         <w:rPr>
           <w:rFonts w:ascii="Myriad Pro Cond" w:hAnsi="Myriad Pro Cond"/>
@@ -3384,31 +3894,177 @@
           <w:sz w:val="15"/>
           <w:lang w:val="en-GB"/>
         </w:rPr>
-        <w:t xml:space="preserve">8 – Connettore per antenna Wi-Fi / Wi-Fi Antenna connector  </w:t>
+        <w:t xml:space="preserve"> RS485 Non </w:t>
       </w:r>
-    </w:p>
-    <w:p>
-      <w:pPr>
-        <w:widowControl/>
-        <w:adjustRightInd w:val="0"/>
+      <w:proofErr w:type="spellStart"/>
+      <w:r>
         <w:rPr>
           <w:rFonts w:ascii="Myriad Pro Cond" w:hAnsi="Myriad Pro Cond"/>
           <w:color w:val="231F20"/>
           <w:sz w:val="15"/>
           <w:lang w:val="en-GB"/>
         </w:rPr>
-      </w:pPr>
-    </w:p>
-    <w:p>
-      <w:pPr>
-        <w:widowControl/>
-        <w:adjustRightInd w:val="0"/>
+        <w:t>Optoisolata</w:t>
+      </w:r>
+      <w:proofErr w:type="spellEnd"/>
+      <w:r>
         <w:rPr>
           <w:rFonts w:ascii="Myriad Pro Cond" w:hAnsi="Myriad Pro Cond"/>
           <w:color w:val="231F20"/>
           <w:sz w:val="15"/>
           <w:lang w:val="en-GB"/>
         </w:rPr>
+        <w:t xml:space="preserve"> / RS485 serial not </w:t>
+      </w:r>
+      <w:proofErr w:type="spellStart"/>
+      <w:r>
+        <w:rPr>
+          <w:rFonts w:ascii="Myriad Pro Cond" w:hAnsi="Myriad Pro Cond"/>
+          <w:color w:val="231F20"/>
+          <w:sz w:val="15"/>
+          <w:lang w:val="en-GB"/>
+        </w:rPr>
+        <w:t>opto</w:t>
+      </w:r>
+      <w:proofErr w:type="spellEnd"/>
+      <w:r>
+        <w:rPr>
+          <w:rFonts w:ascii="Myriad Pro Cond" w:hAnsi="Myriad Pro Cond"/>
+          <w:color w:val="231F20"/>
+          <w:sz w:val="15"/>
+          <w:lang w:val="en-GB"/>
+        </w:rPr>
+        <w:t>-isolated;</w:t>
+      </w:r>
+    </w:p>
+    <w:p>
+      <w:pPr>
+        <w:widowControl/>
+        <w:adjustRightInd w:val="0"/>
+        <w:rPr>
+          <w:rFonts w:ascii="Myriad Pro Cond" w:hAnsi="Myriad Pro Cond"/>
+          <w:color w:val="231F20"/>
+          <w:sz w:val="15"/>
+          <w:lang w:val="en-GB"/>
+        </w:rPr>
+      </w:pPr>
+    </w:p>
+    <w:p>
+      <w:pPr>
+        <w:widowControl/>
+        <w:adjustRightInd w:val="0"/>
+        <w:rPr>
+          <w:rFonts w:ascii="Myriad Pro Cond" w:hAnsi="Myriad Pro Cond"/>
+          <w:color w:val="231F20"/>
+          <w:sz w:val="15"/>
+          <w:lang w:val="en-GB"/>
+        </w:rPr>
+      </w:pPr>
+      <w:r>
+        <w:rPr>
+          <w:rFonts w:ascii="Myriad Pro Cond" w:hAnsi="Myriad Pro Cond"/>
+          <w:color w:val="231F20"/>
+          <w:sz w:val="15"/>
+          <w:lang w:val="en-GB"/>
+        </w:rPr>
+        <w:t xml:space="preserve">7 – </w:t>
+      </w:r>
+      <w:proofErr w:type="spellStart"/>
+      <w:r>
+        <w:rPr>
+          <w:rFonts w:ascii="Myriad Pro Cond" w:hAnsi="Myriad Pro Cond"/>
+          <w:color w:val="231F20"/>
+          <w:sz w:val="15"/>
+          <w:lang w:val="en-GB"/>
+        </w:rPr>
+        <w:t>Seriale</w:t>
+      </w:r>
+      <w:proofErr w:type="spellEnd"/>
+      <w:r>
+        <w:rPr>
+          <w:rFonts w:ascii="Myriad Pro Cond" w:hAnsi="Myriad Pro Cond"/>
+          <w:color w:val="231F20"/>
+          <w:sz w:val="15"/>
+          <w:lang w:val="en-GB"/>
+        </w:rPr>
+        <w:t xml:space="preserve"> TTL / TTL serial port</w:t>
+      </w:r>
+    </w:p>
+    <w:p>
+      <w:pPr>
+        <w:widowControl/>
+        <w:adjustRightInd w:val="0"/>
+        <w:rPr>
+          <w:rFonts w:ascii="Myriad Pro Cond" w:hAnsi="Myriad Pro Cond"/>
+          <w:color w:val="231F20"/>
+          <w:sz w:val="15"/>
+          <w:lang w:val="en-GB"/>
+        </w:rPr>
+      </w:pPr>
+    </w:p>
+    <w:p>
+      <w:pPr>
+        <w:widowControl/>
+        <w:adjustRightInd w:val="0"/>
+        <w:rPr>
+          <w:rFonts w:ascii="Myriad Pro Cond" w:hAnsi="Myriad Pro Cond"/>
+          <w:color w:val="231F20"/>
+          <w:sz w:val="15"/>
+          <w:lang w:val="en-GB"/>
+        </w:rPr>
+      </w:pPr>
+      <w:r>
+        <w:rPr>
+          <w:rFonts w:ascii="Myriad Pro Cond" w:hAnsi="Myriad Pro Cond"/>
+          <w:color w:val="231F20"/>
+          <w:sz w:val="15"/>
+          <w:lang w:val="en-GB"/>
+        </w:rPr>
+        <w:t xml:space="preserve">8 – </w:t>
+      </w:r>
+      <w:proofErr w:type="spellStart"/>
+      <w:r>
+        <w:rPr>
+          <w:rFonts w:ascii="Myriad Pro Cond" w:hAnsi="Myriad Pro Cond"/>
+          <w:color w:val="231F20"/>
+          <w:sz w:val="15"/>
+          <w:lang w:val="en-GB"/>
+        </w:rPr>
+        <w:t>Connettore</w:t>
+      </w:r>
+      <w:proofErr w:type="spellEnd"/>
+      <w:r>
+        <w:rPr>
+          <w:rFonts w:ascii="Myriad Pro Cond" w:hAnsi="Myriad Pro Cond"/>
+          <w:color w:val="231F20"/>
+          <w:sz w:val="15"/>
+          <w:lang w:val="en-GB"/>
+        </w:rPr>
+        <w:t xml:space="preserve"> per antenna Wi-Fi / Wi-Fi Antenna connector  </w:t>
+      </w:r>
+    </w:p>
+    <w:p>
+      <w:pPr>
+        <w:widowControl/>
+        <w:adjustRightInd w:val="0"/>
+        <w:rPr>
+          <w:rFonts w:ascii="Myriad Pro Cond" w:hAnsi="Myriad Pro Cond"/>
+          <w:color w:val="231F20"/>
+          <w:sz w:val="15"/>
+          <w:lang w:val="en-GB"/>
+        </w:rPr>
+      </w:pPr>
+    </w:p>
+    <w:p>
+      <w:pPr>
+        <w:widowControl/>
+        <w:adjustRightInd w:val="0"/>
+        <w:rPr>
+          <w:rFonts w:ascii="Myriad Pro Cond" w:hAnsi="Myriad Pro Cond"/>
+          <w:color w:val="231F20"/>
+          <w:sz w:val="15"/>
+          <w:lang w:val="en-GB"/>
+        </w:rPr>
       </w:pPr>
     </w:p>
     <w:p>
@@ -3487,7 +4143,24 @@
           <w:sz w:val="15"/>
         </w:rPr>
         <w:br/>
-        <w:t xml:space="preserve">LED </w:t>
+      </w:r>
+      <w:proofErr w:type="spellStart"/>
+      <w:r>
+        <w:rPr>
+          <w:rFonts w:ascii="Myriad Pro Cond" w:hAnsi="Myriad Pro Cond"/>
+          <w:color w:val="231F20"/>
+          <w:sz w:val="15"/>
+        </w:rPr>
+        <w:t>LED</w:t>
+      </w:r>
+      <w:proofErr w:type="spellEnd"/>
+      <w:r>
+        <w:rPr>
+          <w:rFonts w:ascii="Myriad Pro Cond" w:hAnsi="Myriad Pro Cond"/>
+          <w:color w:val="231F20"/>
+          <w:sz w:val="15"/>
+        </w:rPr>
+        <w:t xml:space="preserve"> </w:t>
       </w:r>
       <w:r>
         <w:rPr>
@@ -3655,7 +4328,25 @@
                 <w:color w:val="231F20"/>
                 <w:sz w:val="15"/>
               </w:rPr>
-              <w:t xml:space="preserve">Sistema configurato e connesso al cloud </w:t>
+              <w:t xml:space="preserve">Sistema configurato e connesso al </w:t>
+            </w:r>
+            <w:proofErr w:type="spellStart"/>
+            <w:r>
+              <w:rPr>
+                <w:rFonts w:ascii="Myriad Pro Cond" w:hAnsi="Myriad Pro Cond"/>
+                <w:color w:val="231F20"/>
+                <w:sz w:val="15"/>
+              </w:rPr>
+              <w:t>cloud</w:t>
+            </w:r>
+            <w:proofErr w:type="spellEnd"/>
+            <w:r>
+              <w:rPr>
+                <w:rFonts w:ascii="Myriad Pro Cond" w:hAnsi="Myriad Pro Cond"/>
+                <w:color w:val="231F20"/>
+                <w:sz w:val="15"/>
+              </w:rPr>
+              <w:t xml:space="preserve"> </w:t>
             </w:r>
           </w:p>
         </w:tc>
@@ -3739,8 +4430,18 @@
                 <w:color w:val="231F20"/>
                 <w:sz w:val="15"/>
               </w:rPr>
-              <w:t xml:space="preserve"> NON connesso al cloud</w:t>
-            </w:r>
+              <w:t xml:space="preserve"> NON connesso al </w:t>
+            </w:r>
+            <w:proofErr w:type="spellStart"/>
+            <w:r>
+              <w:rPr>
+                <w:rFonts w:ascii="Myriad Pro Cond" w:hAnsi="Myriad Pro Cond"/>
+                <w:color w:val="231F20"/>
+                <w:sz w:val="15"/>
+              </w:rPr>
+              <w:t>cloud</w:t>
+            </w:r>
+            <w:proofErr w:type="spellEnd"/>
           </w:p>
         </w:tc>
       </w:tr>
@@ -3810,8 +4511,18 @@
                 <w:color w:val="231F20"/>
                 <w:sz w:val="15"/>
               </w:rPr>
-              <w:t>Sistema non configurato ma connesso al cloud</w:t>
-            </w:r>
+              <w:t xml:space="preserve">Sistema non configurato ma connesso al </w:t>
+            </w:r>
+            <w:proofErr w:type="spellStart"/>
+            <w:r>
+              <w:rPr>
+                <w:rFonts w:ascii="Myriad Pro Cond" w:hAnsi="Myriad Pro Cond"/>
+                <w:color w:val="231F20"/>
+                <w:sz w:val="15"/>
+              </w:rPr>
+              <w:t>cloud</w:t>
+            </w:r>
+            <w:proofErr w:type="spellEnd"/>
           </w:p>
         </w:tc>
       </w:tr>
@@ -4261,14 +4972,32 @@
                 <w:lang w:val="it-IT"/>
               </w:rPr>
               <w:lastRenderedPageBreak/>
-              <w:t xml:space="preserve">Il gateway permette di monitorare un dispositivo collegato in seriale  RS485 </w:t>
-            </w:r>
+              <w:t xml:space="preserve">Il gateway permette di monitorare un dispositivo collegato in </w:t>
+            </w:r>
+            <w:proofErr w:type="gramStart"/>
             <w:r>
               <w:rPr>
                 <w:color w:val="231F20"/>
                 <w:sz w:val="15"/>
                 <w:lang w:val="it-IT"/>
               </w:rPr>
+              <w:t>seriale  RS</w:t>
+            </w:r>
+            <w:proofErr w:type="gramEnd"/>
+            <w:r>
+              <w:rPr>
+                <w:color w:val="231F20"/>
+                <w:sz w:val="15"/>
+                <w:lang w:val="it-IT"/>
+              </w:rPr>
+              <w:t xml:space="preserve">485 </w:t>
+            </w:r>
+            <w:r>
+              <w:rPr>
+                <w:color w:val="231F20"/>
+                <w:sz w:val="15"/>
+                <w:lang w:val="it-IT"/>
+              </w:rPr>
               <w:br/>
             </w:r>
             <w:r>
@@ -4277,14 +5006,32 @@
                 <w:sz w:val="15"/>
                 <w:lang w:val="it-IT"/>
               </w:rPr>
-              <w:t xml:space="preserve">e protocollo Modbus RTU mediante </w:t>
-            </w:r>
+              <w:t xml:space="preserve">e protocollo </w:t>
+            </w:r>
+            <w:proofErr w:type="spellStart"/>
             <w:r>
               <w:rPr>
                 <w:color w:val="231F20"/>
                 <w:sz w:val="15"/>
                 <w:lang w:val="it-IT"/>
               </w:rPr>
+              <w:t>Modbus</w:t>
+            </w:r>
+            <w:proofErr w:type="spellEnd"/>
+            <w:r>
+              <w:rPr>
+                <w:color w:val="231F20"/>
+                <w:sz w:val="15"/>
+                <w:lang w:val="it-IT"/>
+              </w:rPr>
+              <w:t xml:space="preserve"> RTU mediante </w:t>
+            </w:r>
+            <w:r>
+              <w:rPr>
+                <w:color w:val="231F20"/>
+                <w:sz w:val="15"/>
+                <w:lang w:val="it-IT"/>
+              </w:rPr>
               <w:t>una rete Wi-Fi</w:t>
             </w:r>
             <w:r>
@@ -4302,7 +5049,24 @@
                 <w:lang w:val="it-IT"/>
               </w:rPr>
               <w:br/>
-              <w:t>cloud server</w:t>
+            </w:r>
+            <w:proofErr w:type="spellStart"/>
+            <w:r>
+              <w:rPr>
+                <w:color w:val="231F20"/>
+                <w:sz w:val="15"/>
+                <w:lang w:val="it-IT"/>
+              </w:rPr>
+              <w:t>cloud</w:t>
+            </w:r>
+            <w:proofErr w:type="spellEnd"/>
+            <w:r>
+              <w:rPr>
+                <w:color w:val="231F20"/>
+                <w:sz w:val="15"/>
+                <w:lang w:val="it-IT"/>
+              </w:rPr>
+              <w:t xml:space="preserve"> server</w:t>
             </w:r>
             <w:r>
               <w:rPr>
@@ -4445,6 +5209,7 @@
                 <w:lang w:eastAsia="en-US" w:bidi="ar-SA"/>
               </w:rPr>
             </w:pPr>
+            <w:proofErr w:type="gramStart"/>
             <w:r>
               <w:rPr>
                 <w:rFonts w:ascii="MyriadPro-Semibold" w:eastAsiaTheme="minorHAnsi" w:hAnsi="MyriadPro-Semibold" w:cs="MyriadPro-Semibold"/>
@@ -4453,13 +5218,10 @@
                 <w:szCs w:val="16"/>
                 <w:lang w:eastAsia="en-US" w:bidi="ar-SA"/>
               </w:rPr>
-              <w:t>personale di servizio con adeguato addestramento tecnico ed</w:t>
-            </w:r>
-          </w:p>
-          <w:p>
-            <w:pPr>
-              <w:widowControl/>
-              <w:adjustRightInd w:val="0"/>
+              <w:t>personale</w:t>
+            </w:r>
+            <w:proofErr w:type="gramEnd"/>
+            <w:r>
               <w:rPr>
                 <w:rFonts w:ascii="MyriadPro-Semibold" w:eastAsiaTheme="minorHAnsi" w:hAnsi="MyriadPro-Semibold" w:cs="MyriadPro-Semibold"/>
                 <w:color w:val="000000"/>
@@ -4467,8 +5229,13 @@
                 <w:szCs w:val="16"/>
                 <w:lang w:eastAsia="en-US" w:bidi="ar-SA"/>
               </w:rPr>
-            </w:pPr>
-            <w:r>
+              <w:t xml:space="preserve"> di servizio con adeguato addestramento tecnico ed</w:t>
+            </w:r>
+          </w:p>
+          <w:p>
+            <w:pPr>
+              <w:widowControl/>
+              <w:adjustRightInd w:val="0"/>
               <w:rPr>
                 <w:rFonts w:ascii="MyriadPro-Semibold" w:eastAsiaTheme="minorHAnsi" w:hAnsi="MyriadPro-Semibold" w:cs="MyriadPro-Semibold"/>
                 <w:color w:val="000000"/>
@@ -4476,13 +5243,9 @@
                 <w:szCs w:val="16"/>
                 <w:lang w:eastAsia="en-US" w:bidi="ar-SA"/>
               </w:rPr>
-              <w:t>esperienza per essere consapevole dei pericoli a cui può essere</w:t>
-            </w:r>
-          </w:p>
-          <w:p>
-            <w:pPr>
-              <w:widowControl/>
-              <w:adjustRightInd w:val="0"/>
+            </w:pPr>
+            <w:proofErr w:type="gramStart"/>
+            <w:r>
               <w:rPr>
                 <w:rFonts w:ascii="MyriadPro-Semibold" w:eastAsiaTheme="minorHAnsi" w:hAnsi="MyriadPro-Semibold" w:cs="MyriadPro-Semibold"/>
                 <w:color w:val="000000"/>
@@ -4490,7 +5253,9 @@
                 <w:szCs w:val="16"/>
                 <w:lang w:eastAsia="en-US" w:bidi="ar-SA"/>
               </w:rPr>
-            </w:pPr>
+              <w:t>esperienza</w:t>
+            </w:r>
+            <w:proofErr w:type="gramEnd"/>
             <w:r>
               <w:rPr>
                 <w:rFonts w:ascii="MyriadPro-Semibold" w:eastAsiaTheme="minorHAnsi" w:hAnsi="MyriadPro-Semibold" w:cs="MyriadPro-Semibold"/>
@@ -4499,7 +5264,42 @@
                 <w:szCs w:val="16"/>
                 <w:lang w:eastAsia="en-US" w:bidi="ar-SA"/>
               </w:rPr>
-              <w:t>esposto in caso di configurazione erronea (installatori abilitati).</w:t>
+              <w:t xml:space="preserve"> per essere consapevole dei pericoli a cui può essere</w:t>
+            </w:r>
+          </w:p>
+          <w:p>
+            <w:pPr>
+              <w:widowControl/>
+              <w:adjustRightInd w:val="0"/>
+              <w:rPr>
+                <w:rFonts w:ascii="MyriadPro-Semibold" w:eastAsiaTheme="minorHAnsi" w:hAnsi="MyriadPro-Semibold" w:cs="MyriadPro-Semibold"/>
+                <w:color w:val="000000"/>
+                <w:sz w:val="16"/>
+                <w:szCs w:val="16"/>
+                <w:lang w:eastAsia="en-US" w:bidi="ar-SA"/>
+              </w:rPr>
+            </w:pPr>
+            <w:proofErr w:type="gramStart"/>
+            <w:r>
+              <w:rPr>
+                <w:rFonts w:ascii="MyriadPro-Semibold" w:eastAsiaTheme="minorHAnsi" w:hAnsi="MyriadPro-Semibold" w:cs="MyriadPro-Semibold"/>
+                <w:color w:val="000000"/>
+                <w:sz w:val="16"/>
+                <w:szCs w:val="16"/>
+                <w:lang w:eastAsia="en-US" w:bidi="ar-SA"/>
+              </w:rPr>
+              <w:t>esposto</w:t>
+            </w:r>
+            <w:proofErr w:type="gramEnd"/>
+            <w:r>
+              <w:rPr>
+                <w:rFonts w:ascii="MyriadPro-Semibold" w:eastAsiaTheme="minorHAnsi" w:hAnsi="MyriadPro-Semibold" w:cs="MyriadPro-Semibold"/>
+                <w:color w:val="000000"/>
+                <w:sz w:val="16"/>
+                <w:szCs w:val="16"/>
+                <w:lang w:eastAsia="en-US" w:bidi="ar-SA"/>
+              </w:rPr>
+              <w:t xml:space="preserve"> in caso di configurazione erronea (installatori abilitati).</w:t>
             </w:r>
           </w:p>
           <w:p>
@@ -4628,6 +5428,8 @@
                 <w:lang w:eastAsia="en-US" w:bidi="ar-SA"/>
               </w:rPr>
             </w:pPr>
+            <w:proofErr w:type="spellStart"/>
+            <w:proofErr w:type="gramStart"/>
             <w:r>
               <w:rPr>
                 <w:rFonts w:ascii="MyriadPro-Semibold" w:eastAsiaTheme="minorHAnsi" w:hAnsi="MyriadPro-Semibold" w:cs="MyriadPro-Semibold"/>
@@ -4636,7 +5438,63 @@
                 <w:szCs w:val="16"/>
                 <w:lang w:eastAsia="en-US" w:bidi="ar-SA"/>
               </w:rPr>
-              <w:t>configuration (qualified installers).</w:t>
+              <w:t>configuration</w:t>
+            </w:r>
+            <w:proofErr w:type="spellEnd"/>
+            <w:proofErr w:type="gramEnd"/>
+            <w:r>
+              <w:rPr>
+                <w:rFonts w:ascii="MyriadPro-Semibold" w:eastAsiaTheme="minorHAnsi" w:hAnsi="MyriadPro-Semibold" w:cs="MyriadPro-Semibold"/>
+                <w:color w:val="000000"/>
+                <w:sz w:val="16"/>
+                <w:szCs w:val="16"/>
+                <w:lang w:eastAsia="en-US" w:bidi="ar-SA"/>
+              </w:rPr>
+              <w:t xml:space="preserve"> (</w:t>
+            </w:r>
+            <w:proofErr w:type="spellStart"/>
+            <w:r>
+              <w:rPr>
+                <w:rFonts w:ascii="MyriadPro-Semibold" w:eastAsiaTheme="minorHAnsi" w:hAnsi="MyriadPro-Semibold" w:cs="MyriadPro-Semibold"/>
+                <w:color w:val="000000"/>
+                <w:sz w:val="16"/>
+                <w:szCs w:val="16"/>
+                <w:lang w:eastAsia="en-US" w:bidi="ar-SA"/>
+              </w:rPr>
+              <w:t>qualified</w:t>
+            </w:r>
+            <w:proofErr w:type="spellEnd"/>
+            <w:r>
+              <w:rPr>
+                <w:rFonts w:ascii="MyriadPro-Semibold" w:eastAsiaTheme="minorHAnsi" w:hAnsi="MyriadPro-Semibold" w:cs="MyriadPro-Semibold"/>
+                <w:color w:val="000000"/>
+                <w:sz w:val="16"/>
+                <w:szCs w:val="16"/>
+                <w:lang w:eastAsia="en-US" w:bidi="ar-SA"/>
+              </w:rPr>
+              <w:t xml:space="preserve"> </w:t>
+            </w:r>
+            <w:proofErr w:type="spellStart"/>
+            <w:r>
+              <w:rPr>
+                <w:rFonts w:ascii="MyriadPro-Semibold" w:eastAsiaTheme="minorHAnsi" w:hAnsi="MyriadPro-Semibold" w:cs="MyriadPro-Semibold"/>
+                <w:color w:val="000000"/>
+                <w:sz w:val="16"/>
+                <w:szCs w:val="16"/>
+                <w:lang w:eastAsia="en-US" w:bidi="ar-SA"/>
+              </w:rPr>
+              <w:t>installers</w:t>
+            </w:r>
+            <w:proofErr w:type="spellEnd"/>
+            <w:r>
+              <w:rPr>
+                <w:rFonts w:ascii="MyriadPro-Semibold" w:eastAsiaTheme="minorHAnsi" w:hAnsi="MyriadPro-Semibold" w:cs="MyriadPro-Semibold"/>
+                <w:color w:val="000000"/>
+                <w:sz w:val="16"/>
+                <w:szCs w:val="16"/>
+                <w:lang w:eastAsia="en-US" w:bidi="ar-SA"/>
+              </w:rPr>
+              <w:t>).</w:t>
             </w:r>
           </w:p>
           <w:p>
@@ -4782,7 +5640,27 @@
                 <w:szCs w:val="16"/>
                 <w:lang w:eastAsia="en-US" w:bidi="ar-SA"/>
               </w:rPr>
-              <w:t>che nella scatola di CloudGate siano presenti:</w:t>
+              <w:t xml:space="preserve">che nella scatola di </w:t>
+            </w:r>
+            <w:proofErr w:type="spellStart"/>
+            <w:r>
+              <w:rPr>
+                <w:rFonts w:ascii="MyriadPro-Light" w:eastAsiaTheme="minorHAnsi" w:hAnsi="MyriadPro-Light" w:cs="MyriadPro-Light"/>
+                <w:sz w:val="16"/>
+                <w:szCs w:val="16"/>
+                <w:lang w:eastAsia="en-US" w:bidi="ar-SA"/>
+              </w:rPr>
+              <w:t>CloudGate</w:t>
+            </w:r>
+            <w:proofErr w:type="spellEnd"/>
+            <w:r>
+              <w:rPr>
+                <w:rFonts w:ascii="MyriadPro-Light" w:eastAsiaTheme="minorHAnsi" w:hAnsi="MyriadPro-Light" w:cs="MyriadPro-Light"/>
+                <w:sz w:val="16"/>
+                <w:szCs w:val="16"/>
+                <w:lang w:eastAsia="en-US" w:bidi="ar-SA"/>
+              </w:rPr>
+              <w:t xml:space="preserve"> siano presenti:</w:t>
             </w:r>
           </w:p>
           <w:p>
@@ -4913,6 +5791,7 @@
                 <w:lang w:eastAsia="en-US" w:bidi="ar-SA"/>
               </w:rPr>
             </w:pPr>
+            <w:proofErr w:type="gramStart"/>
             <w:r>
               <w:rPr>
                 <w:rFonts w:ascii="MyriadPro-Semibold" w:eastAsiaTheme="minorHAnsi" w:hAnsi="MyriadPro-Semibold" w:cs="MyriadPro-Semibold"/>
@@ -4922,6 +5801,7 @@
               </w:rPr>
               <w:t>seguenti</w:t>
             </w:r>
+            <w:proofErr w:type="gramEnd"/>
             <w:r>
               <w:rPr>
                 <w:rFonts w:ascii="MyriadPro-Semibold" w:eastAsiaTheme="minorHAnsi" w:hAnsi="MyriadPro-Semibold" w:cs="MyriadPro-Semibold"/>
@@ -4982,14 +5862,25 @@
                 <w:lang w:eastAsia="en-US" w:bidi="ar-SA"/>
               </w:rPr>
             </w:pPr>
-            <w:r>
-              <w:rPr>
-                <w:rFonts w:ascii="MyriadPro-Light" w:eastAsiaTheme="minorHAnsi" w:hAnsi="MyriadPro-Light" w:cs="MyriadPro-Light"/>
-                <w:sz w:val="16"/>
-                <w:szCs w:val="16"/>
-                <w:lang w:eastAsia="en-US" w:bidi="ar-SA"/>
-              </w:rPr>
-              <w:t>tecniche;</w:t>
+            <w:proofErr w:type="gramStart"/>
+            <w:r>
+              <w:rPr>
+                <w:rFonts w:ascii="MyriadPro-Light" w:eastAsiaTheme="minorHAnsi" w:hAnsi="MyriadPro-Light" w:cs="MyriadPro-Light"/>
+                <w:sz w:val="16"/>
+                <w:szCs w:val="16"/>
+                <w:lang w:eastAsia="en-US" w:bidi="ar-SA"/>
+              </w:rPr>
+              <w:t>tecniche</w:t>
+            </w:r>
+            <w:proofErr w:type="gramEnd"/>
+            <w:r>
+              <w:rPr>
+                <w:rFonts w:ascii="MyriadPro-Light" w:eastAsiaTheme="minorHAnsi" w:hAnsi="MyriadPro-Light" w:cs="MyriadPro-Light"/>
+                <w:sz w:val="16"/>
+                <w:szCs w:val="16"/>
+                <w:lang w:eastAsia="en-US" w:bidi="ar-SA"/>
+              </w:rPr>
+              <w:t>;</w:t>
             </w:r>
           </w:p>
           <w:p>
@@ -5306,6 +6197,7 @@
                 <w:lang w:eastAsia="en-US" w:bidi="ar-SA"/>
               </w:rPr>
             </w:pPr>
+            <w:proofErr w:type="gramStart"/>
             <w:r>
               <w:rPr>
                 <w:rFonts w:ascii="MyriadPro-Light" w:eastAsiaTheme="minorHAnsi" w:hAnsi="MyriadPro-Light" w:cs="MyriadPro-Light"/>
@@ -5322,7 +6214,17 @@
                 <w:szCs w:val="16"/>
                 <w:lang w:eastAsia="en-US" w:bidi="ar-SA"/>
               </w:rPr>
-              <w:t>uatamente dal segnale Wi-Fi.</w:t>
+              <w:t>uatamente</w:t>
+            </w:r>
+            <w:proofErr w:type="gramEnd"/>
+            <w:r>
+              <w:rPr>
+                <w:rFonts w:ascii="MyriadPro-Light" w:eastAsiaTheme="minorHAnsi" w:hAnsi="MyriadPro-Light" w:cs="MyriadPro-Light"/>
+                <w:sz w:val="16"/>
+                <w:szCs w:val="16"/>
+                <w:lang w:eastAsia="en-US" w:bidi="ar-SA"/>
+              </w:rPr>
+              <w:t xml:space="preserve"> dal segnale Wi-Fi.</w:t>
             </w:r>
           </w:p>
           <w:p>
@@ -5420,7 +6322,29 @@
                 <w:szCs w:val="16"/>
                 <w:lang w:val="en-GB" w:eastAsia="en-US" w:bidi="ar-SA"/>
               </w:rPr>
-              <w:t>Before performing any operations, check that the CloudGate contains:</w:t>
+              <w:t xml:space="preserve">Before performing any operations, check that the </w:t>
+            </w:r>
+            <w:proofErr w:type="spellStart"/>
+            <w:r>
+              <w:rPr>
+                <w:rFonts w:ascii="MyriadPro-Light" w:eastAsiaTheme="minorHAnsi" w:hAnsi="MyriadPro-Light" w:cs="MyriadPro-Light"/>
+                <w:color w:val="000000"/>
+                <w:sz w:val="16"/>
+                <w:szCs w:val="16"/>
+                <w:lang w:val="en-GB" w:eastAsia="en-US" w:bidi="ar-SA"/>
+              </w:rPr>
+              <w:t>CloudGate</w:t>
+            </w:r>
+            <w:proofErr w:type="spellEnd"/>
+            <w:r>
+              <w:rPr>
+                <w:rFonts w:ascii="MyriadPro-Light" w:eastAsiaTheme="minorHAnsi" w:hAnsi="MyriadPro-Light" w:cs="MyriadPro-Light"/>
+                <w:color w:val="000000"/>
+                <w:sz w:val="16"/>
+                <w:szCs w:val="16"/>
+                <w:lang w:val="en-GB" w:eastAsia="en-US" w:bidi="ar-SA"/>
+              </w:rPr>
+              <w:t xml:space="preserve"> contains:</w:t>
             </w:r>
           </w:p>
           <w:p>
@@ -5522,7 +6446,29 @@
                 <w:szCs w:val="16"/>
                 <w:lang w:val="en-GB" w:eastAsia="en-US" w:bidi="ar-SA"/>
               </w:rPr>
-              <w:t>4. terminals kit.</w:t>
+              <w:t xml:space="preserve">4. </w:t>
+            </w:r>
+            <w:proofErr w:type="gramStart"/>
+            <w:r>
+              <w:rPr>
+                <w:rFonts w:ascii="MyriadPro-Light" w:eastAsiaTheme="minorHAnsi" w:hAnsi="MyriadPro-Light" w:cs="MyriadPro-Light"/>
+                <w:color w:val="000000"/>
+                <w:sz w:val="16"/>
+                <w:szCs w:val="16"/>
+                <w:lang w:val="en-GB" w:eastAsia="en-US" w:bidi="ar-SA"/>
+              </w:rPr>
+              <w:t>terminals</w:t>
+            </w:r>
+            <w:proofErr w:type="gramEnd"/>
+            <w:r>
+              <w:rPr>
+                <w:rFonts w:ascii="MyriadPro-Light" w:eastAsiaTheme="minorHAnsi" w:hAnsi="MyriadPro-Light" w:cs="MyriadPro-Light"/>
+                <w:color w:val="000000"/>
+                <w:sz w:val="16"/>
+                <w:szCs w:val="16"/>
+                <w:lang w:val="en-GB" w:eastAsia="en-US" w:bidi="ar-SA"/>
+              </w:rPr>
+              <w:t xml:space="preserve"> kit.</w:t>
             </w:r>
           </w:p>
           <w:p>
@@ -5871,15 +6817,27 @@
               </w:rPr>
               <w:t xml:space="preserve">• </w:t>
             </w:r>
-            <w:r>
-              <w:rPr>
-                <w:rFonts w:ascii="MyriadPro-Light" w:eastAsiaTheme="minorHAnsi" w:hAnsi="MyriadPro-Light" w:cs="MyriadPro-Light"/>
-                <w:color w:val="000000"/>
-                <w:sz w:val="16"/>
-                <w:szCs w:val="16"/>
-                <w:lang w:val="en-GB" w:eastAsia="en-US" w:bidi="ar-SA"/>
-              </w:rPr>
-              <w:t>environments where explosives or mixes of flammable gases are</w:t>
+            <w:proofErr w:type="gramStart"/>
+            <w:r>
+              <w:rPr>
+                <w:rFonts w:ascii="MyriadPro-Light" w:eastAsiaTheme="minorHAnsi" w:hAnsi="MyriadPro-Light" w:cs="MyriadPro-Light"/>
+                <w:color w:val="000000"/>
+                <w:sz w:val="16"/>
+                <w:szCs w:val="16"/>
+                <w:lang w:val="en-GB" w:eastAsia="en-US" w:bidi="ar-SA"/>
+              </w:rPr>
+              <w:t>environments</w:t>
+            </w:r>
+            <w:proofErr w:type="gramEnd"/>
+            <w:r>
+              <w:rPr>
+                <w:rFonts w:ascii="MyriadPro-Light" w:eastAsiaTheme="minorHAnsi" w:hAnsi="MyriadPro-Light" w:cs="MyriadPro-Light"/>
+                <w:color w:val="000000"/>
+                <w:sz w:val="16"/>
+                <w:szCs w:val="16"/>
+                <w:lang w:val="en-GB" w:eastAsia="en-US" w:bidi="ar-SA"/>
+              </w:rPr>
+              <w:t xml:space="preserve"> where explosives or mixes of flammable gases are</w:t>
             </w:r>
             <w:r>
               <w:rPr>
@@ -6129,6 +7087,7 @@
                 <w:lang w:eastAsia="en-US" w:bidi="ar-SA"/>
               </w:rPr>
             </w:pPr>
+            <w:proofErr w:type="gramStart"/>
             <w:r>
               <w:rPr>
                 <w:rFonts w:ascii="MyriadPro-Light" w:eastAsiaTheme="minorHAnsi" w:hAnsi="MyriadPro-Light" w:cs="MyriadPro-Light"/>
@@ -6137,30 +7096,30 @@
                 <w:szCs w:val="15"/>
                 <w:lang w:eastAsia="en-US" w:bidi="ar-SA"/>
               </w:rPr>
-              <w:t>Alimentazione : 5..36 Vdc +5% /-5%</w:t>
-            </w:r>
-          </w:p>
-          <w:p>
-            <w:pPr>
-              <w:widowControl/>
-              <w:adjustRightInd w:val="0"/>
+              <w:t xml:space="preserve">Alimentazione </w:t>
+            </w:r>
+            <w:r>
               <w:rPr>
                 <w:rFonts w:ascii="MyriadPro-Light" w:eastAsiaTheme="minorHAnsi" w:hAnsi="MyriadPro-Light" w:cs="MyriadPro-Light"/>
                 <w:color w:val="000000"/>
                 <w:sz w:val="15"/>
                 <w:szCs w:val="15"/>
-                <w:lang w:eastAsia="en-US" w:bidi="ar-SA"/>
-              </w:rPr>
-            </w:pPr>
+                <w:highlight w:val="magenta"/>
+                <w:lang w:eastAsia="en-US" w:bidi="ar-SA"/>
+              </w:rPr>
+              <w:t>:</w:t>
+            </w:r>
+            <w:proofErr w:type="gramEnd"/>
             <w:r>
               <w:rPr>
                 <w:rFonts w:ascii="MyriadPro-Light" w:eastAsiaTheme="minorHAnsi" w:hAnsi="MyriadPro-Light" w:cs="MyriadPro-Light"/>
                 <w:color w:val="000000"/>
                 <w:sz w:val="15"/>
                 <w:szCs w:val="15"/>
-                <w:lang w:eastAsia="en-US" w:bidi="ar-SA"/>
-              </w:rPr>
-              <w:t xml:space="preserve">Potenza ingresso Max </w:t>
+                <w:highlight w:val="magenta"/>
+                <w:lang w:eastAsia="en-US" w:bidi="ar-SA"/>
+              </w:rPr>
+              <w:t xml:space="preserve"> 9</w:t>
             </w:r>
             <w:r>
               <w:rPr>
@@ -6168,34 +7127,40 @@
                 <w:color w:val="000000"/>
                 <w:sz w:val="15"/>
                 <w:szCs w:val="15"/>
-                <w:lang w:eastAsia="en-US" w:bidi="ar-SA"/>
-              </w:rPr>
-              <w:t>2.</w:t>
-            </w:r>
+                <w:highlight w:val="magenta"/>
+                <w:lang w:eastAsia="en-US" w:bidi="ar-SA"/>
+              </w:rPr>
+              <w:t xml:space="preserve">..36 </w:t>
+            </w:r>
+            <w:proofErr w:type="spellStart"/>
             <w:r>
               <w:rPr>
                 <w:rFonts w:ascii="MyriadPro-Light" w:eastAsiaTheme="minorHAnsi" w:hAnsi="MyriadPro-Light" w:cs="MyriadPro-Light"/>
                 <w:color w:val="000000"/>
                 <w:sz w:val="15"/>
                 <w:szCs w:val="15"/>
-                <w:lang w:eastAsia="en-US" w:bidi="ar-SA"/>
-              </w:rPr>
-              <w:t>5W @5V</w:t>
-            </w:r>
-          </w:p>
-          <w:p>
-            <w:pPr>
-              <w:widowControl/>
-              <w:adjustRightInd w:val="0"/>
+                <w:highlight w:val="magenta"/>
+                <w:lang w:eastAsia="en-US" w:bidi="ar-SA"/>
+              </w:rPr>
+              <w:t>Vdc</w:t>
+            </w:r>
+            <w:proofErr w:type="spellEnd"/>
+            <w:r>
               <w:rPr>
                 <w:rFonts w:ascii="MyriadPro-Light" w:eastAsiaTheme="minorHAnsi" w:hAnsi="MyriadPro-Light" w:cs="MyriadPro-Light"/>
                 <w:color w:val="000000"/>
                 <w:sz w:val="15"/>
                 <w:szCs w:val="15"/>
-                <w:lang w:eastAsia="en-US" w:bidi="ar-SA"/>
-              </w:rPr>
-            </w:pPr>
-            <w:r>
+                <w:highlight w:val="magenta"/>
+                <w:lang w:eastAsia="en-US" w:bidi="ar-SA"/>
+              </w:rPr>
+              <w:t xml:space="preserve"> +5% /-5%</w:t>
+            </w:r>
+          </w:p>
+          <w:p>
+            <w:pPr>
+              <w:widowControl/>
+              <w:adjustRightInd w:val="0"/>
               <w:rPr>
                 <w:rFonts w:ascii="MyriadPro-Light" w:eastAsiaTheme="minorHAnsi" w:hAnsi="MyriadPro-Light" w:cs="MyriadPro-Light"/>
                 <w:color w:val="000000"/>
@@ -6203,13 +7168,8 @@
                 <w:szCs w:val="15"/>
                 <w:lang w:eastAsia="en-US" w:bidi="ar-SA"/>
               </w:rPr>
-              <w:t>Cond. di Funzionamento -10T60 °C, 90% U.R. non-condensante</w:t>
-            </w:r>
-          </w:p>
-          <w:p>
-            <w:pPr>
-              <w:widowControl/>
-              <w:adjustRightInd w:val="0"/>
+            </w:pPr>
+            <w:r>
               <w:rPr>
                 <w:rFonts w:ascii="MyriadPro-Light" w:eastAsiaTheme="minorHAnsi" w:hAnsi="MyriadPro-Light" w:cs="MyriadPro-Light"/>
                 <w:color w:val="000000"/>
@@ -6217,82 +7177,256 @@
                 <w:szCs w:val="15"/>
                 <w:lang w:eastAsia="en-US" w:bidi="ar-SA"/>
               </w:rPr>
-            </w:pPr>
+              <w:t xml:space="preserve">Potenza ingresso </w:t>
+            </w:r>
+            <w:proofErr w:type="spellStart"/>
             <w:r>
               <w:rPr>
                 <w:rFonts w:ascii="MyriadPro-Light" w:eastAsiaTheme="minorHAnsi" w:hAnsi="MyriadPro-Light" w:cs="MyriadPro-Light"/>
                 <w:color w:val="000000"/>
                 <w:sz w:val="15"/>
                 <w:szCs w:val="15"/>
-                <w:lang w:eastAsia="en-US" w:bidi="ar-SA"/>
-              </w:rPr>
-              <w:t>Cond. di Stoccaggio -40T70 °C, 90% U.R. non-condensante</w:t>
-            </w:r>
-          </w:p>
-          <w:p>
-            <w:pPr>
-              <w:widowControl/>
-              <w:adjustRightInd w:val="0"/>
+                <w:highlight w:val="magenta"/>
+                <w:lang w:eastAsia="en-US" w:bidi="ar-SA"/>
+              </w:rPr>
+              <w:t>Max</w:t>
+            </w:r>
+            <w:proofErr w:type="spellEnd"/>
+            <w:r>
               <w:rPr>
                 <w:rFonts w:ascii="MyriadPro-Light" w:eastAsiaTheme="minorHAnsi" w:hAnsi="MyriadPro-Light" w:cs="MyriadPro-Light"/>
                 <w:color w:val="000000"/>
                 <w:sz w:val="15"/>
                 <w:szCs w:val="15"/>
-                <w:lang w:eastAsia="en-US" w:bidi="ar-SA"/>
-              </w:rPr>
-            </w:pPr>
+                <w:highlight w:val="magenta"/>
+                <w:lang w:eastAsia="en-US" w:bidi="ar-SA"/>
+              </w:rPr>
+              <w:t xml:space="preserve"> </w:t>
+            </w:r>
             <w:r>
               <w:rPr>
                 <w:rFonts w:ascii="MyriadPro-Light" w:eastAsiaTheme="minorHAnsi" w:hAnsi="MyriadPro-Light" w:cs="MyriadPro-Light"/>
                 <w:color w:val="000000"/>
                 <w:sz w:val="15"/>
                 <w:szCs w:val="15"/>
-                <w:lang w:eastAsia="en-US" w:bidi="ar-SA"/>
-              </w:rPr>
-              <w:t xml:space="preserve">Porte seriali : </w:t>
-            </w:r>
-          </w:p>
-          <w:p>
-            <w:pPr>
-              <w:widowControl/>
-              <w:adjustRightInd w:val="0"/>
+                <w:highlight w:val="magenta"/>
+                <w:lang w:eastAsia="en-US" w:bidi="ar-SA"/>
+              </w:rPr>
+              <w:t>0.</w:t>
+            </w:r>
+            <w:r>
               <w:rPr>
                 <w:rFonts w:ascii="MyriadPro-Light" w:eastAsiaTheme="minorHAnsi" w:hAnsi="MyriadPro-Light" w:cs="MyriadPro-Light"/>
                 <w:color w:val="000000"/>
                 <w:sz w:val="15"/>
                 <w:szCs w:val="15"/>
-                <w:lang w:eastAsia="en-US" w:bidi="ar-SA"/>
-              </w:rPr>
-            </w:pPr>
+                <w:highlight w:val="magenta"/>
+                <w:lang w:eastAsia="en-US" w:bidi="ar-SA"/>
+              </w:rPr>
+              <w:t>5</w:t>
+            </w:r>
             <w:r>
               <w:rPr>
                 <w:rFonts w:ascii="MyriadPro-Light" w:eastAsiaTheme="minorHAnsi" w:hAnsi="MyriadPro-Light" w:cs="MyriadPro-Light"/>
                 <w:color w:val="000000"/>
                 <w:sz w:val="15"/>
                 <w:szCs w:val="15"/>
-                <w:lang w:eastAsia="en-US" w:bidi="ar-SA"/>
-              </w:rPr>
-              <w:t>- 1 RS485 Master non optoisolata</w:t>
-            </w:r>
-          </w:p>
-          <w:p>
-            <w:pPr>
-              <w:widowControl/>
-              <w:adjustRightInd w:val="0"/>
+                <w:highlight w:val="magenta"/>
+                <w:lang w:eastAsia="en-US" w:bidi="ar-SA"/>
+              </w:rPr>
+              <w:t>A@</w:t>
+            </w:r>
+            <w:r>
               <w:rPr>
                 <w:rFonts w:ascii="MyriadPro-Light" w:eastAsiaTheme="minorHAnsi" w:hAnsi="MyriadPro-Light" w:cs="MyriadPro-Light"/>
                 <w:color w:val="000000"/>
                 <w:sz w:val="15"/>
                 <w:szCs w:val="15"/>
-                <w:lang w:eastAsia="en-US" w:bidi="ar-SA"/>
-              </w:rPr>
-            </w:pPr>
+                <w:highlight w:val="magenta"/>
+                <w:lang w:eastAsia="en-US" w:bidi="ar-SA"/>
+              </w:rPr>
+              <w:t>9</w:t>
+            </w:r>
             <w:r>
               <w:rPr>
                 <w:rFonts w:ascii="MyriadPro-Light" w:eastAsiaTheme="minorHAnsi" w:hAnsi="MyriadPro-Light" w:cs="MyriadPro-Light"/>
                 <w:color w:val="000000"/>
                 <w:sz w:val="15"/>
                 <w:szCs w:val="15"/>
+                <w:highlight w:val="magenta"/>
+                <w:lang w:eastAsia="en-US" w:bidi="ar-SA"/>
+              </w:rPr>
+              <w:t>V</w:t>
+            </w:r>
+          </w:p>
+          <w:p>
+            <w:pPr>
+              <w:widowControl/>
+              <w:adjustRightInd w:val="0"/>
+              <w:rPr>
+                <w:rFonts w:ascii="MyriadPro-Light" w:eastAsiaTheme="minorHAnsi" w:hAnsi="MyriadPro-Light" w:cs="MyriadPro-Light"/>
+                <w:color w:val="000000"/>
+                <w:sz w:val="15"/>
+                <w:szCs w:val="15"/>
+                <w:lang w:eastAsia="en-US" w:bidi="ar-SA"/>
+              </w:rPr>
+            </w:pPr>
+            <w:proofErr w:type="spellStart"/>
+            <w:r>
+              <w:rPr>
+                <w:rFonts w:ascii="MyriadPro-Light" w:eastAsiaTheme="minorHAnsi" w:hAnsi="MyriadPro-Light" w:cs="MyriadPro-Light"/>
+                <w:color w:val="000000"/>
+                <w:sz w:val="15"/>
+                <w:szCs w:val="15"/>
+                <w:lang w:eastAsia="en-US" w:bidi="ar-SA"/>
+              </w:rPr>
+              <w:t>Cond</w:t>
+            </w:r>
+            <w:proofErr w:type="spellEnd"/>
+            <w:r>
+              <w:rPr>
+                <w:rFonts w:ascii="MyriadPro-Light" w:eastAsiaTheme="minorHAnsi" w:hAnsi="MyriadPro-Light" w:cs="MyriadPro-Light"/>
+                <w:color w:val="000000"/>
+                <w:sz w:val="15"/>
+                <w:szCs w:val="15"/>
+                <w:lang w:eastAsia="en-US" w:bidi="ar-SA"/>
+              </w:rPr>
+              <w:t>. di Funzionamento -10T60 °C, 90% U.R. non-condensante</w:t>
+            </w:r>
+          </w:p>
+          <w:p>
+            <w:pPr>
+              <w:widowControl/>
+              <w:adjustRightInd w:val="0"/>
+              <w:rPr>
+                <w:rFonts w:ascii="MyriadPro-Light" w:eastAsiaTheme="minorHAnsi" w:hAnsi="MyriadPro-Light" w:cs="MyriadPro-Light"/>
+                <w:color w:val="000000"/>
+                <w:sz w:val="15"/>
+                <w:szCs w:val="15"/>
+                <w:lang w:eastAsia="en-US" w:bidi="ar-SA"/>
+              </w:rPr>
+            </w:pPr>
+            <w:proofErr w:type="spellStart"/>
+            <w:r>
+              <w:rPr>
+                <w:rFonts w:ascii="MyriadPro-Light" w:eastAsiaTheme="minorHAnsi" w:hAnsi="MyriadPro-Light" w:cs="MyriadPro-Light"/>
+                <w:color w:val="000000"/>
+                <w:sz w:val="15"/>
+                <w:szCs w:val="15"/>
+                <w:lang w:eastAsia="en-US" w:bidi="ar-SA"/>
+              </w:rPr>
+              <w:t>Cond</w:t>
+            </w:r>
+            <w:proofErr w:type="spellEnd"/>
+            <w:r>
+              <w:rPr>
+                <w:rFonts w:ascii="MyriadPro-Light" w:eastAsiaTheme="minorHAnsi" w:hAnsi="MyriadPro-Light" w:cs="MyriadPro-Light"/>
+                <w:color w:val="000000"/>
+                <w:sz w:val="15"/>
+                <w:szCs w:val="15"/>
+                <w:lang w:eastAsia="en-US" w:bidi="ar-SA"/>
+              </w:rPr>
+              <w:t>. di Stoccaggio -40T70 °C, 90% U.R. non-condensante</w:t>
+            </w:r>
+          </w:p>
+          <w:p>
+            <w:pPr>
+              <w:widowControl/>
+              <w:adjustRightInd w:val="0"/>
+              <w:rPr>
+                <w:rFonts w:ascii="MyriadPro-Light" w:eastAsiaTheme="minorHAnsi" w:hAnsi="MyriadPro-Light" w:cs="MyriadPro-Light"/>
+                <w:color w:val="000000"/>
+                <w:sz w:val="15"/>
+                <w:szCs w:val="15"/>
+                <w:lang w:eastAsia="en-US" w:bidi="ar-SA"/>
+              </w:rPr>
+            </w:pPr>
+            <w:r>
+              <w:rPr>
+                <w:rFonts w:ascii="MyriadPro-Light" w:eastAsiaTheme="minorHAnsi" w:hAnsi="MyriadPro-Light" w:cs="MyriadPro-Light"/>
+                <w:color w:val="000000"/>
+                <w:sz w:val="15"/>
+                <w:szCs w:val="15"/>
+                <w:lang w:eastAsia="en-US" w:bidi="ar-SA"/>
+              </w:rPr>
+              <w:t xml:space="preserve">Porte </w:t>
+            </w:r>
+            <w:proofErr w:type="gramStart"/>
+            <w:r>
+              <w:rPr>
+                <w:rFonts w:ascii="MyriadPro-Light" w:eastAsiaTheme="minorHAnsi" w:hAnsi="MyriadPro-Light" w:cs="MyriadPro-Light"/>
+                <w:color w:val="000000"/>
+                <w:sz w:val="15"/>
+                <w:szCs w:val="15"/>
+                <w:lang w:eastAsia="en-US" w:bidi="ar-SA"/>
+              </w:rPr>
+              <w:t>seriali :</w:t>
+            </w:r>
+            <w:proofErr w:type="gramEnd"/>
+            <w:r>
+              <w:rPr>
+                <w:rFonts w:ascii="MyriadPro-Light" w:eastAsiaTheme="minorHAnsi" w:hAnsi="MyriadPro-Light" w:cs="MyriadPro-Light"/>
+                <w:color w:val="000000"/>
+                <w:sz w:val="15"/>
+                <w:szCs w:val="15"/>
+                <w:lang w:eastAsia="en-US" w:bidi="ar-SA"/>
+              </w:rPr>
+              <w:t xml:space="preserve"> </w:t>
+            </w:r>
+          </w:p>
+          <w:p>
+            <w:pPr>
+              <w:widowControl/>
+              <w:adjustRightInd w:val="0"/>
+              <w:rPr>
+                <w:rFonts w:ascii="MyriadPro-Light" w:eastAsiaTheme="minorHAnsi" w:hAnsi="MyriadPro-Light" w:cs="MyriadPro-Light"/>
+                <w:color w:val="000000"/>
+                <w:sz w:val="15"/>
+                <w:szCs w:val="15"/>
+                <w:lang w:eastAsia="en-US" w:bidi="ar-SA"/>
+              </w:rPr>
+            </w:pPr>
+            <w:r>
+              <w:rPr>
+                <w:rFonts w:ascii="MyriadPro-Light" w:eastAsiaTheme="minorHAnsi" w:hAnsi="MyriadPro-Light" w:cs="MyriadPro-Light"/>
+                <w:color w:val="000000"/>
+                <w:sz w:val="15"/>
+                <w:szCs w:val="15"/>
+                <w:lang w:eastAsia="en-US" w:bidi="ar-SA"/>
+              </w:rPr>
+              <w:t xml:space="preserve">- 1 RS485 Master non </w:t>
+            </w:r>
+            <w:proofErr w:type="spellStart"/>
+            <w:r>
+              <w:rPr>
+                <w:rFonts w:ascii="MyriadPro-Light" w:eastAsiaTheme="minorHAnsi" w:hAnsi="MyriadPro-Light" w:cs="MyriadPro-Light"/>
+                <w:color w:val="000000"/>
+                <w:sz w:val="15"/>
+                <w:szCs w:val="15"/>
+                <w:lang w:eastAsia="en-US" w:bidi="ar-SA"/>
+              </w:rPr>
+              <w:t>optoisolata</w:t>
+            </w:r>
+            <w:proofErr w:type="spellEnd"/>
+          </w:p>
+          <w:p>
+            <w:pPr>
+              <w:widowControl/>
+              <w:adjustRightInd w:val="0"/>
+              <w:rPr>
+                <w:rFonts w:ascii="MyriadPro-Light" w:eastAsiaTheme="minorHAnsi" w:hAnsi="MyriadPro-Light" w:cs="MyriadPro-Light"/>
+                <w:color w:val="000000"/>
+                <w:sz w:val="15"/>
+                <w:szCs w:val="15"/>
+                <w:lang w:eastAsia="en-US" w:bidi="ar-SA"/>
+              </w:rPr>
+            </w:pPr>
+            <w:r>
+              <w:rPr>
+                <w:rFonts w:ascii="MyriadPro-Light" w:eastAsiaTheme="minorHAnsi" w:hAnsi="MyriadPro-Light" w:cs="MyriadPro-Light"/>
+                <w:color w:val="000000"/>
+                <w:sz w:val="15"/>
+                <w:szCs w:val="15"/>
                 <w:lang w:eastAsia="en-US" w:bidi="ar-SA"/>
               </w:rPr>
               <w:t xml:space="preserve">- 1 TTL 5V </w:t>
@@ -6619,6 +7753,7 @@
                 <w:lang w:eastAsia="en-US" w:bidi="ar-SA"/>
               </w:rPr>
             </w:pPr>
+            <w:proofErr w:type="spellStart"/>
             <w:r>
               <w:rPr>
                 <w:rFonts w:ascii="MyriadPro-Light" w:eastAsiaTheme="minorHAnsi" w:hAnsi="MyriadPro-Light" w:cs="MyriadPro-Light"/>
@@ -6627,7 +7762,18 @@
                 <w:szCs w:val="15"/>
                 <w:lang w:eastAsia="en-US" w:bidi="ar-SA"/>
               </w:rPr>
-              <w:t xml:space="preserve">Safety: </w:t>
+              <w:t>Safety</w:t>
+            </w:r>
+            <w:proofErr w:type="spellEnd"/>
+            <w:r>
+              <w:rPr>
+                <w:rFonts w:ascii="MyriadPro-Light" w:eastAsiaTheme="minorHAnsi" w:hAnsi="MyriadPro-Light" w:cs="MyriadPro-Light"/>
+                <w:color w:val="000000"/>
+                <w:sz w:val="15"/>
+                <w:szCs w:val="15"/>
+                <w:lang w:eastAsia="en-US" w:bidi="ar-SA"/>
+              </w:rPr>
+              <w:t xml:space="preserve">: </w:t>
             </w:r>
             <w:r>
               <w:rPr>
@@ -7022,15 +8168,27 @@
                 <w:lang w:eastAsia="en-US" w:bidi="ar-SA"/>
               </w:rPr>
             </w:pPr>
-            <w:r>
-              <w:rPr>
-                <w:rFonts w:ascii="MyriadPro-Light" w:eastAsiaTheme="minorHAnsi" w:hAnsi="MyriadPro-Light" w:cs="MyriadPro-Light"/>
-                <w:color w:val="000000"/>
-                <w:sz w:val="16"/>
-                <w:szCs w:val="16"/>
-                <w:lang w:eastAsia="en-US" w:bidi="ar-SA"/>
-              </w:rPr>
-              <w:t>alimentazione.</w:t>
+            <w:proofErr w:type="gramStart"/>
+            <w:r>
+              <w:rPr>
+                <w:rFonts w:ascii="MyriadPro-Light" w:eastAsiaTheme="minorHAnsi" w:hAnsi="MyriadPro-Light" w:cs="MyriadPro-Light"/>
+                <w:color w:val="000000"/>
+                <w:sz w:val="16"/>
+                <w:szCs w:val="16"/>
+                <w:lang w:eastAsia="en-US" w:bidi="ar-SA"/>
+              </w:rPr>
+              <w:t>alimentazione</w:t>
+            </w:r>
+            <w:proofErr w:type="gramEnd"/>
+            <w:r>
+              <w:rPr>
+                <w:rFonts w:ascii="MyriadPro-Light" w:eastAsiaTheme="minorHAnsi" w:hAnsi="MyriadPro-Light" w:cs="MyriadPro-Light"/>
+                <w:color w:val="000000"/>
+                <w:sz w:val="16"/>
+                <w:szCs w:val="16"/>
+                <w:lang w:eastAsia="en-US" w:bidi="ar-SA"/>
+              </w:rPr>
+              <w:t>.</w:t>
             </w:r>
           </w:p>
           <w:p>
@@ -7123,7 +8281,7 @@
                 <w:szCs w:val="15"/>
                 <w:lang w:val="en-GB" w:eastAsia="en-US" w:bidi="ar-SA"/>
               </w:rPr>
-              <w:t xml:space="preserve"> : 5..36Vdc  </w:t>
+              <w:t xml:space="preserve"> : </w:t>
             </w:r>
             <w:r>
               <w:rPr>
@@ -7131,6 +8289,38 @@
                 <w:color w:val="000000"/>
                 <w:sz w:val="15"/>
                 <w:szCs w:val="15"/>
+                <w:highlight w:val="magenta"/>
+                <w:lang w:val="en-GB" w:eastAsia="en-US" w:bidi="ar-SA"/>
+              </w:rPr>
+              <w:t>9</w:t>
+            </w:r>
+            <w:r>
+              <w:rPr>
+                <w:rFonts w:ascii="MyriadPro-Light" w:eastAsiaTheme="minorHAnsi" w:hAnsi="MyriadPro-Light" w:cs="MyriadPro-Light"/>
+                <w:color w:val="000000"/>
+                <w:sz w:val="15"/>
+                <w:szCs w:val="15"/>
+                <w:highlight w:val="magenta"/>
+                <w:lang w:val="en-GB" w:eastAsia="en-US" w:bidi="ar-SA"/>
+              </w:rPr>
+              <w:t>..36Vdc</w:t>
+            </w:r>
+            <w:r>
+              <w:rPr>
+                <w:rFonts w:ascii="MyriadPro-Light" w:eastAsiaTheme="minorHAnsi" w:hAnsi="MyriadPro-Light" w:cs="MyriadPro-Light"/>
+                <w:color w:val="000000"/>
+                <w:sz w:val="15"/>
+                <w:szCs w:val="15"/>
+                <w:lang w:val="en-GB" w:eastAsia="en-US" w:bidi="ar-SA"/>
+              </w:rPr>
+              <w:t xml:space="preserve">  </w:t>
+            </w:r>
+            <w:r>
+              <w:rPr>
+                <w:rFonts w:ascii="MyriadPro-Light" w:eastAsiaTheme="minorHAnsi" w:hAnsi="MyriadPro-Light" w:cs="MyriadPro-Light"/>
+                <w:color w:val="000000"/>
+                <w:sz w:val="15"/>
+                <w:szCs w:val="15"/>
                 <w:lang w:val="en-GB" w:eastAsia="en-US" w:bidi="ar-SA"/>
               </w:rPr>
               <w:t>+5% /-5%</w:t>
@@ -7166,7 +8356,7 @@
                 <w:szCs w:val="15"/>
                 <w:lang w:val="en-GB" w:eastAsia="en-US" w:bidi="ar-SA"/>
               </w:rPr>
-              <w:t xml:space="preserve"> 2.</w:t>
+              <w:t xml:space="preserve"> </w:t>
             </w:r>
             <w:r>
               <w:rPr>
@@ -7176,6 +8366,28 @@
                 <w:szCs w:val="15"/>
                 <w:lang w:val="en-GB" w:eastAsia="en-US" w:bidi="ar-SA"/>
               </w:rPr>
+              <w:t xml:space="preserve">Max </w:t>
+            </w:r>
+            <w:r>
+              <w:rPr>
+                <w:rFonts w:ascii="MyriadPro-Light" w:eastAsiaTheme="minorHAnsi" w:hAnsi="MyriadPro-Light" w:cs="MyriadPro-Light"/>
+                <w:color w:val="000000"/>
+                <w:sz w:val="15"/>
+                <w:szCs w:val="15"/>
+                <w:highlight w:val="magenta"/>
+                <w:lang w:val="en-GB" w:eastAsia="en-US" w:bidi="ar-SA"/>
+              </w:rPr>
+              <w:t>0.</w:t>
+            </w:r>
+            <w:r>
+              <w:rPr>
+                <w:rFonts w:ascii="MyriadPro-Light" w:eastAsiaTheme="minorHAnsi" w:hAnsi="MyriadPro-Light" w:cs="MyriadPro-Light"/>
+                <w:color w:val="000000"/>
+                <w:sz w:val="15"/>
+                <w:szCs w:val="15"/>
+                <w:highlight w:val="magenta"/>
+                <w:lang w:val="en-GB" w:eastAsia="en-US" w:bidi="ar-SA"/>
+              </w:rPr>
               <w:t>5</w:t>
             </w:r>
             <w:r>
@@ -7184,9 +8396,10 @@
                 <w:color w:val="000000"/>
                 <w:sz w:val="15"/>
                 <w:szCs w:val="15"/>
-                <w:lang w:val="en-GB" w:eastAsia="en-US" w:bidi="ar-SA"/>
-              </w:rPr>
-              <w:t>W Max</w:t>
+                <w:highlight w:val="magenta"/>
+                <w:lang w:val="en-GB" w:eastAsia="en-US" w:bidi="ar-SA"/>
+              </w:rPr>
+              <w:t>A@</w:t>
             </w:r>
             <w:r>
               <w:rPr>
@@ -7194,24 +8407,27 @@
                 <w:color w:val="000000"/>
                 <w:sz w:val="15"/>
                 <w:szCs w:val="15"/>
-                <w:lang w:val="en-GB" w:eastAsia="en-US" w:bidi="ar-SA"/>
-              </w:rPr>
-              <w:t xml:space="preserve"> @5V</w:t>
-            </w:r>
-          </w:p>
-          <w:p>
-            <w:pPr>
-              <w:widowControl/>
-              <w:adjustRightInd w:val="0"/>
+                <w:highlight w:val="magenta"/>
+                <w:lang w:val="en-GB" w:eastAsia="en-US" w:bidi="ar-SA"/>
+              </w:rPr>
+              <w:t>9</w:t>
+            </w:r>
+            <w:r>
               <w:rPr>
                 <w:rFonts w:ascii="MyriadPro-Light" w:eastAsiaTheme="minorHAnsi" w:hAnsi="MyriadPro-Light" w:cs="MyriadPro-Light"/>
                 <w:color w:val="000000"/>
                 <w:sz w:val="15"/>
                 <w:szCs w:val="15"/>
-                <w:lang w:val="en-GB" w:eastAsia="en-US" w:bidi="ar-SA"/>
-              </w:rPr>
-            </w:pPr>
-            <w:r>
+                <w:highlight w:val="magenta"/>
+                <w:lang w:val="en-GB" w:eastAsia="en-US" w:bidi="ar-SA"/>
+              </w:rPr>
+              <w:t>V</w:t>
+            </w:r>
+          </w:p>
+          <w:p>
+            <w:pPr>
+              <w:widowControl/>
+              <w:adjustRightInd w:val="0"/>
               <w:rPr>
                 <w:rFonts w:ascii="MyriadPro-Light" w:eastAsiaTheme="minorHAnsi" w:hAnsi="MyriadPro-Light" w:cs="MyriadPro-Light"/>
                 <w:color w:val="000000"/>
@@ -7219,6 +8435,15 @@
                 <w:szCs w:val="15"/>
                 <w:lang w:val="en-GB" w:eastAsia="en-US" w:bidi="ar-SA"/>
               </w:rPr>
+            </w:pPr>
+            <w:r>
+              <w:rPr>
+                <w:rFonts w:ascii="MyriadPro-Light" w:eastAsiaTheme="minorHAnsi" w:hAnsi="MyriadPro-Light" w:cs="MyriadPro-Light"/>
+                <w:color w:val="000000"/>
+                <w:sz w:val="15"/>
+                <w:szCs w:val="15"/>
+                <w:lang w:val="en-GB" w:eastAsia="en-US" w:bidi="ar-SA"/>
+              </w:rPr>
               <w:t>Operating conditions -</w:t>
             </w:r>
             <w:r>
@@ -7308,13 +8533,10 @@
                 <w:szCs w:val="15"/>
                 <w:lang w:val="en-GB" w:eastAsia="en-US" w:bidi="ar-SA"/>
               </w:rPr>
-              <w:t>- 1 RS485 Master non opto-isolated</w:t>
-            </w:r>
-          </w:p>
-          <w:p>
-            <w:pPr>
-              <w:widowControl/>
-              <w:adjustRightInd w:val="0"/>
+              <w:t xml:space="preserve">- 1 RS485 Master non </w:t>
+            </w:r>
+            <w:proofErr w:type="spellStart"/>
+            <w:r>
               <w:rPr>
                 <w:rFonts w:ascii="MyriadPro-Light" w:eastAsiaTheme="minorHAnsi" w:hAnsi="MyriadPro-Light" w:cs="MyriadPro-Light"/>
                 <w:color w:val="000000"/>
@@ -7322,7 +8544,9 @@
                 <w:szCs w:val="15"/>
                 <w:lang w:val="en-GB" w:eastAsia="en-US" w:bidi="ar-SA"/>
               </w:rPr>
-            </w:pPr>
+              <w:t>opto</w:t>
+            </w:r>
+            <w:proofErr w:type="spellEnd"/>
             <w:r>
               <w:rPr>
                 <w:rFonts w:ascii="MyriadPro-Light" w:eastAsiaTheme="minorHAnsi" w:hAnsi="MyriadPro-Light" w:cs="MyriadPro-Light"/>
@@ -7331,6 +8555,29 @@
                 <w:szCs w:val="15"/>
                 <w:lang w:val="en-GB" w:eastAsia="en-US" w:bidi="ar-SA"/>
               </w:rPr>
+              <w:t>-isolated</w:t>
+            </w:r>
+          </w:p>
+          <w:p>
+            <w:pPr>
+              <w:widowControl/>
+              <w:adjustRightInd w:val="0"/>
+              <w:rPr>
+                <w:rFonts w:ascii="MyriadPro-Light" w:eastAsiaTheme="minorHAnsi" w:hAnsi="MyriadPro-Light" w:cs="MyriadPro-Light"/>
+                <w:color w:val="000000"/>
+                <w:sz w:val="15"/>
+                <w:szCs w:val="15"/>
+                <w:lang w:val="en-GB" w:eastAsia="en-US" w:bidi="ar-SA"/>
+              </w:rPr>
+            </w:pPr>
+            <w:r>
+              <w:rPr>
+                <w:rFonts w:ascii="MyriadPro-Light" w:eastAsiaTheme="minorHAnsi" w:hAnsi="MyriadPro-Light" w:cs="MyriadPro-Light"/>
+                <w:color w:val="000000"/>
+                <w:sz w:val="15"/>
+                <w:szCs w:val="15"/>
+                <w:lang w:val="en-GB" w:eastAsia="en-US" w:bidi="ar-SA"/>
+              </w:rPr>
               <w:t xml:space="preserve">- 1 TTL 5V </w:t>
             </w:r>
             <w:r>
@@ -7456,7 +8703,19 @@
                 <w:szCs w:val="15"/>
                 <w:lang w:val="en-GB" w:eastAsia="en-US" w:bidi="ar-SA"/>
               </w:rPr>
-              <w:t>EN 301 489-17 Ver. 3.1.1 - EN 300 328 Ver. 2.1.1</w:t>
+              <w:t>EN 301 489-17 Ver. 3.1.1 -</w:t>
+            </w:r>
+            <w:bookmarkStart w:id="0" w:name="_GoBack"/>
+            <w:bookmarkEnd w:id="0"/>
+            <w:r>
+              <w:rPr>
+                <w:rFonts w:ascii="MyriadPro-Light" w:eastAsiaTheme="minorHAnsi" w:hAnsi="MyriadPro-Light" w:cs="MyriadPro-Light"/>
+                <w:color w:val="000000"/>
+                <w:sz w:val="15"/>
+                <w:szCs w:val="15"/>
+                <w:lang w:val="en-GB" w:eastAsia="en-US" w:bidi="ar-SA"/>
+              </w:rPr>
+              <w:t xml:space="preserve"> EN 300 328 Ver. 2.1.1</w:t>
             </w:r>
           </w:p>
           <w:p>
@@ -7953,7 +9212,29 @@
                 <w:szCs w:val="16"/>
                 <w:lang w:val="en-GB" w:eastAsia="en-US" w:bidi="ar-SA"/>
               </w:rPr>
-              <w:t>power supply, 100/230Vac-24Vdc (10W ±2% 1 DIN-module, Minimum Temperature = -25°C).</w:t>
+              <w:t xml:space="preserve">power supply, 100/230Vac-24Vdc (10W ±2% 1 DIN-module, Minimum Temperature = </w:t>
+            </w:r>
+            <w:proofErr w:type="gramStart"/>
+            <w:r>
+              <w:rPr>
+                <w:rFonts w:ascii="MyriadPro-Light" w:eastAsiaTheme="minorHAnsi" w:hAnsi="MyriadPro-Light" w:cs="MyriadPro-Light"/>
+                <w:color w:val="000000"/>
+                <w:sz w:val="16"/>
+                <w:szCs w:val="16"/>
+                <w:lang w:val="en-GB" w:eastAsia="en-US" w:bidi="ar-SA"/>
+              </w:rPr>
+              <w:t>-25°C</w:t>
+            </w:r>
+            <w:proofErr w:type="gramEnd"/>
+            <w:r>
+              <w:rPr>
+                <w:rFonts w:ascii="MyriadPro-Light" w:eastAsiaTheme="minorHAnsi" w:hAnsi="MyriadPro-Light" w:cs="MyriadPro-Light"/>
+                <w:color w:val="000000"/>
+                <w:sz w:val="16"/>
+                <w:szCs w:val="16"/>
+                <w:lang w:val="en-GB" w:eastAsia="en-US" w:bidi="ar-SA"/>
+              </w:rPr>
+              <w:t>).</w:t>
             </w:r>
           </w:p>
           <w:p>
@@ -8064,15 +9345,29 @@
                 <w:lang w:val="en-GB" w:eastAsia="en-US" w:bidi="ar-SA"/>
               </w:rPr>
             </w:pPr>
-            <w:r>
-              <w:rPr>
-                <w:rFonts w:ascii="MyriadPro-Light" w:eastAsiaTheme="minorHAnsi" w:hAnsi="MyriadPro-Light" w:cs="MyriadPro-Light"/>
-                <w:color w:val="000000"/>
-                <w:sz w:val="16"/>
-                <w:szCs w:val="16"/>
-                <w:lang w:eastAsia="en-US" w:bidi="ar-SA"/>
-              </w:rPr>
-              <w:t>supply.</w:t>
+            <w:proofErr w:type="spellStart"/>
+            <w:proofErr w:type="gramStart"/>
+            <w:r>
+              <w:rPr>
+                <w:rFonts w:ascii="MyriadPro-Light" w:eastAsiaTheme="minorHAnsi" w:hAnsi="MyriadPro-Light" w:cs="MyriadPro-Light"/>
+                <w:color w:val="000000"/>
+                <w:sz w:val="16"/>
+                <w:szCs w:val="16"/>
+                <w:lang w:eastAsia="en-US" w:bidi="ar-SA"/>
+              </w:rPr>
+              <w:t>supply</w:t>
+            </w:r>
+            <w:proofErr w:type="spellEnd"/>
+            <w:proofErr w:type="gramEnd"/>
+            <w:r>
+              <w:rPr>
+                <w:rFonts w:ascii="MyriadPro-Light" w:eastAsiaTheme="minorHAnsi" w:hAnsi="MyriadPro-Light" w:cs="MyriadPro-Light"/>
+                <w:color w:val="000000"/>
+                <w:sz w:val="16"/>
+                <w:szCs w:val="16"/>
+                <w:lang w:eastAsia="en-US" w:bidi="ar-SA"/>
+              </w:rPr>
+              <w:t>.</w:t>
             </w:r>
           </w:p>
         </w:tc>
@@ -8297,15 +9592,27 @@
                 <w:lang w:eastAsia="en-US" w:bidi="ar-SA"/>
               </w:rPr>
             </w:pPr>
-            <w:r>
-              <w:rPr>
-                <w:rFonts w:ascii="MyriadPro-Light" w:eastAsiaTheme="minorHAnsi" w:hAnsi="MyriadPro-Light" w:cs="MyriadPro-Light"/>
-                <w:color w:val="000000"/>
-                <w:sz w:val="16"/>
-                <w:szCs w:val="16"/>
-                <w:lang w:eastAsia="en-US" w:bidi="ar-SA"/>
-              </w:rPr>
-              <w:t xml:space="preserve">schermato AWG24, </w:t>
+            <w:proofErr w:type="gramStart"/>
+            <w:r>
+              <w:rPr>
+                <w:rFonts w:ascii="MyriadPro-Light" w:eastAsiaTheme="minorHAnsi" w:hAnsi="MyriadPro-Light" w:cs="MyriadPro-Light"/>
+                <w:color w:val="000000"/>
+                <w:sz w:val="16"/>
+                <w:szCs w:val="16"/>
+                <w:lang w:eastAsia="en-US" w:bidi="ar-SA"/>
+              </w:rPr>
+              <w:t>schermato</w:t>
+            </w:r>
+            <w:proofErr w:type="gramEnd"/>
+            <w:r>
+              <w:rPr>
+                <w:rFonts w:ascii="MyriadPro-Light" w:eastAsiaTheme="minorHAnsi" w:hAnsi="MyriadPro-Light" w:cs="MyriadPro-Light"/>
+                <w:color w:val="000000"/>
+                <w:sz w:val="16"/>
+                <w:szCs w:val="16"/>
+                <w:lang w:eastAsia="en-US" w:bidi="ar-SA"/>
+              </w:rPr>
+              <w:t xml:space="preserve"> AWG24, </w:t>
             </w:r>
             <w:r>
               <w:rPr>
@@ -8325,7 +9632,29 @@
                 <w:szCs w:val="16"/>
                 <w:lang w:eastAsia="en-US" w:bidi="ar-SA"/>
               </w:rPr>
-              <w:t>. Le resistenze di terminazione 120 Ω, 1/4W sul primo e sull’ultimo  dispositivo della rete vanno messe se la lunghezza della stessa supera i 100 m. Le resistenze, sono da collegare tra i morsetti seriale + e -:</w:t>
+              <w:t xml:space="preserve">. Le resistenze di terminazione 120 Ω, 1/4W sul primo e </w:t>
+            </w:r>
+            <w:proofErr w:type="gramStart"/>
+            <w:r>
+              <w:rPr>
+                <w:rFonts w:ascii="MyriadPro-Light" w:eastAsiaTheme="minorHAnsi" w:hAnsi="MyriadPro-Light" w:cs="MyriadPro-Light"/>
+                <w:color w:val="000000"/>
+                <w:sz w:val="16"/>
+                <w:szCs w:val="16"/>
+                <w:lang w:eastAsia="en-US" w:bidi="ar-SA"/>
+              </w:rPr>
+              <w:t>sull’ultimo  dispositivo</w:t>
+            </w:r>
+            <w:proofErr w:type="gramEnd"/>
+            <w:r>
+              <w:rPr>
+                <w:rFonts w:ascii="MyriadPro-Light" w:eastAsiaTheme="minorHAnsi" w:hAnsi="MyriadPro-Light" w:cs="MyriadPro-Light"/>
+                <w:color w:val="000000"/>
+                <w:sz w:val="16"/>
+                <w:szCs w:val="16"/>
+                <w:lang w:eastAsia="en-US" w:bidi="ar-SA"/>
+              </w:rPr>
+              <w:t xml:space="preserve"> della rete vanno messe se la lunghezza della stessa supera i 100 m. Le resistenze, sono da collegare tra i morsetti seriale + e -:</w:t>
             </w:r>
           </w:p>
           <w:p>
@@ -8358,7 +9687,29 @@
                 <w:szCs w:val="16"/>
                 <w:lang w:eastAsia="en-US" w:bidi="ar-SA"/>
               </w:rPr>
-              <w:t>rispettare la polarità (-,+,GND);</w:t>
+              <w:t>rispettare la polarità (</w:t>
+            </w:r>
+            <w:proofErr w:type="gramStart"/>
+            <w:r>
+              <w:rPr>
+                <w:rFonts w:ascii="MyriadPro-Light" w:eastAsiaTheme="minorHAnsi" w:hAnsi="MyriadPro-Light" w:cs="MyriadPro-Light"/>
+                <w:color w:val="000000"/>
+                <w:sz w:val="16"/>
+                <w:szCs w:val="16"/>
+                <w:lang w:eastAsia="en-US" w:bidi="ar-SA"/>
+              </w:rPr>
+              <w:t>-,+</w:t>
+            </w:r>
+            <w:proofErr w:type="gramEnd"/>
+            <w:r>
+              <w:rPr>
+                <w:rFonts w:ascii="MyriadPro-Light" w:eastAsiaTheme="minorHAnsi" w:hAnsi="MyriadPro-Light" w:cs="MyriadPro-Light"/>
+                <w:color w:val="000000"/>
+                <w:sz w:val="16"/>
+                <w:szCs w:val="16"/>
+                <w:lang w:eastAsia="en-US" w:bidi="ar-SA"/>
+              </w:rPr>
+              <w:t>,GND);</w:t>
             </w:r>
           </w:p>
           <w:p>
@@ -8447,7 +9798,51 @@
                 <w:szCs w:val="16"/>
                 <w:lang w:eastAsia="en-US" w:bidi="ar-SA"/>
               </w:rPr>
-              <w:t>Per migliorare l’immunità del controllo ai disturbi elettromagnetici, il cavo di collegamento delle seriali deve essere a coppie ritorte (twisted pair) schermato, bipolare o tripolare in dipendenza dall’isolamento della seriale.</w:t>
+              <w:t>Per migliorare l’immunità del controllo ai disturbi elettromagnetici, il cavo di collegamento delle seriali deve essere a coppie ritorte (</w:t>
+            </w:r>
+            <w:proofErr w:type="spellStart"/>
+            <w:r>
+              <w:rPr>
+                <w:rFonts w:ascii="MyriadPro-Light" w:eastAsiaTheme="minorHAnsi" w:hAnsi="MyriadPro-Light" w:cs="MyriadPro-Light"/>
+                <w:color w:val="000000"/>
+                <w:sz w:val="16"/>
+                <w:szCs w:val="16"/>
+                <w:lang w:eastAsia="en-US" w:bidi="ar-SA"/>
+              </w:rPr>
+              <w:t>twisted</w:t>
+            </w:r>
+            <w:proofErr w:type="spellEnd"/>
+            <w:r>
+              <w:rPr>
+                <w:rFonts w:ascii="MyriadPro-Light" w:eastAsiaTheme="minorHAnsi" w:hAnsi="MyriadPro-Light" w:cs="MyriadPro-Light"/>
+                <w:color w:val="000000"/>
+                <w:sz w:val="16"/>
+                <w:szCs w:val="16"/>
+                <w:lang w:eastAsia="en-US" w:bidi="ar-SA"/>
+              </w:rPr>
+              <w:t xml:space="preserve"> </w:t>
+            </w:r>
+            <w:proofErr w:type="spellStart"/>
+            <w:r>
+              <w:rPr>
+                <w:rFonts w:ascii="MyriadPro-Light" w:eastAsiaTheme="minorHAnsi" w:hAnsi="MyriadPro-Light" w:cs="MyriadPro-Light"/>
+                <w:color w:val="000000"/>
+                <w:sz w:val="16"/>
+                <w:szCs w:val="16"/>
+                <w:lang w:eastAsia="en-US" w:bidi="ar-SA"/>
+              </w:rPr>
+              <w:t>pair</w:t>
+            </w:r>
+            <w:proofErr w:type="spellEnd"/>
+            <w:r>
+              <w:rPr>
+                <w:rFonts w:ascii="MyriadPro-Light" w:eastAsiaTheme="minorHAnsi" w:hAnsi="MyriadPro-Light" w:cs="MyriadPro-Light"/>
+                <w:color w:val="000000"/>
+                <w:sz w:val="16"/>
+                <w:szCs w:val="16"/>
+                <w:lang w:eastAsia="en-US" w:bidi="ar-SA"/>
+              </w:rPr>
+              <w:t>) schermato, bipolare o tripolare in dipendenza dall’isolamento della seriale.</w:t>
             </w:r>
           </w:p>
         </w:tc>
@@ -8571,14 +9966,25 @@
               </w:rPr>
               <w:t xml:space="preserve"> </w:t>
             </w:r>
-            <w:r>
-              <w:rPr>
-                <w:rFonts w:ascii="MyriadPro-Light" w:eastAsiaTheme="minorHAnsi" w:hAnsi="MyriadPro-Light" w:cs="MyriadPro-Light"/>
-                <w:sz w:val="16"/>
-                <w:szCs w:val="16"/>
-                <w:lang w:val="en-GB" w:eastAsia="en-US" w:bidi="ar-SA"/>
-              </w:rPr>
-              <w:t>must be connected even if the length exceeds 100 meters.</w:t>
+            <w:proofErr w:type="gramStart"/>
+            <w:r>
+              <w:rPr>
+                <w:rFonts w:ascii="MyriadPro-Light" w:eastAsiaTheme="minorHAnsi" w:hAnsi="MyriadPro-Light" w:cs="MyriadPro-Light"/>
+                <w:sz w:val="16"/>
+                <w:szCs w:val="16"/>
+                <w:lang w:val="en-GB" w:eastAsia="en-US" w:bidi="ar-SA"/>
+              </w:rPr>
+              <w:t>must be connected</w:t>
+            </w:r>
+            <w:proofErr w:type="gramEnd"/>
+            <w:r>
+              <w:rPr>
+                <w:rFonts w:ascii="MyriadPro-Light" w:eastAsiaTheme="minorHAnsi" w:hAnsi="MyriadPro-Light" w:cs="MyriadPro-Light"/>
+                <w:sz w:val="16"/>
+                <w:szCs w:val="16"/>
+                <w:lang w:val="en-GB" w:eastAsia="en-US" w:bidi="ar-SA"/>
+              </w:rPr>
+              <w:t xml:space="preserve"> even if the length exceeds 100 meters.</w:t>
             </w:r>
           </w:p>
           <w:p>
@@ -9044,7 +10450,27 @@
                 <w:szCs w:val="16"/>
                 <w:lang w:eastAsia="en-US" w:bidi="ar-SA"/>
               </w:rPr>
-              <w:t xml:space="preserve"> opportuno remotare l'antenna. Il quadro elettrico metallico deve essere connesso a terra. A tale scopo utilizzare la prolunga BMBSTEWA00 (Wi-Fi) </w:t>
+              <w:t xml:space="preserve"> opportuno </w:t>
+            </w:r>
+            <w:proofErr w:type="spellStart"/>
+            <w:r>
+              <w:rPr>
+                <w:rFonts w:ascii="MyriadPro-Light" w:eastAsiaTheme="minorHAnsi" w:hAnsi="MyriadPro-Light" w:cs="MyriadPro-Light"/>
+                <w:sz w:val="16"/>
+                <w:szCs w:val="16"/>
+                <w:lang w:eastAsia="en-US" w:bidi="ar-SA"/>
+              </w:rPr>
+              <w:t>remotare</w:t>
+            </w:r>
+            <w:proofErr w:type="spellEnd"/>
+            <w:r>
+              <w:rPr>
+                <w:rFonts w:ascii="MyriadPro-Light" w:eastAsiaTheme="minorHAnsi" w:hAnsi="MyriadPro-Light" w:cs="MyriadPro-Light"/>
+                <w:sz w:val="16"/>
+                <w:szCs w:val="16"/>
+                <w:lang w:eastAsia="en-US" w:bidi="ar-SA"/>
+              </w:rPr>
+              <w:t xml:space="preserve"> l'antenna. Il quadro elettrico metallico deve essere connesso a terra. A tale scopo utilizzare la prolunga BMBSTEWA00 (Wi-Fi) </w:t>
             </w:r>
             <w:r>
               <w:rPr>
@@ -9101,8 +10527,19 @@
                 <w:szCs w:val="16"/>
                 <w:lang w:eastAsia="en-US" w:bidi="ar-SA"/>
               </w:rPr>
-              <w:t>Non esporre l’antenna agli agenti atmosferici (pioggia, UV, fulmini, ecc. )</w:t>
-            </w:r>
+              <w:t xml:space="preserve">Non esporre l’antenna agli agenti atmosferici (pioggia, UV, fulmini, </w:t>
+            </w:r>
+            <w:proofErr w:type="gramStart"/>
+            <w:r>
+              <w:rPr>
+                <w:rFonts w:ascii="MyriadPro-Light" w:eastAsiaTheme="minorHAnsi" w:hAnsi="MyriadPro-Light" w:cs="MyriadPro-Light"/>
+                <w:sz w:val="16"/>
+                <w:szCs w:val="16"/>
+                <w:lang w:eastAsia="en-US" w:bidi="ar-SA"/>
+              </w:rPr>
+              <w:t>ecc. )</w:t>
+            </w:r>
+            <w:proofErr w:type="gramEnd"/>
             <w:r>
               <w:rPr>
                 <w:rFonts w:ascii="MyriadPro-Light" w:eastAsiaTheme="minorHAnsi" w:hAnsi="MyriadPro-Light" w:cs="MyriadPro-Light"/>
@@ -9463,14 +10900,35 @@
                 <w:lang w:val="en-GB" w:eastAsia="en-US" w:bidi="ar-SA"/>
               </w:rPr>
             </w:pPr>
-            <w:r>
-              <w:rPr>
-                <w:rFonts w:ascii="MyriadPro-Light" w:eastAsiaTheme="minorHAnsi" w:hAnsi="MyriadPro-Light" w:cs="MyriadPro-Light"/>
-                <w:sz w:val="16"/>
-                <w:szCs w:val="16"/>
-                <w:lang w:val="en-GB" w:eastAsia="en-US" w:bidi="ar-SA"/>
-              </w:rPr>
-              <w:t>recommended to remote the antenna. The metallic electrical panel must</w:t>
+            <w:proofErr w:type="gramStart"/>
+            <w:r>
+              <w:rPr>
+                <w:rFonts w:ascii="MyriadPro-Light" w:eastAsiaTheme="minorHAnsi" w:hAnsi="MyriadPro-Light" w:cs="MyriadPro-Light"/>
+                <w:sz w:val="16"/>
+                <w:szCs w:val="16"/>
+                <w:lang w:val="en-GB" w:eastAsia="en-US" w:bidi="ar-SA"/>
+              </w:rPr>
+              <w:t>recommended</w:t>
+            </w:r>
+            <w:proofErr w:type="gramEnd"/>
+            <w:r>
+              <w:rPr>
+                <w:rFonts w:ascii="MyriadPro-Light" w:eastAsiaTheme="minorHAnsi" w:hAnsi="MyriadPro-Light" w:cs="MyriadPro-Light"/>
+                <w:sz w:val="16"/>
+                <w:szCs w:val="16"/>
+                <w:lang w:val="en-GB" w:eastAsia="en-US" w:bidi="ar-SA"/>
+              </w:rPr>
+              <w:t xml:space="preserve"> to remote the antenna. The metallic electrical panel </w:t>
+            </w:r>
+            <w:proofErr w:type="gramStart"/>
+            <w:r>
+              <w:rPr>
+                <w:rFonts w:ascii="MyriadPro-Light" w:eastAsiaTheme="minorHAnsi" w:hAnsi="MyriadPro-Light" w:cs="MyriadPro-Light"/>
+                <w:sz w:val="16"/>
+                <w:szCs w:val="16"/>
+                <w:lang w:val="en-GB" w:eastAsia="en-US" w:bidi="ar-SA"/>
+              </w:rPr>
+              <w:t>must</w:t>
             </w:r>
             <w:r>
               <w:rPr>
@@ -9488,7 +10946,17 @@
                 <w:szCs w:val="16"/>
                 <w:lang w:val="en-GB" w:eastAsia="en-US" w:bidi="ar-SA"/>
               </w:rPr>
-              <w:t xml:space="preserve">be earthed. </w:t>
+              <w:t>be</w:t>
+            </w:r>
+            <w:proofErr w:type="gramEnd"/>
+            <w:r>
+              <w:rPr>
+                <w:rFonts w:ascii="MyriadPro-Light" w:eastAsiaTheme="minorHAnsi" w:hAnsi="MyriadPro-Light" w:cs="MyriadPro-Light"/>
+                <w:sz w:val="16"/>
+                <w:szCs w:val="16"/>
+                <w:lang w:val="en-GB" w:eastAsia="en-US" w:bidi="ar-SA"/>
+              </w:rPr>
+              <w:t xml:space="preserve"> earthed. </w:t>
             </w:r>
             <w:r>
               <w:rPr>
@@ -9581,28 +11049,70 @@
                 <w:szCs w:val="16"/>
                 <w:lang w:val="en-GB" w:eastAsia="en-US" w:bidi="ar-SA"/>
               </w:rPr>
-              <w:t>Not exposure the antenna to the atmospheric agent (rain, UV lightning,etc.) without a proper protection.</w:t>
-            </w:r>
-          </w:p>
-          <w:p>
-            <w:pPr>
-              <w:widowControl/>
-              <w:adjustRightInd w:val="0"/>
-              <w:rPr>
-                <w:rFonts w:ascii="MyriadPro-Light" w:eastAsiaTheme="minorHAnsi" w:hAnsi="MyriadPro-Light" w:cs="MyriadPro-Light"/>
-                <w:sz w:val="16"/>
-                <w:szCs w:val="16"/>
-                <w:lang w:val="en-GB" w:eastAsia="en-US" w:bidi="ar-SA"/>
-              </w:rPr>
-            </w:pPr>
-            <w:r>
-              <w:rPr>
-                <w:rFonts w:ascii="MyriadPro-Light" w:eastAsiaTheme="minorHAnsi" w:hAnsi="MyriadPro-Light" w:cs="MyriadPro-Light"/>
-                <w:sz w:val="16"/>
-                <w:szCs w:val="16"/>
-                <w:lang w:val="en-GB" w:eastAsia="en-US" w:bidi="ar-SA"/>
-              </w:rPr>
-              <w:t>Anyway antennas must be installed at minimum distance of 20cm from</w:t>
+              <w:t xml:space="preserve">Not exposure the antenna to the atmospheric agent (rain, UV </w:t>
+            </w:r>
+            <w:proofErr w:type="spellStart"/>
+            <w:r>
+              <w:rPr>
+                <w:rFonts w:ascii="MyriadPro-Light" w:eastAsiaTheme="minorHAnsi" w:hAnsi="MyriadPro-Light" w:cs="MyriadPro-Light"/>
+                <w:sz w:val="16"/>
+                <w:szCs w:val="16"/>
+                <w:lang w:val="en-GB" w:eastAsia="en-US" w:bidi="ar-SA"/>
+              </w:rPr>
+              <w:t>lightning</w:t>
+            </w:r>
+            <w:proofErr w:type="gramStart"/>
+            <w:r>
+              <w:rPr>
+                <w:rFonts w:ascii="MyriadPro-Light" w:eastAsiaTheme="minorHAnsi" w:hAnsi="MyriadPro-Light" w:cs="MyriadPro-Light"/>
+                <w:sz w:val="16"/>
+                <w:szCs w:val="16"/>
+                <w:lang w:val="en-GB" w:eastAsia="en-US" w:bidi="ar-SA"/>
+              </w:rPr>
+              <w:t>,etc</w:t>
+            </w:r>
+            <w:proofErr w:type="spellEnd"/>
+            <w:proofErr w:type="gramEnd"/>
+            <w:r>
+              <w:rPr>
+                <w:rFonts w:ascii="MyriadPro-Light" w:eastAsiaTheme="minorHAnsi" w:hAnsi="MyriadPro-Light" w:cs="MyriadPro-Light"/>
+                <w:sz w:val="16"/>
+                <w:szCs w:val="16"/>
+                <w:lang w:val="en-GB" w:eastAsia="en-US" w:bidi="ar-SA"/>
+              </w:rPr>
+              <w:t>.) without a proper protection.</w:t>
+            </w:r>
+          </w:p>
+          <w:p>
+            <w:pPr>
+              <w:widowControl/>
+              <w:adjustRightInd w:val="0"/>
+              <w:rPr>
+                <w:rFonts w:ascii="MyriadPro-Light" w:eastAsiaTheme="minorHAnsi" w:hAnsi="MyriadPro-Light" w:cs="MyriadPro-Light"/>
+                <w:sz w:val="16"/>
+                <w:szCs w:val="16"/>
+                <w:lang w:val="en-GB" w:eastAsia="en-US" w:bidi="ar-SA"/>
+              </w:rPr>
+            </w:pPr>
+            <w:proofErr w:type="gramStart"/>
+            <w:r>
+              <w:rPr>
+                <w:rFonts w:ascii="MyriadPro-Light" w:eastAsiaTheme="minorHAnsi" w:hAnsi="MyriadPro-Light" w:cs="MyriadPro-Light"/>
+                <w:sz w:val="16"/>
+                <w:szCs w:val="16"/>
+                <w:lang w:val="en-GB" w:eastAsia="en-US" w:bidi="ar-SA"/>
+              </w:rPr>
+              <w:t>Anyway</w:t>
+            </w:r>
+            <w:proofErr w:type="gramEnd"/>
+            <w:r>
+              <w:rPr>
+                <w:rFonts w:ascii="MyriadPro-Light" w:eastAsiaTheme="minorHAnsi" w:hAnsi="MyriadPro-Light" w:cs="MyriadPro-Light"/>
+                <w:sz w:val="16"/>
+                <w:szCs w:val="16"/>
+                <w:lang w:val="en-GB" w:eastAsia="en-US" w:bidi="ar-SA"/>
+              </w:rPr>
+              <w:t xml:space="preserve"> antennas must be installed at minimum distance of 20cm from</w:t>
             </w:r>
             <w:r>
               <w:rPr>
@@ -9698,7 +11208,27 @@
                 <w:szCs w:val="16"/>
                 <w:lang w:val="en-GB" w:eastAsia="en-US" w:bidi="ar-SA"/>
               </w:rPr>
-              <w:t>Loosen each screw and insert the cable ends, then tighten the screws. When</w:t>
+              <w:t xml:space="preserve">Loosen each screw and insert the cable ends, </w:t>
+            </w:r>
+            <w:proofErr w:type="gramStart"/>
+            <w:r>
+              <w:rPr>
+                <w:rFonts w:ascii="MyriadPro-Light" w:eastAsiaTheme="minorHAnsi" w:hAnsi="MyriadPro-Light" w:cs="MyriadPro-Light"/>
+                <w:sz w:val="16"/>
+                <w:szCs w:val="16"/>
+                <w:lang w:val="en-GB" w:eastAsia="en-US" w:bidi="ar-SA"/>
+              </w:rPr>
+              <w:t>then</w:t>
+            </w:r>
+            <w:proofErr w:type="gramEnd"/>
+            <w:r>
+              <w:rPr>
+                <w:rFonts w:ascii="MyriadPro-Light" w:eastAsiaTheme="minorHAnsi" w:hAnsi="MyriadPro-Light" w:cs="MyriadPro-Light"/>
+                <w:sz w:val="16"/>
+                <w:szCs w:val="16"/>
+                <w:lang w:val="en-GB" w:eastAsia="en-US" w:bidi="ar-SA"/>
+              </w:rPr>
+              <w:t xml:space="preserve"> tighten the screws. When</w:t>
             </w:r>
             <w:r>
               <w:rPr>
@@ -9925,17 +11455,28 @@
                 <w:szCs w:val="16"/>
                 <w:lang w:eastAsia="en-US" w:bidi="ar-SA"/>
               </w:rPr>
-              <w:t>rete creata dal gateway è CGATEM</w:t>
-            </w:r>
-            <w:r>
-              <w:rPr>
-                <w:rFonts w:ascii="MyriadPro-Light" w:eastAsiaTheme="minorHAnsi" w:hAnsi="MyriadPro-Light" w:cs="MyriadPro-Light"/>
-                <w:sz w:val="16"/>
-                <w:szCs w:val="16"/>
-                <w:lang w:eastAsia="en-US" w:bidi="ar-SA"/>
-              </w:rPr>
-              <w:t xml:space="preserve">_xxxxxx  ,  dove  </w:t>
-            </w:r>
+              <w:t xml:space="preserve">rete creata dal gateway è </w:t>
+            </w:r>
+            <w:proofErr w:type="spellStart"/>
+            <w:r>
+              <w:rPr>
+                <w:rFonts w:ascii="MyriadPro-Light" w:eastAsiaTheme="minorHAnsi" w:hAnsi="MyriadPro-Light" w:cs="MyriadPro-Light"/>
+                <w:sz w:val="16"/>
+                <w:szCs w:val="16"/>
+                <w:lang w:eastAsia="en-US" w:bidi="ar-SA"/>
+              </w:rPr>
+              <w:t>CGATEM</w:t>
+            </w:r>
+            <w:r>
+              <w:rPr>
+                <w:rFonts w:ascii="MyriadPro-Light" w:eastAsiaTheme="minorHAnsi" w:hAnsi="MyriadPro-Light" w:cs="MyriadPro-Light"/>
+                <w:sz w:val="16"/>
+                <w:szCs w:val="16"/>
+                <w:lang w:eastAsia="en-US" w:bidi="ar-SA"/>
+              </w:rPr>
+              <w:t>_</w:t>
+            </w:r>
+            <w:proofErr w:type="gramStart"/>
             <w:r>
               <w:rPr>
                 <w:rFonts w:ascii="MyriadPro-Light" w:eastAsiaTheme="minorHAnsi" w:hAnsi="MyriadPro-Light" w:cs="MyriadPro-Light"/>
@@ -9945,6 +11486,37 @@
               </w:rPr>
               <w:t>xxxxxx</w:t>
             </w:r>
+            <w:proofErr w:type="spellEnd"/>
+            <w:r>
+              <w:rPr>
+                <w:rFonts w:ascii="MyriadPro-Light" w:eastAsiaTheme="minorHAnsi" w:hAnsi="MyriadPro-Light" w:cs="MyriadPro-Light"/>
+                <w:sz w:val="16"/>
+                <w:szCs w:val="16"/>
+                <w:lang w:eastAsia="en-US" w:bidi="ar-SA"/>
+              </w:rPr>
+              <w:t xml:space="preserve">  ,</w:t>
+            </w:r>
+            <w:proofErr w:type="gramEnd"/>
+            <w:r>
+              <w:rPr>
+                <w:rFonts w:ascii="MyriadPro-Light" w:eastAsiaTheme="minorHAnsi" w:hAnsi="MyriadPro-Light" w:cs="MyriadPro-Light"/>
+                <w:sz w:val="16"/>
+                <w:szCs w:val="16"/>
+                <w:lang w:eastAsia="en-US" w:bidi="ar-SA"/>
+              </w:rPr>
+              <w:t xml:space="preserve">  dove  </w:t>
+            </w:r>
+            <w:proofErr w:type="spellStart"/>
+            <w:r>
+              <w:rPr>
+                <w:rFonts w:ascii="MyriadPro-Light" w:eastAsiaTheme="minorHAnsi" w:hAnsi="MyriadPro-Light" w:cs="MyriadPro-Light"/>
+                <w:sz w:val="16"/>
+                <w:szCs w:val="16"/>
+                <w:lang w:eastAsia="en-US" w:bidi="ar-SA"/>
+              </w:rPr>
+              <w:t>xxxxxx</w:t>
+            </w:r>
+            <w:proofErr w:type="spellEnd"/>
             <w:r>
               <w:rPr>
                 <w:rFonts w:ascii="MyriadPro-Light" w:eastAsiaTheme="minorHAnsi" w:hAnsi="MyriadPro-Light" w:cs="MyriadPro-Light"/>
@@ -9978,7 +11550,27 @@
                 <w:szCs w:val="16"/>
                 <w:lang w:eastAsia="en-US" w:bidi="ar-SA"/>
               </w:rPr>
-              <w:t>Collegarsi a questa rete Wi-Fi con un PC o altri dispositivi es.Smartphone (di default la rete non ha password alla prima accensione e dopo un reset dei parametri di connessione).</w:t>
+              <w:t xml:space="preserve">Collegarsi a questa rete Wi-Fi con un PC o altri dispositivi </w:t>
+            </w:r>
+            <w:proofErr w:type="spellStart"/>
+            <w:r>
+              <w:rPr>
+                <w:rFonts w:ascii="MyriadPro-Light" w:eastAsiaTheme="minorHAnsi" w:hAnsi="MyriadPro-Light" w:cs="MyriadPro-Light"/>
+                <w:sz w:val="16"/>
+                <w:szCs w:val="16"/>
+                <w:lang w:eastAsia="en-US" w:bidi="ar-SA"/>
+              </w:rPr>
+              <w:t>es.Smartphone</w:t>
+            </w:r>
+            <w:proofErr w:type="spellEnd"/>
+            <w:r>
+              <w:rPr>
+                <w:rFonts w:ascii="MyriadPro-Light" w:eastAsiaTheme="minorHAnsi" w:hAnsi="MyriadPro-Light" w:cs="MyriadPro-Light"/>
+                <w:sz w:val="16"/>
+                <w:szCs w:val="16"/>
+                <w:lang w:eastAsia="en-US" w:bidi="ar-SA"/>
+              </w:rPr>
+              <w:t xml:space="preserve"> (di default la rete non ha password alla prima accensione e dopo un reset dei parametri di connessione).</w:t>
             </w:r>
           </w:p>
           <w:p>
@@ -10004,7 +11596,27 @@
                 <w:szCs w:val="16"/>
                 <w:lang w:eastAsia="en-US" w:bidi="ar-SA"/>
               </w:rPr>
-              <w:t>Aprire un browser (es. Chrome) e digitare l’indirizzo</w:t>
+              <w:t xml:space="preserve">Aprire un browser (es. </w:t>
+            </w:r>
+            <w:proofErr w:type="spellStart"/>
+            <w:r>
+              <w:rPr>
+                <w:rFonts w:ascii="MyriadPro-Light" w:eastAsiaTheme="minorHAnsi" w:hAnsi="MyriadPro-Light" w:cs="MyriadPro-Light"/>
+                <w:sz w:val="16"/>
+                <w:szCs w:val="16"/>
+                <w:lang w:eastAsia="en-US" w:bidi="ar-SA"/>
+              </w:rPr>
+              <w:t>Chrome</w:t>
+            </w:r>
+            <w:proofErr w:type="spellEnd"/>
+            <w:r>
+              <w:rPr>
+                <w:rFonts w:ascii="MyriadPro-Light" w:eastAsiaTheme="minorHAnsi" w:hAnsi="MyriadPro-Light" w:cs="MyriadPro-Light"/>
+                <w:sz w:val="16"/>
+                <w:szCs w:val="16"/>
+                <w:lang w:eastAsia="en-US" w:bidi="ar-SA"/>
+              </w:rPr>
+              <w:t>) e digitare l’indirizzo</w:t>
             </w:r>
             <w:hyperlink r:id="rId9">
               <w:r>
@@ -10051,7 +11663,27 @@
                 <w:szCs w:val="16"/>
                 <w:lang w:eastAsia="en-US" w:bidi="ar-SA"/>
               </w:rPr>
-              <w:t>hiesto di creare un nuovo nome utente “user” ed una nuova “</w:t>
+              <w:t>hiesto di creare un nuovo nome utente “</w:t>
+            </w:r>
+            <w:proofErr w:type="spellStart"/>
+            <w:r>
+              <w:rPr>
+                <w:rFonts w:ascii="MyriadPro-Light" w:eastAsiaTheme="minorHAnsi" w:hAnsi="MyriadPro-Light" w:cs="MyriadPro-Light"/>
+                <w:sz w:val="16"/>
+                <w:szCs w:val="16"/>
+                <w:lang w:eastAsia="en-US" w:bidi="ar-SA"/>
+              </w:rPr>
+              <w:t>user</w:t>
+            </w:r>
+            <w:proofErr w:type="spellEnd"/>
+            <w:r>
+              <w:rPr>
+                <w:rFonts w:ascii="MyriadPro-Light" w:eastAsiaTheme="minorHAnsi" w:hAnsi="MyriadPro-Light" w:cs="MyriadPro-Light"/>
+                <w:sz w:val="16"/>
+                <w:szCs w:val="16"/>
+                <w:lang w:eastAsia="en-US" w:bidi="ar-SA"/>
+              </w:rPr>
+              <w:t>” ed una nuova “</w:t>
             </w:r>
             <w:r>
               <w:rPr>
@@ -10150,7 +11782,27 @@
                 <w:szCs w:val="16"/>
                 <w:lang w:eastAsia="en-US" w:bidi="ar-SA"/>
               </w:rPr>
-              <w:t>Si aprirà una pagina di login dove verrà richiesto di inserire “user” e “password” appena generati.</w:t>
+              <w:t>Si aprirà una pagina di login dove verrà richiesto di inserire “</w:t>
+            </w:r>
+            <w:proofErr w:type="spellStart"/>
+            <w:r>
+              <w:rPr>
+                <w:rFonts w:ascii="MyriadPro-Light" w:eastAsiaTheme="minorHAnsi" w:hAnsi="MyriadPro-Light" w:cs="MyriadPro-Light"/>
+                <w:sz w:val="16"/>
+                <w:szCs w:val="16"/>
+                <w:lang w:eastAsia="en-US" w:bidi="ar-SA"/>
+              </w:rPr>
+              <w:t>user</w:t>
+            </w:r>
+            <w:proofErr w:type="spellEnd"/>
+            <w:r>
+              <w:rPr>
+                <w:rFonts w:ascii="MyriadPro-Light" w:eastAsiaTheme="minorHAnsi" w:hAnsi="MyriadPro-Light" w:cs="MyriadPro-Light"/>
+                <w:sz w:val="16"/>
+                <w:szCs w:val="16"/>
+                <w:lang w:eastAsia="en-US" w:bidi="ar-SA"/>
+              </w:rPr>
+              <w:t>” e “password” appena generati.</w:t>
             </w:r>
           </w:p>
           <w:p>
@@ -10242,7 +11894,27 @@
                 <w:szCs w:val="16"/>
                 <w:lang w:eastAsia="en-US" w:bidi="ar-SA"/>
               </w:rPr>
-              <w:t xml:space="preserve">Cliccare su “Submit” </w:t>
+              <w:t>Cliccare su “</w:t>
+            </w:r>
+            <w:proofErr w:type="spellStart"/>
+            <w:r>
+              <w:rPr>
+                <w:rFonts w:ascii="MyriadPro-Light" w:eastAsiaTheme="minorHAnsi" w:hAnsi="MyriadPro-Light" w:cs="MyriadPro-Light"/>
+                <w:sz w:val="16"/>
+                <w:szCs w:val="16"/>
+                <w:lang w:eastAsia="en-US" w:bidi="ar-SA"/>
+              </w:rPr>
+              <w:t>Submit</w:t>
+            </w:r>
+            <w:proofErr w:type="spellEnd"/>
+            <w:r>
+              <w:rPr>
+                <w:rFonts w:ascii="MyriadPro-Light" w:eastAsiaTheme="minorHAnsi" w:hAnsi="MyriadPro-Light" w:cs="MyriadPro-Light"/>
+                <w:sz w:val="16"/>
+                <w:szCs w:val="16"/>
+                <w:lang w:eastAsia="en-US" w:bidi="ar-SA"/>
+              </w:rPr>
+              <w:t xml:space="preserve">” </w:t>
             </w:r>
             <w:r>
               <w:rPr>
@@ -10269,7 +11941,67 @@
                 <w:szCs w:val="16"/>
                 <w:lang w:eastAsia="en-US" w:bidi="ar-SA"/>
               </w:rPr>
-              <w:t xml:space="preserve"> A questo punto si verrà sconnessi dalla rete Wi-Fi del gateway (cgatem_xxxxxx ) e dopo il riavvio il gateway tenterà di collegarsi al cloud CAREL.</w:t>
+              <w:t xml:space="preserve"> A questo punto si verrà sconnessi dalla rete Wi-Fi del gateway (</w:t>
+            </w:r>
+            <w:proofErr w:type="spellStart"/>
+            <w:r>
+              <w:rPr>
+                <w:rFonts w:ascii="MyriadPro-Light" w:eastAsiaTheme="minorHAnsi" w:hAnsi="MyriadPro-Light" w:cs="MyriadPro-Light"/>
+                <w:sz w:val="16"/>
+                <w:szCs w:val="16"/>
+                <w:lang w:eastAsia="en-US" w:bidi="ar-SA"/>
+              </w:rPr>
+              <w:t>cgatem_</w:t>
+            </w:r>
+            <w:proofErr w:type="gramStart"/>
+            <w:r>
+              <w:rPr>
+                <w:rFonts w:ascii="MyriadPro-Light" w:eastAsiaTheme="minorHAnsi" w:hAnsi="MyriadPro-Light" w:cs="MyriadPro-Light"/>
+                <w:sz w:val="16"/>
+                <w:szCs w:val="16"/>
+                <w:lang w:eastAsia="en-US" w:bidi="ar-SA"/>
+              </w:rPr>
+              <w:t>xxxxxx</w:t>
+            </w:r>
+            <w:proofErr w:type="spellEnd"/>
+            <w:r>
+              <w:rPr>
+                <w:rFonts w:ascii="MyriadPro-Light" w:eastAsiaTheme="minorHAnsi" w:hAnsi="MyriadPro-Light" w:cs="MyriadPro-Light"/>
+                <w:sz w:val="16"/>
+                <w:szCs w:val="16"/>
+                <w:lang w:eastAsia="en-US" w:bidi="ar-SA"/>
+              </w:rPr>
+              <w:t xml:space="preserve"> )</w:t>
+            </w:r>
+            <w:proofErr w:type="gramEnd"/>
+            <w:r>
+              <w:rPr>
+                <w:rFonts w:ascii="MyriadPro-Light" w:eastAsiaTheme="minorHAnsi" w:hAnsi="MyriadPro-Light" w:cs="MyriadPro-Light"/>
+                <w:sz w:val="16"/>
+                <w:szCs w:val="16"/>
+                <w:lang w:eastAsia="en-US" w:bidi="ar-SA"/>
+              </w:rPr>
+              <w:t xml:space="preserve"> e dopo il riavvio il gateway tenterà di collegarsi al </w:t>
+            </w:r>
+            <w:proofErr w:type="spellStart"/>
+            <w:r>
+              <w:rPr>
+                <w:rFonts w:ascii="MyriadPro-Light" w:eastAsiaTheme="minorHAnsi" w:hAnsi="MyriadPro-Light" w:cs="MyriadPro-Light"/>
+                <w:sz w:val="16"/>
+                <w:szCs w:val="16"/>
+                <w:lang w:eastAsia="en-US" w:bidi="ar-SA"/>
+              </w:rPr>
+              <w:t>cloud</w:t>
+            </w:r>
+            <w:proofErr w:type="spellEnd"/>
+            <w:r>
+              <w:rPr>
+                <w:rFonts w:ascii="MyriadPro-Light" w:eastAsiaTheme="minorHAnsi" w:hAnsi="MyriadPro-Light" w:cs="MyriadPro-Light"/>
+                <w:sz w:val="16"/>
+                <w:szCs w:val="16"/>
+                <w:lang w:eastAsia="en-US" w:bidi="ar-SA"/>
+              </w:rPr>
+              <w:t xml:space="preserve"> CAREL.</w:t>
             </w:r>
             <w:r>
               <w:rPr>
@@ -10289,8 +12021,6 @@
               </w:rPr>
               <w:br/>
             </w:r>
-            <w:bookmarkStart w:id="0" w:name="_GoBack"/>
-            <w:bookmarkEnd w:id="0"/>
             <w:r>
               <w:rPr>
                 <w:rFonts w:ascii="MyriadPro-Light" w:eastAsiaTheme="minorHAnsi" w:hAnsi="MyriadPro-Light" w:cs="MyriadPro-Light"/>
@@ -10299,8 +12029,9 @@
                 <w:highlight w:val="magenta"/>
                 <w:lang w:eastAsia="en-US" w:bidi="ar-SA"/>
               </w:rPr>
-              <w:t>Per la registrazione e configurazione del dispositivo collegarsi tramite PC o tablet alla piattaforma RED, accedere al menù “Configurazione” e seguire la procedura.</w:t>
-            </w:r>
+              <w:t xml:space="preserve">Per la registrazione e configurazione del dispositivo collegarsi tramite PC o </w:t>
+            </w:r>
+            <w:proofErr w:type="spellStart"/>
             <w:r>
               <w:rPr>
                 <w:rFonts w:ascii="MyriadPro-Light" w:eastAsiaTheme="minorHAnsi" w:hAnsi="MyriadPro-Light" w:cs="MyriadPro-Light"/>
@@ -10309,8 +12040,73 @@
                 <w:highlight w:val="magenta"/>
                 <w:lang w:eastAsia="en-US" w:bidi="ar-SA"/>
               </w:rPr>
+              <w:t>tablet</w:t>
+            </w:r>
+            <w:proofErr w:type="spellEnd"/>
+            <w:r>
+              <w:rPr>
+                <w:rFonts w:ascii="MyriadPro-Light" w:eastAsiaTheme="minorHAnsi" w:hAnsi="MyriadPro-Light" w:cs="MyriadPro-Light"/>
+                <w:sz w:val="16"/>
+                <w:szCs w:val="16"/>
+                <w:highlight w:val="magenta"/>
+                <w:lang w:eastAsia="en-US" w:bidi="ar-SA"/>
+              </w:rPr>
+              <w:t xml:space="preserve"> alla piattaforma RED, accedere al </w:t>
+            </w:r>
+            <w:proofErr w:type="spellStart"/>
+            <w:r>
+              <w:rPr>
+                <w:rFonts w:ascii="MyriadPro-Light" w:eastAsiaTheme="minorHAnsi" w:hAnsi="MyriadPro-Light" w:cs="MyriadPro-Light"/>
+                <w:sz w:val="16"/>
+                <w:szCs w:val="16"/>
+                <w:highlight w:val="magenta"/>
+                <w:lang w:eastAsia="en-US" w:bidi="ar-SA"/>
+              </w:rPr>
+              <w:t>menù</w:t>
+            </w:r>
+            <w:proofErr w:type="spellEnd"/>
+            <w:r>
+              <w:rPr>
+                <w:rFonts w:ascii="MyriadPro-Light" w:eastAsiaTheme="minorHAnsi" w:hAnsi="MyriadPro-Light" w:cs="MyriadPro-Light"/>
+                <w:sz w:val="16"/>
+                <w:szCs w:val="16"/>
+                <w:highlight w:val="magenta"/>
+                <w:lang w:eastAsia="en-US" w:bidi="ar-SA"/>
+              </w:rPr>
+              <w:t xml:space="preserve"> “Configurazione” e seguire la procedura.</w:t>
+            </w:r>
+            <w:r>
+              <w:rPr>
+                <w:rFonts w:ascii="MyriadPro-Light" w:eastAsiaTheme="minorHAnsi" w:hAnsi="MyriadPro-Light" w:cs="MyriadPro-Light"/>
+                <w:sz w:val="16"/>
+                <w:szCs w:val="16"/>
+                <w:highlight w:val="magenta"/>
+                <w:lang w:eastAsia="en-US" w:bidi="ar-SA"/>
+              </w:rPr>
               <w:br/>
-              <w:t>Se richiesto dalla procedura inserire il Serial Number e il Security Code indicati nell'etichetta del prodotto</w:t>
+              <w:t xml:space="preserve">Se richiesto dalla procedura inserire il Serial </w:t>
+            </w:r>
+            <w:proofErr w:type="spellStart"/>
+            <w:r>
+              <w:rPr>
+                <w:rFonts w:ascii="MyriadPro-Light" w:eastAsiaTheme="minorHAnsi" w:hAnsi="MyriadPro-Light" w:cs="MyriadPro-Light"/>
+                <w:sz w:val="16"/>
+                <w:szCs w:val="16"/>
+                <w:highlight w:val="magenta"/>
+                <w:lang w:eastAsia="en-US" w:bidi="ar-SA"/>
+              </w:rPr>
+              <w:t>Number</w:t>
+            </w:r>
+            <w:proofErr w:type="spellEnd"/>
+            <w:r>
+              <w:rPr>
+                <w:rFonts w:ascii="MyriadPro-Light" w:eastAsiaTheme="minorHAnsi" w:hAnsi="MyriadPro-Light" w:cs="MyriadPro-Light"/>
+                <w:sz w:val="16"/>
+                <w:szCs w:val="16"/>
+                <w:highlight w:val="magenta"/>
+                <w:lang w:eastAsia="en-US" w:bidi="ar-SA"/>
+              </w:rPr>
+              <w:t xml:space="preserve"> e il Security Code indicati nell'etichetta del prodotto</w:t>
             </w:r>
             <w:r>
               <w:rPr>
@@ -10354,28 +12150,148 @@
                 <w:szCs w:val="16"/>
                 <w:lang w:eastAsia="en-US" w:bidi="ar-SA"/>
               </w:rPr>
-              <w:t xml:space="preserve">Note agguntive per la fase installazione: </w:t>
-            </w:r>
-          </w:p>
-          <w:p>
-            <w:pPr>
-              <w:widowControl/>
-              <w:adjustRightInd w:val="0"/>
-              <w:rPr>
-                <w:rFonts w:ascii="MyriadPro-Light" w:eastAsiaTheme="minorHAnsi" w:hAnsi="MyriadPro-Light" w:cs="MyriadPro-Light"/>
-                <w:sz w:val="16"/>
-                <w:szCs w:val="16"/>
-                <w:lang w:eastAsia="en-US" w:bidi="ar-SA"/>
-              </w:rPr>
-            </w:pPr>
-            <w:r>
-              <w:rPr>
-                <w:rFonts w:ascii="MyriadPro-Light" w:eastAsiaTheme="minorHAnsi" w:hAnsi="MyriadPro-Light" w:cs="MyriadPro-Light"/>
-                <w:sz w:val="16"/>
-                <w:szCs w:val="16"/>
-                <w:lang w:eastAsia="en-US" w:bidi="ar-SA"/>
-              </w:rPr>
-              <w:t>Per verificare il livello del segnale radio della rete Wi-Fi in prossimità del punto di installazione del gateway è sufficiente utilizzare una delle APP-free scaricabili da PlayStore/ AppStore, che ne misurano l’intensità e la distanza “calcolata” dall’access-point. Nel caso il segnale risulti debole per elevata distanza, o la distanza calcolata dall’APP è molto maggiore di quella  reale,  causa  ostacoli  presenti in ambiente che attenuano il segnale radio di dell’access-point della rete Wi-Fi, è necessario utilizzare dei ripetitori di  segnale Wi-Fi standard, per estendere/potenziare la rete Wi-Fi a cui ci si vuole connettere.</w:t>
+              <w:t xml:space="preserve">Note </w:t>
+            </w:r>
+            <w:proofErr w:type="spellStart"/>
+            <w:r>
+              <w:rPr>
+                <w:rFonts w:ascii="MyriadPro-Light" w:eastAsiaTheme="minorHAnsi" w:hAnsi="MyriadPro-Light" w:cs="MyriadPro-Light"/>
+                <w:sz w:val="16"/>
+                <w:szCs w:val="16"/>
+                <w:lang w:eastAsia="en-US" w:bidi="ar-SA"/>
+              </w:rPr>
+              <w:t>agguntive</w:t>
+            </w:r>
+            <w:proofErr w:type="spellEnd"/>
+            <w:r>
+              <w:rPr>
+                <w:rFonts w:ascii="MyriadPro-Light" w:eastAsiaTheme="minorHAnsi" w:hAnsi="MyriadPro-Light" w:cs="MyriadPro-Light"/>
+                <w:sz w:val="16"/>
+                <w:szCs w:val="16"/>
+                <w:lang w:eastAsia="en-US" w:bidi="ar-SA"/>
+              </w:rPr>
+              <w:t xml:space="preserve"> per la fase installazione: </w:t>
+            </w:r>
+          </w:p>
+          <w:p>
+            <w:pPr>
+              <w:widowControl/>
+              <w:adjustRightInd w:val="0"/>
+              <w:rPr>
+                <w:rFonts w:ascii="MyriadPro-Light" w:eastAsiaTheme="minorHAnsi" w:hAnsi="MyriadPro-Light" w:cs="MyriadPro-Light"/>
+                <w:sz w:val="16"/>
+                <w:szCs w:val="16"/>
+                <w:lang w:eastAsia="en-US" w:bidi="ar-SA"/>
+              </w:rPr>
+            </w:pPr>
+            <w:r>
+              <w:rPr>
+                <w:rFonts w:ascii="MyriadPro-Light" w:eastAsiaTheme="minorHAnsi" w:hAnsi="MyriadPro-Light" w:cs="MyriadPro-Light"/>
+                <w:sz w:val="16"/>
+                <w:szCs w:val="16"/>
+                <w:lang w:eastAsia="en-US" w:bidi="ar-SA"/>
+              </w:rPr>
+              <w:t xml:space="preserve">Per verificare il livello del segnale radio della rete Wi-Fi in prossimità del punto di installazione del gateway è sufficiente utilizzare una delle APP-free scaricabili da </w:t>
+            </w:r>
+            <w:proofErr w:type="spellStart"/>
+            <w:r>
+              <w:rPr>
+                <w:rFonts w:ascii="MyriadPro-Light" w:eastAsiaTheme="minorHAnsi" w:hAnsi="MyriadPro-Light" w:cs="MyriadPro-Light"/>
+                <w:sz w:val="16"/>
+                <w:szCs w:val="16"/>
+                <w:lang w:eastAsia="en-US" w:bidi="ar-SA"/>
+              </w:rPr>
+              <w:t>PlayStore</w:t>
+            </w:r>
+            <w:proofErr w:type="spellEnd"/>
+            <w:r>
+              <w:rPr>
+                <w:rFonts w:ascii="MyriadPro-Light" w:eastAsiaTheme="minorHAnsi" w:hAnsi="MyriadPro-Light" w:cs="MyriadPro-Light"/>
+                <w:sz w:val="16"/>
+                <w:szCs w:val="16"/>
+                <w:lang w:eastAsia="en-US" w:bidi="ar-SA"/>
+              </w:rPr>
+              <w:t xml:space="preserve">/ </w:t>
+            </w:r>
+            <w:proofErr w:type="spellStart"/>
+            <w:r>
+              <w:rPr>
+                <w:rFonts w:ascii="MyriadPro-Light" w:eastAsiaTheme="minorHAnsi" w:hAnsi="MyriadPro-Light" w:cs="MyriadPro-Light"/>
+                <w:sz w:val="16"/>
+                <w:szCs w:val="16"/>
+                <w:lang w:eastAsia="en-US" w:bidi="ar-SA"/>
+              </w:rPr>
+              <w:t>AppStore</w:t>
+            </w:r>
+            <w:proofErr w:type="spellEnd"/>
+            <w:r>
+              <w:rPr>
+                <w:rFonts w:ascii="MyriadPro-Light" w:eastAsiaTheme="minorHAnsi" w:hAnsi="MyriadPro-Light" w:cs="MyriadPro-Light"/>
+                <w:sz w:val="16"/>
+                <w:szCs w:val="16"/>
+                <w:lang w:eastAsia="en-US" w:bidi="ar-SA"/>
+              </w:rPr>
+              <w:t>, che ne misurano l’intensità e la distanza “calcolata” dall’</w:t>
+            </w:r>
+            <w:proofErr w:type="spellStart"/>
+            <w:r>
+              <w:rPr>
+                <w:rFonts w:ascii="MyriadPro-Light" w:eastAsiaTheme="minorHAnsi" w:hAnsi="MyriadPro-Light" w:cs="MyriadPro-Light"/>
+                <w:sz w:val="16"/>
+                <w:szCs w:val="16"/>
+                <w:lang w:eastAsia="en-US" w:bidi="ar-SA"/>
+              </w:rPr>
+              <w:t>access-point</w:t>
+            </w:r>
+            <w:proofErr w:type="spellEnd"/>
+            <w:r>
+              <w:rPr>
+                <w:rFonts w:ascii="MyriadPro-Light" w:eastAsiaTheme="minorHAnsi" w:hAnsi="MyriadPro-Light" w:cs="MyriadPro-Light"/>
+                <w:sz w:val="16"/>
+                <w:szCs w:val="16"/>
+                <w:lang w:eastAsia="en-US" w:bidi="ar-SA"/>
+              </w:rPr>
+              <w:t xml:space="preserve">. Nel caso il segnale risulti debole per elevata distanza, o la distanza calcolata dall’APP è molto maggiore di </w:t>
+            </w:r>
+            <w:proofErr w:type="gramStart"/>
+            <w:r>
+              <w:rPr>
+                <w:rFonts w:ascii="MyriadPro-Light" w:eastAsiaTheme="minorHAnsi" w:hAnsi="MyriadPro-Light" w:cs="MyriadPro-Light"/>
+                <w:sz w:val="16"/>
+                <w:szCs w:val="16"/>
+                <w:lang w:eastAsia="en-US" w:bidi="ar-SA"/>
+              </w:rPr>
+              <w:t>quella  reale</w:t>
+            </w:r>
+            <w:proofErr w:type="gramEnd"/>
+            <w:r>
+              <w:rPr>
+                <w:rFonts w:ascii="MyriadPro-Light" w:eastAsiaTheme="minorHAnsi" w:hAnsi="MyriadPro-Light" w:cs="MyriadPro-Light"/>
+                <w:sz w:val="16"/>
+                <w:szCs w:val="16"/>
+                <w:lang w:eastAsia="en-US" w:bidi="ar-SA"/>
+              </w:rPr>
+              <w:t>,  causa  ostacoli  presenti in ambiente che attenuano il segnale radio di dell’</w:t>
+            </w:r>
+            <w:proofErr w:type="spellStart"/>
+            <w:r>
+              <w:rPr>
+                <w:rFonts w:ascii="MyriadPro-Light" w:eastAsiaTheme="minorHAnsi" w:hAnsi="MyriadPro-Light" w:cs="MyriadPro-Light"/>
+                <w:sz w:val="16"/>
+                <w:szCs w:val="16"/>
+                <w:lang w:eastAsia="en-US" w:bidi="ar-SA"/>
+              </w:rPr>
+              <w:t>access-point</w:t>
+            </w:r>
+            <w:proofErr w:type="spellEnd"/>
+            <w:r>
+              <w:rPr>
+                <w:rFonts w:ascii="MyriadPro-Light" w:eastAsiaTheme="minorHAnsi" w:hAnsi="MyriadPro-Light" w:cs="MyriadPro-Light"/>
+                <w:sz w:val="16"/>
+                <w:szCs w:val="16"/>
+                <w:lang w:eastAsia="en-US" w:bidi="ar-SA"/>
+              </w:rPr>
+              <w:t xml:space="preserve"> della rete Wi-Fi, è necessario utilizzare dei ripetitori di  segnale Wi-Fi standard, per estendere/potenziare la rete Wi-Fi a cui ci si vuole connettere.</w:t>
             </w:r>
           </w:p>
           <w:p>
@@ -10445,8 +12361,9 @@
                 <w:highlight w:val="green"/>
                 <w:lang w:eastAsia="en-US" w:bidi="ar-SA"/>
               </w:rPr>
-              <w:t>La pagina di configurazione consente di modificare l’SSID con cui il gateway si presenta come access point e permette di aggiungere una password per proteggere l’accesso. Permette inoltre di personalizzare l’indirizzo IP al quale visualizzare le pagine di configurazione (default 10.10.100.254). Nella sezione Station Mode si può invece inserire (manualmente, effettuando uno scan degli AP disponibili o con modalità WPS</w:t>
-            </w:r>
+              <w:t xml:space="preserve">La pagina di configurazione consente di modificare l’SSID con cui il gateway si presenta come </w:t>
+            </w:r>
+            <w:proofErr w:type="spellStart"/>
             <w:r>
               <w:rPr>
                 <w:rFonts w:ascii="MyriadPro-Light" w:eastAsiaTheme="minorHAnsi" w:hAnsi="MyriadPro-Light" w:cs="MyriadPro-Light"/>
@@ -10455,6 +12372,71 @@
                 <w:highlight w:val="green"/>
                 <w:lang w:eastAsia="en-US" w:bidi="ar-SA"/>
               </w:rPr>
+              <w:t>access</w:t>
+            </w:r>
+            <w:proofErr w:type="spellEnd"/>
+            <w:r>
+              <w:rPr>
+                <w:rFonts w:ascii="MyriadPro-Light" w:eastAsiaTheme="minorHAnsi" w:hAnsi="MyriadPro-Light" w:cs="MyriadPro-Light"/>
+                <w:sz w:val="16"/>
+                <w:szCs w:val="16"/>
+                <w:highlight w:val="green"/>
+                <w:lang w:eastAsia="en-US" w:bidi="ar-SA"/>
+              </w:rPr>
+              <w:t xml:space="preserve"> </w:t>
+            </w:r>
+            <w:proofErr w:type="spellStart"/>
+            <w:r>
+              <w:rPr>
+                <w:rFonts w:ascii="MyriadPro-Light" w:eastAsiaTheme="minorHAnsi" w:hAnsi="MyriadPro-Light" w:cs="MyriadPro-Light"/>
+                <w:sz w:val="16"/>
+                <w:szCs w:val="16"/>
+                <w:highlight w:val="green"/>
+                <w:lang w:eastAsia="en-US" w:bidi="ar-SA"/>
+              </w:rPr>
+              <w:t>point</w:t>
+            </w:r>
+            <w:proofErr w:type="spellEnd"/>
+            <w:r>
+              <w:rPr>
+                <w:rFonts w:ascii="MyriadPro-Light" w:eastAsiaTheme="minorHAnsi" w:hAnsi="MyriadPro-Light" w:cs="MyriadPro-Light"/>
+                <w:sz w:val="16"/>
+                <w:szCs w:val="16"/>
+                <w:highlight w:val="green"/>
+                <w:lang w:eastAsia="en-US" w:bidi="ar-SA"/>
+              </w:rPr>
+              <w:t xml:space="preserve"> e permette di aggiungere una password per proteggere l’accesso. Permette inoltre di personalizzare l’indirizzo IP al quale visualizzare le pagine di configurazione (default 10.10.100.254). Nella sezione Station Mode si può invece inserire (manualmente, effettuando uno </w:t>
+            </w:r>
+            <w:proofErr w:type="spellStart"/>
+            <w:r>
+              <w:rPr>
+                <w:rFonts w:ascii="MyriadPro-Light" w:eastAsiaTheme="minorHAnsi" w:hAnsi="MyriadPro-Light" w:cs="MyriadPro-Light"/>
+                <w:sz w:val="16"/>
+                <w:szCs w:val="16"/>
+                <w:highlight w:val="green"/>
+                <w:lang w:eastAsia="en-US" w:bidi="ar-SA"/>
+              </w:rPr>
+              <w:t>scan</w:t>
+            </w:r>
+            <w:proofErr w:type="spellEnd"/>
+            <w:r>
+              <w:rPr>
+                <w:rFonts w:ascii="MyriadPro-Light" w:eastAsiaTheme="minorHAnsi" w:hAnsi="MyriadPro-Light" w:cs="MyriadPro-Light"/>
+                <w:sz w:val="16"/>
+                <w:szCs w:val="16"/>
+                <w:highlight w:val="green"/>
+                <w:lang w:eastAsia="en-US" w:bidi="ar-SA"/>
+              </w:rPr>
+              <w:t xml:space="preserve"> degli AP disponibili o con modalità WPS</w:t>
+            </w:r>
+            <w:r>
+              <w:rPr>
+                <w:rFonts w:ascii="MyriadPro-Light" w:eastAsiaTheme="minorHAnsi" w:hAnsi="MyriadPro-Light" w:cs="MyriadPro-Light"/>
+                <w:sz w:val="16"/>
+                <w:szCs w:val="16"/>
+                <w:highlight w:val="green"/>
+                <w:lang w:eastAsia="en-US" w:bidi="ar-SA"/>
+              </w:rPr>
               <w:t>,</w:t>
             </w:r>
             <w:r>
@@ -10497,7 +12479,29 @@
                 <w:highlight w:val="green"/>
                 <w:lang w:eastAsia="en-US" w:bidi="ar-SA"/>
               </w:rPr>
-              <w:t>Dalla pagina è possibile anche fornire l’url del server NTP al quale si desidera sincronizzarsi</w:t>
+              <w:t xml:space="preserve">Dalla pagina è possibile anche fornire </w:t>
+            </w:r>
+            <w:proofErr w:type="spellStart"/>
+            <w:r>
+              <w:rPr>
+                <w:rFonts w:ascii="MyriadPro-Light" w:eastAsiaTheme="minorHAnsi" w:hAnsi="MyriadPro-Light" w:cs="MyriadPro-Light"/>
+                <w:sz w:val="16"/>
+                <w:szCs w:val="16"/>
+                <w:highlight w:val="green"/>
+                <w:lang w:eastAsia="en-US" w:bidi="ar-SA"/>
+              </w:rPr>
+              <w:t>l’url</w:t>
+            </w:r>
+            <w:proofErr w:type="spellEnd"/>
+            <w:r>
+              <w:rPr>
+                <w:rFonts w:ascii="MyriadPro-Light" w:eastAsiaTheme="minorHAnsi" w:hAnsi="MyriadPro-Light" w:cs="MyriadPro-Light"/>
+                <w:sz w:val="16"/>
+                <w:szCs w:val="16"/>
+                <w:highlight w:val="green"/>
+                <w:lang w:eastAsia="en-US" w:bidi="ar-SA"/>
+              </w:rPr>
+              <w:t xml:space="preserve"> del server NTP al quale si desidera sincronizzarsi</w:t>
             </w:r>
             <w:r>
               <w:rPr>
@@ -10575,7 +12579,27 @@
                 <w:szCs w:val="16"/>
                 <w:lang w:eastAsia="en-US" w:bidi="ar-SA"/>
               </w:rPr>
-              <w:t>Per accoppiare attraverso la funzionalità WPS il CloudGate al router Wi-Fi che fornirà l'accesso a Internet, procedere come indicato di seguito:</w:t>
+              <w:t xml:space="preserve">Per accoppiare attraverso la funzionalità WPS il </w:t>
+            </w:r>
+            <w:proofErr w:type="spellStart"/>
+            <w:r>
+              <w:rPr>
+                <w:rFonts w:ascii="MyriadPro-Light" w:eastAsiaTheme="minorHAnsi" w:hAnsi="MyriadPro-Light" w:cs="MyriadPro-Light"/>
+                <w:sz w:val="16"/>
+                <w:szCs w:val="16"/>
+                <w:lang w:eastAsia="en-US" w:bidi="ar-SA"/>
+              </w:rPr>
+              <w:t>CloudGate</w:t>
+            </w:r>
+            <w:proofErr w:type="spellEnd"/>
+            <w:r>
+              <w:rPr>
+                <w:rFonts w:ascii="MyriadPro-Light" w:eastAsiaTheme="minorHAnsi" w:hAnsi="MyriadPro-Light" w:cs="MyriadPro-Light"/>
+                <w:sz w:val="16"/>
+                <w:szCs w:val="16"/>
+                <w:lang w:eastAsia="en-US" w:bidi="ar-SA"/>
+              </w:rPr>
+              <w:t xml:space="preserve"> al router Wi-Fi che fornirà l'accesso a Internet, procedere come indicato di seguito:</w:t>
             </w:r>
           </w:p>
           <w:p>
@@ -10636,7 +12660,27 @@
                 <w:szCs w:val="16"/>
                 <w:lang w:eastAsia="en-US" w:bidi="ar-SA"/>
               </w:rPr>
-              <w:t>stimolare ora la funzionalita WPS nel router;</w:t>
+              <w:t xml:space="preserve">stimolare ora la </w:t>
+            </w:r>
+            <w:proofErr w:type="spellStart"/>
+            <w:r>
+              <w:rPr>
+                <w:rFonts w:ascii="MyriadPro-Light" w:eastAsiaTheme="minorHAnsi" w:hAnsi="MyriadPro-Light" w:cs="MyriadPro-Light"/>
+                <w:sz w:val="16"/>
+                <w:szCs w:val="16"/>
+                <w:lang w:eastAsia="en-US" w:bidi="ar-SA"/>
+              </w:rPr>
+              <w:t>funzionalita</w:t>
+            </w:r>
+            <w:proofErr w:type="spellEnd"/>
+            <w:r>
+              <w:rPr>
+                <w:rFonts w:ascii="MyriadPro-Light" w:eastAsiaTheme="minorHAnsi" w:hAnsi="MyriadPro-Light" w:cs="MyriadPro-Light"/>
+                <w:sz w:val="16"/>
+                <w:szCs w:val="16"/>
+                <w:lang w:eastAsia="en-US" w:bidi="ar-SA"/>
+              </w:rPr>
+              <w:t xml:space="preserve"> WPS nel router;</w:t>
             </w:r>
           </w:p>
           <w:p>
@@ -10667,7 +12711,29 @@
                 <w:szCs w:val="16"/>
                 <w:lang w:eastAsia="en-US" w:bidi="ar-SA"/>
               </w:rPr>
-              <w:t xml:space="preserve">non appena CloudGate si sarà accoppiato </w:t>
+              <w:t xml:space="preserve">non appena </w:t>
+            </w:r>
+            <w:proofErr w:type="spellStart"/>
+            <w:r>
+              <w:rPr>
+                <w:rFonts w:ascii="MyriadPro-Light" w:eastAsiaTheme="minorHAnsi" w:hAnsi="MyriadPro-Light" w:cs="MyriadPro-Light"/>
+                <w:color w:val="FF0000"/>
+                <w:sz w:val="16"/>
+                <w:szCs w:val="16"/>
+                <w:lang w:eastAsia="en-US" w:bidi="ar-SA"/>
+              </w:rPr>
+              <w:t>CloudGate</w:t>
+            </w:r>
+            <w:proofErr w:type="spellEnd"/>
+            <w:r>
+              <w:rPr>
+                <w:rFonts w:ascii="MyriadPro-Light" w:eastAsiaTheme="minorHAnsi" w:hAnsi="MyriadPro-Light" w:cs="MyriadPro-Light"/>
+                <w:color w:val="FF0000"/>
+                <w:sz w:val="16"/>
+                <w:szCs w:val="16"/>
+                <w:lang w:eastAsia="en-US" w:bidi="ar-SA"/>
+              </w:rPr>
+              <w:t xml:space="preserve"> si sarà accoppiato </w:t>
             </w:r>
             <w:r>
               <w:rPr>
@@ -10967,14 +13033,25 @@
                 <w:lang w:eastAsia="en-US" w:bidi="ar-SA"/>
               </w:rPr>
             </w:pPr>
-            <w:r>
-              <w:rPr>
-                <w:rFonts w:ascii="MyriadPro-Light" w:eastAsiaTheme="minorHAnsi" w:hAnsi="MyriadPro-Light" w:cs="MyriadPro-Light"/>
-                <w:sz w:val="16"/>
-                <w:szCs w:val="16"/>
-                <w:lang w:eastAsia="en-US" w:bidi="ar-SA"/>
-              </w:rPr>
-              <w:t>se tenuto premuto all’applicazione dell’alimentazione mette il gateway in modalità di upgrade via seriale TTL.</w:t>
+            <w:proofErr w:type="gramStart"/>
+            <w:r>
+              <w:rPr>
+                <w:rFonts w:ascii="MyriadPro-Light" w:eastAsiaTheme="minorHAnsi" w:hAnsi="MyriadPro-Light" w:cs="MyriadPro-Light"/>
+                <w:sz w:val="16"/>
+                <w:szCs w:val="16"/>
+                <w:lang w:eastAsia="en-US" w:bidi="ar-SA"/>
+              </w:rPr>
+              <w:t>se</w:t>
+            </w:r>
+            <w:proofErr w:type="gramEnd"/>
+            <w:r>
+              <w:rPr>
+                <w:rFonts w:ascii="MyriadPro-Light" w:eastAsiaTheme="minorHAnsi" w:hAnsi="MyriadPro-Light" w:cs="MyriadPro-Light"/>
+                <w:sz w:val="16"/>
+                <w:szCs w:val="16"/>
+                <w:lang w:eastAsia="en-US" w:bidi="ar-SA"/>
+              </w:rPr>
+              <w:t xml:space="preserve"> tenuto premuto all’applicazione dell’alimentazione mette il gateway in modalità di upgrade via seriale TTL.</w:t>
             </w:r>
           </w:p>
           <w:p>
@@ -10993,14 +13070,45 @@
                 <w:lang w:eastAsia="en-US" w:bidi="ar-SA"/>
               </w:rPr>
             </w:pPr>
-            <w:r>
-              <w:rPr>
-                <w:rFonts w:ascii="MyriadPro-Light" w:eastAsiaTheme="minorHAnsi" w:hAnsi="MyriadPro-Light" w:cs="MyriadPro-Light"/>
-                <w:sz w:val="16"/>
-                <w:szCs w:val="16"/>
-                <w:lang w:eastAsia="en-US" w:bidi="ar-SA"/>
-              </w:rPr>
-              <w:t xml:space="preserve">se premuto per più di 5 secondi e meno di 10 provoca il reboot del gateway, </w:t>
+            <w:proofErr w:type="gramStart"/>
+            <w:r>
+              <w:rPr>
+                <w:rFonts w:ascii="MyriadPro-Light" w:eastAsiaTheme="minorHAnsi" w:hAnsi="MyriadPro-Light" w:cs="MyriadPro-Light"/>
+                <w:sz w:val="16"/>
+                <w:szCs w:val="16"/>
+                <w:lang w:eastAsia="en-US" w:bidi="ar-SA"/>
+              </w:rPr>
+              <w:t>se</w:t>
+            </w:r>
+            <w:proofErr w:type="gramEnd"/>
+            <w:r>
+              <w:rPr>
+                <w:rFonts w:ascii="MyriadPro-Light" w:eastAsiaTheme="minorHAnsi" w:hAnsi="MyriadPro-Light" w:cs="MyriadPro-Light"/>
+                <w:sz w:val="16"/>
+                <w:szCs w:val="16"/>
+                <w:lang w:eastAsia="en-US" w:bidi="ar-SA"/>
+              </w:rPr>
+              <w:t xml:space="preserve"> premuto per più di 5 secondi e meno di 10 provoca il </w:t>
+            </w:r>
+            <w:proofErr w:type="spellStart"/>
+            <w:r>
+              <w:rPr>
+                <w:rFonts w:ascii="MyriadPro-Light" w:eastAsiaTheme="minorHAnsi" w:hAnsi="MyriadPro-Light" w:cs="MyriadPro-Light"/>
+                <w:sz w:val="16"/>
+                <w:szCs w:val="16"/>
+                <w:lang w:eastAsia="en-US" w:bidi="ar-SA"/>
+              </w:rPr>
+              <w:t>reboot</w:t>
+            </w:r>
+            <w:proofErr w:type="spellEnd"/>
+            <w:r>
+              <w:rPr>
+                <w:rFonts w:ascii="MyriadPro-Light" w:eastAsiaTheme="minorHAnsi" w:hAnsi="MyriadPro-Light" w:cs="MyriadPro-Light"/>
+                <w:sz w:val="16"/>
+                <w:szCs w:val="16"/>
+                <w:lang w:eastAsia="en-US" w:bidi="ar-SA"/>
+              </w:rPr>
+              <w:t xml:space="preserve"> del gateway, </w:t>
             </w:r>
           </w:p>
           <w:p>
@@ -11019,14 +13127,25 @@
                 <w:lang w:eastAsia="en-US" w:bidi="ar-SA"/>
               </w:rPr>
             </w:pPr>
-            <w:r>
-              <w:rPr>
-                <w:rFonts w:ascii="MyriadPro-Light" w:eastAsiaTheme="minorHAnsi" w:hAnsi="MyriadPro-Light" w:cs="MyriadPro-Light"/>
-                <w:sz w:val="16"/>
-                <w:szCs w:val="16"/>
-                <w:lang w:eastAsia="en-US" w:bidi="ar-SA"/>
-              </w:rPr>
-              <w:t>reset parametri di configu</w:t>
+            <w:proofErr w:type="gramStart"/>
+            <w:r>
+              <w:rPr>
+                <w:rFonts w:ascii="MyriadPro-Light" w:eastAsiaTheme="minorHAnsi" w:hAnsi="MyriadPro-Light" w:cs="MyriadPro-Light"/>
+                <w:sz w:val="16"/>
+                <w:szCs w:val="16"/>
+                <w:lang w:eastAsia="en-US" w:bidi="ar-SA"/>
+              </w:rPr>
+              <w:t>reset</w:t>
+            </w:r>
+            <w:proofErr w:type="gramEnd"/>
+            <w:r>
+              <w:rPr>
+                <w:rFonts w:ascii="MyriadPro-Light" w:eastAsiaTheme="minorHAnsi" w:hAnsi="MyriadPro-Light" w:cs="MyriadPro-Light"/>
+                <w:sz w:val="16"/>
+                <w:szCs w:val="16"/>
+                <w:lang w:eastAsia="en-US" w:bidi="ar-SA"/>
+              </w:rPr>
+              <w:t xml:space="preserve"> parametri di configu</w:t>
             </w:r>
             <w:r>
               <w:rPr>
@@ -11161,7 +13280,27 @@
                 <w:szCs w:val="16"/>
                 <w:lang w:eastAsia="en-US" w:bidi="ar-SA"/>
               </w:rPr>
-              <w:t>Nel caso vi sia la necessita di riportare il CloudGate alle condizioni di prima accensione (cancellazione della configurazione, utente e password), procedere come indicato di seguito:</w:t>
+              <w:t xml:space="preserve">Nel caso vi sia la necessita di riportare il </w:t>
+            </w:r>
+            <w:proofErr w:type="spellStart"/>
+            <w:r>
+              <w:rPr>
+                <w:rFonts w:ascii="MyriadPro-Light" w:eastAsiaTheme="minorHAnsi" w:hAnsi="MyriadPro-Light" w:cs="MyriadPro-Light"/>
+                <w:sz w:val="16"/>
+                <w:szCs w:val="16"/>
+                <w:lang w:eastAsia="en-US" w:bidi="ar-SA"/>
+              </w:rPr>
+              <w:t>CloudGate</w:t>
+            </w:r>
+            <w:proofErr w:type="spellEnd"/>
+            <w:r>
+              <w:rPr>
+                <w:rFonts w:ascii="MyriadPro-Light" w:eastAsiaTheme="minorHAnsi" w:hAnsi="MyriadPro-Light" w:cs="MyriadPro-Light"/>
+                <w:sz w:val="16"/>
+                <w:szCs w:val="16"/>
+                <w:lang w:eastAsia="en-US" w:bidi="ar-SA"/>
+              </w:rPr>
+              <w:t xml:space="preserve"> alle condizioni di prima accensione (cancellazione della configurazione, utente e password), procedere come indicato di seguito:</w:t>
             </w:r>
           </w:p>
           <w:p>
@@ -11180,14 +13319,25 @@
                 <w:lang w:eastAsia="en-US" w:bidi="ar-SA"/>
               </w:rPr>
             </w:pPr>
-            <w:r>
-              <w:rPr>
-                <w:rFonts w:ascii="MyriadPro-Light" w:eastAsiaTheme="minorHAnsi" w:hAnsi="MyriadPro-Light" w:cs="MyriadPro-Light"/>
-                <w:sz w:val="16"/>
-                <w:szCs w:val="16"/>
-                <w:lang w:eastAsia="en-US" w:bidi="ar-SA"/>
-              </w:rPr>
-              <w:t>con il gateway alimentato</w:t>
+            <w:proofErr w:type="gramStart"/>
+            <w:r>
+              <w:rPr>
+                <w:rFonts w:ascii="MyriadPro-Light" w:eastAsiaTheme="minorHAnsi" w:hAnsi="MyriadPro-Light" w:cs="MyriadPro-Light"/>
+                <w:sz w:val="16"/>
+                <w:szCs w:val="16"/>
+                <w:lang w:eastAsia="en-US" w:bidi="ar-SA"/>
+              </w:rPr>
+              <w:t>con</w:t>
+            </w:r>
+            <w:proofErr w:type="gramEnd"/>
+            <w:r>
+              <w:rPr>
+                <w:rFonts w:ascii="MyriadPro-Light" w:eastAsiaTheme="minorHAnsi" w:hAnsi="MyriadPro-Light" w:cs="MyriadPro-Light"/>
+                <w:sz w:val="16"/>
+                <w:szCs w:val="16"/>
+                <w:lang w:eastAsia="en-US" w:bidi="ar-SA"/>
+              </w:rPr>
+              <w:t xml:space="preserve"> il gateway alimentato</w:t>
             </w:r>
           </w:p>
           <w:p>
@@ -11206,14 +13356,25 @@
                 <w:lang w:eastAsia="en-US" w:bidi="ar-SA"/>
               </w:rPr>
             </w:pPr>
-            <w:r>
-              <w:rPr>
-                <w:rFonts w:ascii="MyriadPro-Light" w:eastAsiaTheme="minorHAnsi" w:hAnsi="MyriadPro-Light" w:cs="MyriadPro-Light"/>
-                <w:sz w:val="16"/>
-                <w:szCs w:val="16"/>
-                <w:lang w:eastAsia="en-US" w:bidi="ar-SA"/>
-              </w:rPr>
-              <w:t xml:space="preserve">tenere il </w:t>
+            <w:proofErr w:type="gramStart"/>
+            <w:r>
+              <w:rPr>
+                <w:rFonts w:ascii="MyriadPro-Light" w:eastAsiaTheme="minorHAnsi" w:hAnsi="MyriadPro-Light" w:cs="MyriadPro-Light"/>
+                <w:sz w:val="16"/>
+                <w:szCs w:val="16"/>
+                <w:lang w:eastAsia="en-US" w:bidi="ar-SA"/>
+              </w:rPr>
+              <w:t>tenere</w:t>
+            </w:r>
+            <w:proofErr w:type="gramEnd"/>
+            <w:r>
+              <w:rPr>
+                <w:rFonts w:ascii="MyriadPro-Light" w:eastAsiaTheme="minorHAnsi" w:hAnsi="MyriadPro-Light" w:cs="MyriadPro-Light"/>
+                <w:sz w:val="16"/>
+                <w:szCs w:val="16"/>
+                <w:lang w:eastAsia="en-US" w:bidi="ar-SA"/>
+              </w:rPr>
+              <w:t xml:space="preserve"> il </w:t>
             </w:r>
             <w:r>
               <w:rPr>
@@ -11335,6 +13496,7 @@
                 <w:lang w:eastAsia="en-US" w:bidi="ar-SA"/>
               </w:rPr>
             </w:pPr>
+            <w:proofErr w:type="gramStart"/>
             <w:r>
               <w:rPr>
                 <w:rFonts w:ascii="MyriadPro-Light" w:eastAsiaTheme="minorHAnsi" w:hAnsi="MyriadPro-Light" w:cs="MyriadPro-Light"/>
@@ -11344,6 +13506,7 @@
               </w:rPr>
               <w:t>ATTENZIONE !</w:t>
             </w:r>
+            <w:proofErr w:type="gramEnd"/>
           </w:p>
           <w:p>
             <w:pPr>
@@ -11391,14 +13554,45 @@
               </w:rPr>
               <w:t xml:space="preserve"> al </w:t>
             </w:r>
-            <w:r>
-              <w:rPr>
-                <w:rFonts w:ascii="MyriadPro-Light" w:eastAsiaTheme="minorHAnsi" w:hAnsi="MyriadPro-Light" w:cs="MyriadPro-Light"/>
-                <w:sz w:val="16"/>
-                <w:szCs w:val="16"/>
-                <w:lang w:eastAsia="en-US" w:bidi="ar-SA"/>
-              </w:rPr>
-              <w:t>riaccoppiamento del dispositivo, in caso contrario il gateway non si ricollegherà al cloud,</w:t>
+            <w:proofErr w:type="spellStart"/>
+            <w:r>
+              <w:rPr>
+                <w:rFonts w:ascii="MyriadPro-Light" w:eastAsiaTheme="minorHAnsi" w:hAnsi="MyriadPro-Light" w:cs="MyriadPro-Light"/>
+                <w:sz w:val="16"/>
+                <w:szCs w:val="16"/>
+                <w:lang w:eastAsia="en-US" w:bidi="ar-SA"/>
+              </w:rPr>
+              <w:t>riaccoppiamento</w:t>
+            </w:r>
+            <w:proofErr w:type="spellEnd"/>
+            <w:r>
+              <w:rPr>
+                <w:rFonts w:ascii="MyriadPro-Light" w:eastAsiaTheme="minorHAnsi" w:hAnsi="MyriadPro-Light" w:cs="MyriadPro-Light"/>
+                <w:sz w:val="16"/>
+                <w:szCs w:val="16"/>
+                <w:lang w:eastAsia="en-US" w:bidi="ar-SA"/>
+              </w:rPr>
+              <w:t xml:space="preserve"> del dispositivo, in caso contrario il gateway non si ricollegherà al </w:t>
+            </w:r>
+            <w:proofErr w:type="spellStart"/>
+            <w:r>
+              <w:rPr>
+                <w:rFonts w:ascii="MyriadPro-Light" w:eastAsiaTheme="minorHAnsi" w:hAnsi="MyriadPro-Light" w:cs="MyriadPro-Light"/>
+                <w:sz w:val="16"/>
+                <w:szCs w:val="16"/>
+                <w:lang w:eastAsia="en-US" w:bidi="ar-SA"/>
+              </w:rPr>
+              <w:t>cloud</w:t>
+            </w:r>
+            <w:proofErr w:type="spellEnd"/>
+            <w:r>
+              <w:rPr>
+                <w:rFonts w:ascii="MyriadPro-Light" w:eastAsiaTheme="minorHAnsi" w:hAnsi="MyriadPro-Light" w:cs="MyriadPro-Light"/>
+                <w:sz w:val="16"/>
+                <w:szCs w:val="16"/>
+                <w:lang w:eastAsia="en-US" w:bidi="ar-SA"/>
+              </w:rPr>
+              <w:t>,</w:t>
             </w:r>
           </w:p>
           <w:p>
@@ -11923,7 +14117,17 @@
                 <w:szCs w:val="16"/>
                 <w:lang w:val="en-GB" w:eastAsia="en-US" w:bidi="ar-SA"/>
               </w:rPr>
-              <w:t>In the event of illegal disposal of electrical and electronic waste, the penalties are</w:t>
+              <w:t xml:space="preserve">In the event of illegal disposal of electrical and electronic waste, the penalties </w:t>
+            </w:r>
+            <w:proofErr w:type="gramStart"/>
+            <w:r>
+              <w:rPr>
+                <w:rFonts w:ascii="MyriadPro-Light" w:eastAsiaTheme="minorHAnsi" w:hAnsi="MyriadPro-Light" w:cs="MyriadPro-Light"/>
+                <w:sz w:val="16"/>
+                <w:szCs w:val="16"/>
+                <w:lang w:val="en-GB" w:eastAsia="en-US" w:bidi="ar-SA"/>
+              </w:rPr>
+              <w:t>are</w:t>
             </w:r>
             <w:r>
               <w:rPr>
@@ -11941,7 +14145,17 @@
                 <w:szCs w:val="16"/>
                 <w:lang w:val="en-GB" w:eastAsia="en-US" w:bidi="ar-SA"/>
               </w:rPr>
-              <w:t>specified by local waste disposal legislation.</w:t>
+              <w:t>specified</w:t>
+            </w:r>
+            <w:proofErr w:type="gramEnd"/>
+            <w:r>
+              <w:rPr>
+                <w:rFonts w:ascii="MyriadPro-Light" w:eastAsiaTheme="minorHAnsi" w:hAnsi="MyriadPro-Light" w:cs="MyriadPro-Light"/>
+                <w:sz w:val="16"/>
+                <w:szCs w:val="16"/>
+                <w:lang w:val="en-GB" w:eastAsia="en-US" w:bidi="ar-SA"/>
+              </w:rPr>
+              <w:t xml:space="preserve"> by local waste disposal legislation.</w:t>
             </w:r>
           </w:p>
         </w:tc>
@@ -12075,6 +14289,7 @@
                 <w:sz w:val="15"/>
               </w:rPr>
             </w:pPr>
+            <w:proofErr w:type="gramStart"/>
             <w:r>
               <w:rPr>
                 <w:rFonts w:ascii="MyriadPro-Light" w:eastAsiaTheme="minorHAnsi" w:hAnsi="MyriadPro-Light" w:cs="MyriadPro-Light"/>
@@ -12082,7 +14297,17 @@
                 <w:szCs w:val="15"/>
                 <w:lang w:eastAsia="en-US" w:bidi="ar-SA"/>
               </w:rPr>
-              <w:t xml:space="preserve">ritenuta responsabile. Il cliente finale deve usare il prodotto solo nelle modalità descritte nella documentazione relativa al prodotto stesso. La responsabilità di CAREL in relazione al proprio prodotto e regolata dalle condizioni generali di contratto CAREL editate nel sito </w:t>
+              <w:t>ritenuta</w:t>
+            </w:r>
+            <w:proofErr w:type="gramEnd"/>
+            <w:r>
+              <w:rPr>
+                <w:rFonts w:ascii="MyriadPro-Light" w:eastAsiaTheme="minorHAnsi" w:hAnsi="MyriadPro-Light" w:cs="MyriadPro-Light"/>
+                <w:sz w:val="15"/>
+                <w:szCs w:val="15"/>
+                <w:lang w:eastAsia="en-US" w:bidi="ar-SA"/>
+              </w:rPr>
+              <w:t xml:space="preserve"> responsabile. Il cliente finale deve usare il prodotto solo nelle modalità descritte nella documentazione relativa al prodotto stesso. La responsabilità di CAREL in relazione al proprio prodotto e regolata dalle condizioni generali di contratto CAREL editate nel sito </w:t>
             </w:r>
             <w:hyperlink r:id="rId10" w:history="1">
               <w:r>
@@ -12178,12 +14403,14 @@
               <w:rPr>
                 <w:b/>
                 <w:sz w:val="15"/>
+                <w:lang w:val="en-GB"/>
               </w:rPr>
             </w:pPr>
             <w:r>
               <w:rPr>
                 <w:b/>
                 <w:sz w:val="15"/>
+                <w:lang w:val="en-GB"/>
               </w:rPr>
               <w:lastRenderedPageBreak/>
               <w:t>IMPORTANT WARNINGS</w:t>
@@ -12200,6 +14427,7 @@
               <w:rPr>
                 <w:color w:val="FF0000"/>
                 <w:sz w:val="15"/>
+                <w:lang w:val="en-GB"/>
               </w:rPr>
             </w:pPr>
           </w:p>
@@ -12221,8 +14449,9 @@
                 <w:szCs w:val="15"/>
                 <w:lang w:val="en-GB" w:eastAsia="en-US" w:bidi="ar-SA"/>
               </w:rPr>
-              <w:t>The CAREL product is a state-of-the-art product, whose operation is specified in the technical</w:t>
-            </w:r>
+              <w:t xml:space="preserve">The CAREL product is a state-of-the-art product, whose operation </w:t>
+            </w:r>
+            <w:proofErr w:type="gramStart"/>
             <w:r>
               <w:rPr>
                 <w:rFonts w:ascii="MyriadPro-Light" w:eastAsiaTheme="minorHAnsi" w:hAnsi="MyriadPro-Light" w:cs="MyriadPro-Light"/>
@@ -12230,6 +14459,25 @@
                 <w:szCs w:val="15"/>
                 <w:lang w:val="en-GB" w:eastAsia="en-US" w:bidi="ar-SA"/>
               </w:rPr>
+              <w:t>is specified</w:t>
+            </w:r>
+            <w:proofErr w:type="gramEnd"/>
+            <w:r>
+              <w:rPr>
+                <w:rFonts w:ascii="MyriadPro-Light" w:eastAsiaTheme="minorHAnsi" w:hAnsi="MyriadPro-Light" w:cs="MyriadPro-Light"/>
+                <w:sz w:val="15"/>
+                <w:szCs w:val="15"/>
+                <w:lang w:val="en-GB" w:eastAsia="en-US" w:bidi="ar-SA"/>
+              </w:rPr>
+              <w:t xml:space="preserve"> in the technical</w:t>
+            </w:r>
+            <w:r>
+              <w:rPr>
+                <w:rFonts w:ascii="MyriadPro-Light" w:eastAsiaTheme="minorHAnsi" w:hAnsi="MyriadPro-Light" w:cs="MyriadPro-Light"/>
+                <w:sz w:val="15"/>
+                <w:szCs w:val="15"/>
+                <w:lang w:val="en-GB" w:eastAsia="en-US" w:bidi="ar-SA"/>
+              </w:rPr>
               <w:t xml:space="preserve"> </w:t>
             </w:r>
             <w:r>
@@ -12329,7 +14577,27 @@
                 <w:szCs w:val="15"/>
                 <w:lang w:val="en-GB" w:eastAsia="en-US" w:bidi="ar-SA"/>
               </w:rPr>
-              <w:t>to malfunction of which CAREL can not be held responsible. The final client must use the product</w:t>
+              <w:t xml:space="preserve">to malfunction of which CAREL </w:t>
+            </w:r>
+            <w:proofErr w:type="spellStart"/>
+            <w:r>
+              <w:rPr>
+                <w:rFonts w:ascii="MyriadPro-Light" w:eastAsiaTheme="minorHAnsi" w:hAnsi="MyriadPro-Light" w:cs="MyriadPro-Light"/>
+                <w:sz w:val="15"/>
+                <w:szCs w:val="15"/>
+                <w:lang w:val="en-GB" w:eastAsia="en-US" w:bidi="ar-SA"/>
+              </w:rPr>
+              <w:t>can not</w:t>
+            </w:r>
+            <w:proofErr w:type="spellEnd"/>
+            <w:r>
+              <w:rPr>
+                <w:rFonts w:ascii="MyriadPro-Light" w:eastAsiaTheme="minorHAnsi" w:hAnsi="MyriadPro-Light" w:cs="MyriadPro-Light"/>
+                <w:sz w:val="15"/>
+                <w:szCs w:val="15"/>
+                <w:lang w:val="en-GB" w:eastAsia="en-US" w:bidi="ar-SA"/>
+              </w:rPr>
+              <w:t xml:space="preserve"> be held responsible. The final client must use the product</w:t>
             </w:r>
             <w:r>
               <w:rPr>
@@ -12382,6 +14650,7 @@
                 <w:lang w:val="en-GB"/>
               </w:rPr>
             </w:pPr>
+            <w:proofErr w:type="gramStart"/>
             <w:r>
               <w:rPr>
                 <w:rFonts w:ascii="MyriadPro-Light" w:eastAsiaTheme="minorHAnsi" w:hAnsi="MyriadPro-Light" w:cs="MyriadPro-Light"/>
@@ -12389,7 +14658,17 @@
                 <w:szCs w:val="15"/>
                 <w:lang w:val="en-GB" w:eastAsia="en-US" w:bidi="ar-SA"/>
               </w:rPr>
-              <w:t>the website www.carel.com and/or by specific agreements with clients.</w:t>
+              <w:t>the</w:t>
+            </w:r>
+            <w:proofErr w:type="gramEnd"/>
+            <w:r>
+              <w:rPr>
+                <w:rFonts w:ascii="MyriadPro-Light" w:eastAsiaTheme="minorHAnsi" w:hAnsi="MyriadPro-Light" w:cs="MyriadPro-Light"/>
+                <w:sz w:val="15"/>
+                <w:szCs w:val="15"/>
+                <w:lang w:val="en-GB" w:eastAsia="en-US" w:bidi="ar-SA"/>
+              </w:rPr>
+              <w:t xml:space="preserve"> website www.carel.com and/or by specific agreements with clients.</w:t>
             </w:r>
           </w:p>
         </w:tc>
@@ -12794,20 +15073,19 @@
           <w:szCs w:val="14"/>
           <w:lang w:val="en-GB" w:eastAsia="en-US" w:bidi="ar-SA"/>
         </w:rPr>
-        <w:t>This equipment has been tested and found to comply with the limits for a Class B digital device, pursuant to Part 15 of the FCC Rules. These limits are designed to provide</w:t>
+        <w:t xml:space="preserve">This equipment has been tested and found to comply with the limits for a Class B digital device, pursuant to Part 15 of the FCC Rules. These limits </w:t>
       </w:r>
-    </w:p>
-    <w:p>
-      <w:pPr>
-        <w:widowControl/>
-        <w:adjustRightInd w:val="0"/>
+      <w:proofErr w:type="gramStart"/>
+      <w:r>
         <w:rPr>
           <w:rFonts w:ascii="MyriadPro-Light" w:eastAsiaTheme="minorHAnsi" w:hAnsi="MyriadPro-Light" w:cs="MyriadPro-Light"/>
           <w:sz w:val="14"/>
           <w:szCs w:val="14"/>
           <w:lang w:val="en-GB" w:eastAsia="en-US" w:bidi="ar-SA"/>
         </w:rPr>
-      </w:pPr>
+        <w:t>are designed</w:t>
+      </w:r>
+      <w:proofErr w:type="gramEnd"/>
       <w:r>
         <w:rPr>
           <w:rFonts w:ascii="MyriadPro-Light" w:eastAsiaTheme="minorHAnsi" w:hAnsi="MyriadPro-Light" w:cs="MyriadPro-Light"/>
@@ -12815,7 +15093,7 @@
           <w:szCs w:val="14"/>
           <w:lang w:val="en-GB" w:eastAsia="en-US" w:bidi="ar-SA"/>
         </w:rPr>
-        <w:t>reasonable protection against harmful interference in a residential installation. This equipment generates, uses and can radiate radio frequency energy and, if not installed</w:t>
+        <w:t xml:space="preserve"> to provide</w:t>
       </w:r>
     </w:p>
     <w:p>
@@ -12829,6 +15107,7 @@
           <w:lang w:val="en-GB" w:eastAsia="en-US" w:bidi="ar-SA"/>
         </w:rPr>
       </w:pPr>
+      <w:proofErr w:type="gramStart"/>
       <w:r>
         <w:rPr>
           <w:rFonts w:ascii="MyriadPro-Light" w:eastAsiaTheme="minorHAnsi" w:hAnsi="MyriadPro-Light" w:cs="MyriadPro-Light"/>
@@ -12836,41 +15115,41 @@
           <w:szCs w:val="14"/>
           <w:lang w:val="en-GB" w:eastAsia="en-US" w:bidi="ar-SA"/>
         </w:rPr>
-        <w:t>and used in accordance with the instructions, may cause harmful interference to radio communications. However, there is no guarantee that interference will not occur in a</w:t>
+        <w:t>reasonable</w:t>
       </w:r>
-    </w:p>
-    <w:p>
-      <w:pPr>
-        <w:widowControl/>
-        <w:adjustRightInd w:val="0"/>
+      <w:proofErr w:type="gramEnd"/>
+      <w:r>
         <w:rPr>
           <w:rFonts w:ascii="MyriadPro-Light" w:eastAsiaTheme="minorHAnsi" w:hAnsi="MyriadPro-Light" w:cs="MyriadPro-Light"/>
           <w:sz w:val="14"/>
           <w:szCs w:val="14"/>
           <w:lang w:val="en-GB" w:eastAsia="en-US" w:bidi="ar-SA"/>
         </w:rPr>
-      </w:pPr>
-      <w:r>
+        <w:t xml:space="preserve"> protection against harmful interference in a residential installation. This equipment generates, uses and can radiate radio frequency energy and, if not installed</w:t>
+      </w:r>
+    </w:p>
+    <w:p>
+      <w:pPr>
+        <w:widowControl/>
+        <w:adjustRightInd w:val="0"/>
         <w:rPr>
           <w:rFonts w:ascii="MyriadPro-Light" w:eastAsiaTheme="minorHAnsi" w:hAnsi="MyriadPro-Light" w:cs="MyriadPro-Light"/>
           <w:sz w:val="14"/>
           <w:szCs w:val="14"/>
           <w:lang w:val="en-GB" w:eastAsia="en-US" w:bidi="ar-SA"/>
         </w:rPr>
-        <w:t>particular installation. If this equipment does cause harmful interference to radio or television reception, which can be determined by turning the equipment off and on, the</w:t>
-      </w:r>
-    </w:p>
-    <w:p>
-      <w:pPr>
-        <w:widowControl/>
-        <w:adjustRightInd w:val="0"/>
+      </w:pPr>
+      <w:proofErr w:type="gramStart"/>
+      <w:r>
         <w:rPr>
           <w:rFonts w:ascii="MyriadPro-Light" w:eastAsiaTheme="minorHAnsi" w:hAnsi="MyriadPro-Light" w:cs="MyriadPro-Light"/>
           <w:sz w:val="14"/>
           <w:szCs w:val="14"/>
           <w:lang w:val="en-GB" w:eastAsia="en-US" w:bidi="ar-SA"/>
         </w:rPr>
-      </w:pPr>
+        <w:t>and</w:t>
+      </w:r>
+      <w:proofErr w:type="gramEnd"/>
       <w:r>
         <w:rPr>
           <w:rFonts w:ascii="MyriadPro-Light" w:eastAsiaTheme="minorHAnsi" w:hAnsi="MyriadPro-Light" w:cs="MyriadPro-Light"/>
@@ -12878,7 +15157,7 @@
           <w:szCs w:val="14"/>
           <w:lang w:val="en-GB" w:eastAsia="en-US" w:bidi="ar-SA"/>
         </w:rPr>
-        <w:t>user is encouraged to try to correct the interference by one of the following measures:</w:t>
+        <w:t xml:space="preserve"> used in accordance with the instructions, may cause harmful interference to radio communications. However, there is no guarantee that interference will not occur in a</w:t>
       </w:r>
     </w:p>
     <w:p>
@@ -12892,6 +15171,70 @@
           <w:lang w:val="en-GB" w:eastAsia="en-US" w:bidi="ar-SA"/>
         </w:rPr>
       </w:pPr>
+      <w:proofErr w:type="gramStart"/>
+      <w:r>
+        <w:rPr>
+          <w:rFonts w:ascii="MyriadPro-Light" w:eastAsiaTheme="minorHAnsi" w:hAnsi="MyriadPro-Light" w:cs="MyriadPro-Light"/>
+          <w:sz w:val="14"/>
+          <w:szCs w:val="14"/>
+          <w:lang w:val="en-GB" w:eastAsia="en-US" w:bidi="ar-SA"/>
+        </w:rPr>
+        <w:t>particular</w:t>
+      </w:r>
+      <w:proofErr w:type="gramEnd"/>
+      <w:r>
+        <w:rPr>
+          <w:rFonts w:ascii="MyriadPro-Light" w:eastAsiaTheme="minorHAnsi" w:hAnsi="MyriadPro-Light" w:cs="MyriadPro-Light"/>
+          <w:sz w:val="14"/>
+          <w:szCs w:val="14"/>
+          <w:lang w:val="en-GB" w:eastAsia="en-US" w:bidi="ar-SA"/>
+        </w:rPr>
+        <w:t xml:space="preserve"> installation. If this equipment does cause harmful interference to radio or television reception, which can be determined by turning the equipment off and on, the</w:t>
+      </w:r>
+    </w:p>
+    <w:p>
+      <w:pPr>
+        <w:widowControl/>
+        <w:adjustRightInd w:val="0"/>
+        <w:rPr>
+          <w:rFonts w:ascii="MyriadPro-Light" w:eastAsiaTheme="minorHAnsi" w:hAnsi="MyriadPro-Light" w:cs="MyriadPro-Light"/>
+          <w:sz w:val="14"/>
+          <w:szCs w:val="14"/>
+          <w:lang w:val="en-GB" w:eastAsia="en-US" w:bidi="ar-SA"/>
+        </w:rPr>
+      </w:pPr>
+      <w:proofErr w:type="gramStart"/>
+      <w:r>
+        <w:rPr>
+          <w:rFonts w:ascii="MyriadPro-Light" w:eastAsiaTheme="minorHAnsi" w:hAnsi="MyriadPro-Light" w:cs="MyriadPro-Light"/>
+          <w:sz w:val="14"/>
+          <w:szCs w:val="14"/>
+          <w:lang w:val="en-GB" w:eastAsia="en-US" w:bidi="ar-SA"/>
+        </w:rPr>
+        <w:t>user</w:t>
+      </w:r>
+      <w:proofErr w:type="gramEnd"/>
+      <w:r>
+        <w:rPr>
+          <w:rFonts w:ascii="MyriadPro-Light" w:eastAsiaTheme="minorHAnsi" w:hAnsi="MyriadPro-Light" w:cs="MyriadPro-Light"/>
+          <w:sz w:val="14"/>
+          <w:szCs w:val="14"/>
+          <w:lang w:val="en-GB" w:eastAsia="en-US" w:bidi="ar-SA"/>
+        </w:rPr>
+        <w:t xml:space="preserve"> is encouraged to try to correct the interference by one of the following measures:</w:t>
+      </w:r>
+    </w:p>
+    <w:p>
+      <w:pPr>
+        <w:widowControl/>
+        <w:adjustRightInd w:val="0"/>
+        <w:rPr>
+          <w:rFonts w:ascii="MyriadPro-Light" w:eastAsiaTheme="minorHAnsi" w:hAnsi="MyriadPro-Light" w:cs="MyriadPro-Light"/>
+          <w:sz w:val="14"/>
+          <w:szCs w:val="14"/>
+          <w:lang w:val="en-GB" w:eastAsia="en-US" w:bidi="ar-SA"/>
+        </w:rPr>
+      </w:pPr>
       <w:r>
         <w:rPr>
           <w:rFonts w:ascii="MyriadPro-Light" w:eastAsiaTheme="minorHAnsi" w:hAnsi="MyriadPro-Light" w:cs="MyriadPro-Light"/>
@@ -13072,6 +15415,7 @@
         </w:rPr>
         <w:t xml:space="preserve">(1) </w:t>
       </w:r>
+      <w:proofErr w:type="gramStart"/>
       <w:r>
         <w:rPr>
           <w:rFonts w:ascii="MyriadPro-Light" w:eastAsiaTheme="minorHAnsi" w:hAnsi="MyriadPro-Light" w:cs="MyriadPro-Light"/>
@@ -13079,19 +15423,29 @@
           <w:szCs w:val="14"/>
           <w:lang w:val="en-GB" w:eastAsia="en-US" w:bidi="ar-SA"/>
         </w:rPr>
-        <w:t>this device may not cause harmful interference, and</w:t>
+        <w:t>this</w:t>
       </w:r>
-    </w:p>
-    <w:p>
-      <w:pPr>
-        <w:widowControl/>
-        <w:adjustRightInd w:val="0"/>
+      <w:proofErr w:type="gramEnd"/>
+      <w:r>
         <w:rPr>
           <w:rFonts w:ascii="MyriadPro-Light" w:eastAsiaTheme="minorHAnsi" w:hAnsi="MyriadPro-Light" w:cs="MyriadPro-Light"/>
           <w:sz w:val="14"/>
           <w:szCs w:val="14"/>
           <w:lang w:val="en-GB" w:eastAsia="en-US" w:bidi="ar-SA"/>
         </w:rPr>
+        <w:t xml:space="preserve"> device may not cause harmful interference, and</w:t>
+      </w:r>
+    </w:p>
+    <w:p>
+      <w:pPr>
+        <w:widowControl/>
+        <w:adjustRightInd w:val="0"/>
+        <w:rPr>
+          <w:rFonts w:ascii="MyriadPro-Light" w:eastAsiaTheme="minorHAnsi" w:hAnsi="MyriadPro-Light" w:cs="MyriadPro-Light"/>
+          <w:sz w:val="14"/>
+          <w:szCs w:val="14"/>
+          <w:lang w:val="en-GB" w:eastAsia="en-US" w:bidi="ar-SA"/>
+        </w:rPr>
       </w:pPr>
       <w:r>
         <w:rPr>
@@ -13102,6 +15456,7 @@
         </w:rPr>
         <w:t xml:space="preserve">(2) </w:t>
       </w:r>
+      <w:proofErr w:type="gramStart"/>
       <w:r>
         <w:rPr>
           <w:rFonts w:ascii="MyriadPro-Light" w:eastAsiaTheme="minorHAnsi" w:hAnsi="MyriadPro-Light" w:cs="MyriadPro-Light"/>
@@ -13109,7 +15464,17 @@
           <w:szCs w:val="14"/>
           <w:lang w:val="en-GB" w:eastAsia="en-US" w:bidi="ar-SA"/>
         </w:rPr>
-        <w:t>this device must accept any interference received, including interference that may cause undesired operation.</w:t>
+        <w:t>this</w:t>
+      </w:r>
+      <w:proofErr w:type="gramEnd"/>
+      <w:r>
+        <w:rPr>
+          <w:rFonts w:ascii="MyriadPro-Light" w:eastAsiaTheme="minorHAnsi" w:hAnsi="MyriadPro-Light" w:cs="MyriadPro-Light"/>
+          <w:sz w:val="14"/>
+          <w:szCs w:val="14"/>
+          <w:lang w:val="en-GB" w:eastAsia="en-US" w:bidi="ar-SA"/>
+        </w:rPr>
+        <w:t xml:space="preserve"> device must accept any interference received, including interference that may cause undesired operation.</w:t>
       </w:r>
     </w:p>
     <w:p>
@@ -13186,6 +15551,7 @@
           <w:lang w:val="en-GB" w:eastAsia="en-US" w:bidi="ar-SA"/>
         </w:rPr>
       </w:pPr>
+      <w:proofErr w:type="gramStart"/>
       <w:r>
         <w:rPr>
           <w:rFonts w:ascii="MyriadPro-Light" w:eastAsiaTheme="minorHAnsi" w:hAnsi="MyriadPro-Light" w:cs="MyriadPro-Light"/>
@@ -13193,19 +15559,49 @@
           <w:szCs w:val="14"/>
           <w:lang w:val="en-GB" w:eastAsia="en-US" w:bidi="ar-SA"/>
         </w:rPr>
-        <w:t>minimum distance of 20 centimeters between the radiator and your body.</w:t>
+        <w:t>minimum</w:t>
       </w:r>
-    </w:p>
-    <w:p>
-      <w:pPr>
-        <w:widowControl/>
-        <w:adjustRightInd w:val="0"/>
+      <w:proofErr w:type="gramEnd"/>
+      <w:r>
         <w:rPr>
           <w:rFonts w:ascii="MyriadPro-Light" w:eastAsiaTheme="minorHAnsi" w:hAnsi="MyriadPro-Light" w:cs="MyriadPro-Light"/>
           <w:sz w:val="14"/>
           <w:szCs w:val="14"/>
           <w:lang w:val="en-GB" w:eastAsia="en-US" w:bidi="ar-SA"/>
         </w:rPr>
+        <w:t xml:space="preserve"> distance of 20 </w:t>
+      </w:r>
+      <w:proofErr w:type="spellStart"/>
+      <w:r>
+        <w:rPr>
+          <w:rFonts w:ascii="MyriadPro-Light" w:eastAsiaTheme="minorHAnsi" w:hAnsi="MyriadPro-Light" w:cs="MyriadPro-Light"/>
+          <w:sz w:val="14"/>
+          <w:szCs w:val="14"/>
+          <w:lang w:val="en-GB" w:eastAsia="en-US" w:bidi="ar-SA"/>
+        </w:rPr>
+        <w:t>centimeters</w:t>
+      </w:r>
+      <w:proofErr w:type="spellEnd"/>
+      <w:r>
+        <w:rPr>
+          <w:rFonts w:ascii="MyriadPro-Light" w:eastAsiaTheme="minorHAnsi" w:hAnsi="MyriadPro-Light" w:cs="MyriadPro-Light"/>
+          <w:sz w:val="14"/>
+          <w:szCs w:val="14"/>
+          <w:lang w:val="en-GB" w:eastAsia="en-US" w:bidi="ar-SA"/>
+        </w:rPr>
+        <w:t xml:space="preserve"> between the radiator and your body.</w:t>
+      </w:r>
+    </w:p>
+    <w:p>
+      <w:pPr>
+        <w:widowControl/>
+        <w:adjustRightInd w:val="0"/>
+        <w:rPr>
+          <w:rFonts w:ascii="MyriadPro-Light" w:eastAsiaTheme="minorHAnsi" w:hAnsi="MyriadPro-Light" w:cs="MyriadPro-Light"/>
+          <w:sz w:val="14"/>
+          <w:szCs w:val="14"/>
+          <w:lang w:val="en-GB" w:eastAsia="en-US" w:bidi="ar-SA"/>
+        </w:rPr>
       </w:pPr>
     </w:p>
     <w:p>
@@ -13256,28 +15652,70 @@
           <w:szCs w:val="14"/>
           <w:lang w:val="en-GB" w:eastAsia="en-US" w:bidi="ar-SA"/>
         </w:rPr>
-        <w:t>Risk of explosion if the battery is replaced by an incorrect type or short circuit;</w:t>
+        <w:t>Risk of explosion if the battery is replaced by an incorrect type or short circuit</w:t>
       </w:r>
-    </w:p>
-    <w:p>
-      <w:pPr>
-        <w:widowControl/>
-        <w:adjustRightInd w:val="0"/>
+      <w:proofErr w:type="gramStart"/>
+      <w:r>
         <w:rPr>
           <w:rFonts w:ascii="MyriadPro-Light" w:eastAsiaTheme="minorHAnsi" w:hAnsi="MyriadPro-Light" w:cs="MyriadPro-Light"/>
           <w:sz w:val="14"/>
           <w:szCs w:val="14"/>
           <w:lang w:val="en-GB" w:eastAsia="en-US" w:bidi="ar-SA"/>
         </w:rPr>
-      </w:pPr>
-      <w:r>
+        <w:t>;</w:t>
+      </w:r>
+      <w:proofErr w:type="gramEnd"/>
+    </w:p>
+    <w:p>
+      <w:pPr>
+        <w:widowControl/>
+        <w:adjustRightInd w:val="0"/>
         <w:rPr>
           <w:rFonts w:ascii="MyriadPro-Light" w:eastAsiaTheme="minorHAnsi" w:hAnsi="MyriadPro-Light" w:cs="MyriadPro-Light"/>
           <w:sz w:val="14"/>
           <w:szCs w:val="14"/>
           <w:lang w:val="en-GB" w:eastAsia="en-US" w:bidi="ar-SA"/>
         </w:rPr>
-        <w:t>2. Never open the equipment. For safety reasons, the equipment should be opened only by qualified skilled person;</w:t>
+      </w:pPr>
+      <w:proofErr w:type="gramStart"/>
+      <w:r>
+        <w:rPr>
+          <w:rFonts w:ascii="MyriadPro-Light" w:eastAsiaTheme="minorHAnsi" w:hAnsi="MyriadPro-Light" w:cs="MyriadPro-Light"/>
+          <w:sz w:val="14"/>
+          <w:szCs w:val="14"/>
+          <w:lang w:val="en-GB" w:eastAsia="en-US" w:bidi="ar-SA"/>
+        </w:rPr>
+        <w:t>2. Never</w:t>
+      </w:r>
+      <w:proofErr w:type="gramEnd"/>
+      <w:r>
+        <w:rPr>
+          <w:rFonts w:ascii="MyriadPro-Light" w:eastAsiaTheme="minorHAnsi" w:hAnsi="MyriadPro-Light" w:cs="MyriadPro-Light"/>
+          <w:sz w:val="14"/>
+          <w:szCs w:val="14"/>
+          <w:lang w:val="en-GB" w:eastAsia="en-US" w:bidi="ar-SA"/>
+        </w:rPr>
+        <w:t xml:space="preserve"> open the equipment. For safety reasons, </w:t>
+      </w:r>
+      <w:proofErr w:type="gramStart"/>
+      <w:r>
+        <w:rPr>
+          <w:rFonts w:ascii="MyriadPro-Light" w:eastAsiaTheme="minorHAnsi" w:hAnsi="MyriadPro-Light" w:cs="MyriadPro-Light"/>
+          <w:sz w:val="14"/>
+          <w:szCs w:val="14"/>
+          <w:lang w:val="en-GB" w:eastAsia="en-US" w:bidi="ar-SA"/>
+        </w:rPr>
+        <w:t>the equipment should be opened only by qualified skilled person</w:t>
+      </w:r>
+      <w:proofErr w:type="gramEnd"/>
+      <w:r>
+        <w:rPr>
+          <w:rFonts w:ascii="MyriadPro-Light" w:eastAsiaTheme="minorHAnsi" w:hAnsi="MyriadPro-Light" w:cs="MyriadPro-Light"/>
+          <w:sz w:val="14"/>
+          <w:szCs w:val="14"/>
+          <w:lang w:val="en-GB" w:eastAsia="en-US" w:bidi="ar-SA"/>
+        </w:rPr>
+        <w:t>;</w:t>
       </w:r>
     </w:p>
     <w:p>
@@ -13294,6 +15732,7 @@
           <w:lang w:val="en-GB"/>
         </w:rPr>
       </w:pPr>
+      <w:proofErr w:type="gramStart"/>
       <w:r>
         <w:rPr>
           <w:rFonts w:ascii="MyriadPro-Light" w:eastAsiaTheme="minorHAnsi" w:hAnsi="MyriadPro-Light" w:cs="MyriadPro-Light"/>
@@ -13312,6 +15751,7 @@
         </w:rPr>
         <w:t>[</w:t>
       </w:r>
+      <w:proofErr w:type="gramEnd"/>
       <w:r>
         <w:rPr>
           <w:rFonts w:ascii="MyriadPro-Light" w:eastAsiaTheme="minorHAnsi" w:hAnsi="MyriadPro-Light" w:cs="MyriadPro-Light"/>
@@ -13451,15 +15891,27 @@
                 <w:lang w:eastAsia="en-US" w:bidi="ar-SA"/>
               </w:rPr>
             </w:pPr>
-            <w:r>
-              <w:rPr>
-                <w:rFonts w:ascii="MyriadPro-Light" w:eastAsiaTheme="minorHAnsi" w:hAnsi="MyriadPro-Light" w:cs="MyriadPro-Light"/>
-                <w:color w:val="000000"/>
-                <w:sz w:val="16"/>
-                <w:szCs w:val="16"/>
-                <w:lang w:eastAsia="en-US" w:bidi="ar-SA"/>
-              </w:rPr>
-              <w:t>contattare personale di supporto CAREL.</w:t>
+            <w:proofErr w:type="gramStart"/>
+            <w:r>
+              <w:rPr>
+                <w:rFonts w:ascii="MyriadPro-Light" w:eastAsiaTheme="minorHAnsi" w:hAnsi="MyriadPro-Light" w:cs="MyriadPro-Light"/>
+                <w:color w:val="000000"/>
+                <w:sz w:val="16"/>
+                <w:szCs w:val="16"/>
+                <w:lang w:eastAsia="en-US" w:bidi="ar-SA"/>
+              </w:rPr>
+              <w:t>contattare</w:t>
+            </w:r>
+            <w:proofErr w:type="gramEnd"/>
+            <w:r>
+              <w:rPr>
+                <w:rFonts w:ascii="MyriadPro-Light" w:eastAsiaTheme="minorHAnsi" w:hAnsi="MyriadPro-Light" w:cs="MyriadPro-Light"/>
+                <w:color w:val="000000"/>
+                <w:sz w:val="16"/>
+                <w:szCs w:val="16"/>
+                <w:lang w:eastAsia="en-US" w:bidi="ar-SA"/>
+              </w:rPr>
+              <w:t xml:space="preserve"> personale di supporto CAREL.</w:t>
             </w:r>
           </w:p>
           <w:p>

</xml_diff>